<commit_message>
doc8 chaged + doclad for algo code
</commit_message>
<xml_diff>
--- a/Achitech/PR_2.docx
+++ b/Achitech/PR_2.docx
@@ -1,6 +1,6 @@
 
 <file path=word/document.xml><?xml version="1.0" encoding="utf-8"?>
-<w:document xmlns:wpc="http://schemas.microsoft.com/office/word/2010/wordprocessingCanvas" xmlns:cx="http://schemas.microsoft.com/office/drawing/2014/chartex" xmlns:cx1="http://schemas.microsoft.com/office/drawing/2015/9/8/chartex" xmlns:cx2="http://schemas.microsoft.com/office/drawing/2015/10/21/chartex" xmlns:cx3="http://schemas.microsoft.com/office/drawing/2016/5/9/chartex" xmlns:cx4="http://schemas.microsoft.com/office/drawing/2016/5/10/chartex" xmlns:cx5="http://schemas.microsoft.com/office/drawing/2016/5/11/chartex" xmlns:cx6="http://schemas.microsoft.com/office/drawing/2016/5/12/chartex" xmlns:cx7="http://schemas.microsoft.com/office/drawing/2016/5/13/chartex" xmlns:cx8="http://schemas.microsoft.com/office/drawing/2016/5/14/chartex" xmlns:mc="http://schemas.openxmlformats.org/markup-compatibility/2006" xmlns:aink="http://schemas.microsoft.com/office/drawing/2016/ink" xmlns:am3d="http://schemas.microsoft.com/office/drawing/2017/model3d" xmlns:o="urn:schemas-microsoft-com:office:office" xmlns:oel="http://schemas.microsoft.com/office/2019/extlst" xmlns:r="http://schemas.openxmlformats.org/officeDocument/2006/relationships" xmlns:m="http://schemas.openxmlformats.org/officeDocument/2006/math" xmlns:v="urn:schemas-microsoft-com:vml" xmlns:wp14="http://schemas.microsoft.com/office/word/2010/wordprocessingDrawing" xmlns:wp="http://schemas.openxmlformats.org/drawingml/2006/wordprocessingDrawing" xmlns:w10="urn:schemas-microsoft-com:office:word" xmlns:w="http://schemas.openxmlformats.org/wordprocessingml/2006/main" xmlns:w14="http://schemas.microsoft.com/office/word/2010/wordml" xmlns:w15="http://schemas.microsoft.com/office/word/2012/wordml" xmlns:w16cex="http://schemas.microsoft.com/office/word/2018/wordml/cex" xmlns:w16cid="http://schemas.microsoft.com/office/word/2016/wordml/cid" xmlns:w16="http://schemas.microsoft.com/office/word/2018/wordml" xmlns:w16du="http://schemas.microsoft.com/office/word/2023/wordml/word16du" xmlns:w16sdtdh="http://schemas.microsoft.com/office/word/2020/wordml/sdtdatahash" xmlns:w16se="http://schemas.microsoft.com/office/word/2015/wordml/symex" xmlns:wpg="http://schemas.microsoft.com/office/word/2010/wordprocessingGroup" xmlns:wpi="http://schemas.microsoft.com/office/word/2010/wordprocessingInk" xmlns:wne="http://schemas.microsoft.com/office/word/2006/wordml" xmlns:wps="http://schemas.microsoft.com/office/word/2010/wordprocessingShape" mc:Ignorable="w14 w15 w16se w16cid w16 w16cex w16sdtdh w16du wp14">
+<w:document xmlns:wpc="http://schemas.microsoft.com/office/word/2010/wordprocessingCanvas" xmlns:cx="http://schemas.microsoft.com/office/drawing/2014/chartex" xmlns:cx1="http://schemas.microsoft.com/office/drawing/2015/9/8/chartex" xmlns:cx2="http://schemas.microsoft.com/office/drawing/2015/10/21/chartex" xmlns:cx3="http://schemas.microsoft.com/office/drawing/2016/5/9/chartex" xmlns:cx4="http://schemas.microsoft.com/office/drawing/2016/5/10/chartex" xmlns:cx5="http://schemas.microsoft.com/office/drawing/2016/5/11/chartex" xmlns:cx6="http://schemas.microsoft.com/office/drawing/2016/5/12/chartex" xmlns:cx7="http://schemas.microsoft.com/office/drawing/2016/5/13/chartex" xmlns:cx8="http://schemas.microsoft.com/office/drawing/2016/5/14/chartex" xmlns:mc="http://schemas.openxmlformats.org/markup-compatibility/2006" xmlns:aink="http://schemas.microsoft.com/office/drawing/2016/ink" xmlns:am3d="http://schemas.microsoft.com/office/drawing/2017/model3d" xmlns:o="urn:schemas-microsoft-com:office:office" xmlns:r="http://schemas.openxmlformats.org/officeDocument/2006/relationships" xmlns:m="http://schemas.openxmlformats.org/officeDocument/2006/math" xmlns:v="urn:schemas-microsoft-com:vml" xmlns:wp14="http://schemas.microsoft.com/office/word/2010/wordprocessingDrawing" xmlns:wp="http://schemas.openxmlformats.org/drawingml/2006/wordprocessingDrawing" xmlns:w10="urn:schemas-microsoft-com:office:word" xmlns:w="http://schemas.openxmlformats.org/wordprocessingml/2006/main" xmlns:w14="http://schemas.microsoft.com/office/word/2010/wordml" xmlns:w15="http://schemas.microsoft.com/office/word/2012/wordml" xmlns:w16cex="http://schemas.microsoft.com/office/word/2018/wordml/cex" xmlns:w16cid="http://schemas.microsoft.com/office/word/2016/wordml/cid" xmlns:w16="http://schemas.microsoft.com/office/word/2018/wordml" xmlns:w16sdtdh="http://schemas.microsoft.com/office/word/2020/wordml/sdtdatahash" xmlns:w16se="http://schemas.microsoft.com/office/word/2015/wordml/symex" xmlns:wpg="http://schemas.microsoft.com/office/word/2010/wordprocessingGroup" xmlns:wpi="http://schemas.microsoft.com/office/word/2010/wordprocessingInk" xmlns:wne="http://schemas.microsoft.com/office/word/2006/wordml" xmlns:wps="http://schemas.microsoft.com/office/word/2010/wordprocessingShape" mc:Ignorable="w14 w15 w16se w16cid w16 w16cex w16sdtdh wp14">
   <w:body>
     <w:p>
       <w:pPr>
@@ -43,6 +43,7 @@
           <w:docPartUnique/>
         </w:docPartObj>
       </w:sdtPr>
+      <w:sdtEndPr/>
       <w:sdtContent>
         <w:p>
           <w:pPr>
@@ -5150,7 +5151,7 @@
                     </wp:anchor>
                   </w:drawing>
                 </mc:Choice>
-                <mc:Fallback>
+                <mc:Fallback xmlns:oel="http://schemas.microsoft.com/office/2019/extlst" xmlns:w16du="http://schemas.microsoft.com/office/word/2023/wordml/word16du">
                   <w:pict>
                     <v:shapetype w14:anchorId="1B23B849" id="_x0000_t176" coordsize="21600,21600" o:spt="176" adj="2700" path="m@0,qx0@0l0@2qy@0,21600l@1,21600qx21600@2l21600@0qy@1,xe">
                       <v:stroke joinstyle="miter"/>
@@ -5200,7 +5201,7 @@
                                           </pic:cNvPicPr>
                                         </pic:nvPicPr>
                                         <pic:blipFill>
-                                          <a:blip r:embed="rId9">
+                                          <a:blip r:embed="rId10">
                                             <a:extLst>
                                               <a:ext uri="{28A0092B-C50C-407E-A947-70E740481C1C}">
                                                 <a14:useLocalDpi xmlns:a14="http://schemas.microsoft.com/office/drawing/2010/main" val="0"/>
@@ -5441,7 +5442,7 @@
                     </wp:anchor>
                   </w:drawing>
                 </mc:Choice>
-                <mc:Fallback>
+                <mc:Fallback xmlns:oel="http://schemas.microsoft.com/office/2019/extlst" xmlns:w16du="http://schemas.microsoft.com/office/word/2023/wordml/word16du">
                   <w:pict>
                     <v:shapetype w14:anchorId="0BA169D1" id="_x0000_t86" coordsize="21600,21600" o:spt="86" adj="1800" path="m,qx21600@0l21600@1qy,21600e" filled="f">
                       <v:formulas>
@@ -5635,7 +5636,7 @@
                     </wp:anchor>
                   </w:drawing>
                 </mc:Choice>
-                <mc:Fallback>
+                <mc:Fallback xmlns:oel="http://schemas.microsoft.com/office/2019/extlst" xmlns:w16du="http://schemas.microsoft.com/office/word/2023/wordml/word16du">
                   <w:pict>
                     <v:shape w14:anchorId="02ABC93B" id="Правая круглая скобка 3" o:spid="_x0000_s1026" type="#_x0000_t86" style="position:absolute;margin-left:2.35pt;margin-top:3.3pt;width:27.45pt;height:18.7pt;rotation:90;z-index:251680768;visibility:visible;mso-wrap-style:square;mso-width-percent:0;mso-wrap-distance-left:9pt;mso-wrap-distance-top:0;mso-wrap-distance-right:9pt;mso-wrap-distance-bottom:0;mso-position-horizontal:absolute;mso-position-horizontal-relative:text;mso-position-vertical:absolute;mso-position-vertical-relative:text;mso-width-percent:0;mso-width-relative:margin;v-text-anchor:middle" o:gfxdata="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" strokecolor="black [3213]" strokeweight="1.5pt">
                       <v:stroke joinstyle="miter"/>
@@ -5720,7 +5721,7 @@
                     </wp:anchor>
                   </w:drawing>
                 </mc:Choice>
-                <mc:Fallback>
+                <mc:Fallback xmlns:oel="http://schemas.microsoft.com/office/2019/extlst" xmlns:w16du="http://schemas.microsoft.com/office/word/2023/wordml/word16du">
                   <w:pict>
                     <v:shape w14:anchorId="08879E16" id="Блок-схема: альтернативный процесс 16" o:spid="_x0000_s1027" type="#_x0000_t176" style="position:absolute;left:0;text-align:left;margin-left:-2.25pt;margin-top:2.3pt;width:35.25pt;height:91.5pt;z-index:251659264;visibility:visible;mso-wrap-style:square;mso-wrap-distance-left:9pt;mso-wrap-distance-top:0;mso-wrap-distance-right:9pt;mso-wrap-distance-bottom:0;mso-position-horizontal:absolute;mso-position-horizontal-relative:text;mso-position-vertical:absolute;mso-position-vertical-relative:text;v-text-anchor:middle" o:gfxdata="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" filled="f" strokecolor="#1f3763 [1604]" strokeweight="1.5pt">
                       <v:textbox>
@@ -5876,7 +5877,7 @@
                     </wp:anchor>
                   </w:drawing>
                 </mc:Choice>
-                <mc:Fallback>
+                <mc:Fallback xmlns:oel="http://schemas.microsoft.com/office/2019/extlst" xmlns:w16du="http://schemas.microsoft.com/office/word/2023/wordml/word16du">
                   <w:pict>
                     <v:shape w14:anchorId="36E2C527" id="Правая круглая скобка 3" o:spid="_x0000_s1026" type="#_x0000_t86" style="position:absolute;margin-left:-4.15pt;margin-top:.95pt;width:33.45pt;height:18.7pt;z-index:251672576;visibility:visible;mso-wrap-style:square;mso-wrap-distance-left:9pt;mso-wrap-distance-top:0;mso-wrap-distance-right:9pt;mso-wrap-distance-bottom:0;mso-position-horizontal:absolute;mso-position-horizontal-relative:text;mso-position-vertical:absolute;mso-position-vertical-relative:text;v-text-anchor:middle" o:gfxdata="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" strokecolor="#ffc000" strokeweight="1.5pt">
                       <v:stroke joinstyle="miter"/>
@@ -6010,7 +6011,7 @@
                     </wp:anchor>
                   </w:drawing>
                 </mc:Choice>
-                <mc:Fallback>
+                <mc:Fallback xmlns:oel="http://schemas.microsoft.com/office/2019/extlst" xmlns:w16du="http://schemas.microsoft.com/office/word/2023/wordml/word16du">
                   <w:pict>
                     <v:shape w14:anchorId="093E4D50" id="Блок-схема: альтернативный процесс 82804773" o:spid="_x0000_s1028" type="#_x0000_t176" style="position:absolute;left:0;text-align:left;margin-left:-2.85pt;margin-top:21.55pt;width:35.25pt;height:52.95pt;z-index:251661312;visibility:visible;mso-wrap-style:square;mso-height-percent:0;mso-wrap-distance-left:9pt;mso-wrap-distance-top:0;mso-wrap-distance-right:9pt;mso-wrap-distance-bottom:0;mso-position-horizontal:absolute;mso-position-horizontal-relative:text;mso-position-vertical:absolute;mso-position-vertical-relative:text;mso-height-percent:0;mso-height-relative:margin;v-text-anchor:middle" o:gfxdata="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" filled="f" strokecolor="red" strokeweight="1.5pt">
                       <v:textbox>
@@ -6200,7 +6201,7 @@
                     </wp:anchor>
                   </w:drawing>
                 </mc:Choice>
-                <mc:Fallback>
+                <mc:Fallback xmlns:oel="http://schemas.microsoft.com/office/2019/extlst" xmlns:w16du="http://schemas.microsoft.com/office/word/2023/wordml/word16du">
                   <w:pict>
                     <v:shape w14:anchorId="69211062" id="Правая круглая скобка 3" o:spid="_x0000_s1026" type="#_x0000_t86" style="position:absolute;margin-left:-3.05pt;margin-top:.95pt;width:33.45pt;height:18.7pt;rotation:180;z-index:251676672;visibility:visible;mso-wrap-style:square;mso-wrap-distance-left:9pt;mso-wrap-distance-top:0;mso-wrap-distance-right:9pt;mso-wrap-distance-bottom:0;mso-position-horizontal:absolute;mso-position-horizontal-relative:text;mso-position-vertical:absolute;mso-position-vertical-relative:text;v-text-anchor:middle" o:gfxdata="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" strokecolor="#ffc000" strokeweight="1.5pt">
                       <v:stroke joinstyle="miter"/>
@@ -6426,7 +6427,7 @@
                     </wp:anchor>
                   </w:drawing>
                 </mc:Choice>
-                <mc:Fallback>
+                <mc:Fallback xmlns:oel="http://schemas.microsoft.com/office/2019/extlst" xmlns:w16du="http://schemas.microsoft.com/office/word/2023/wordml/word16du">
                   <w:pict>
                     <v:shape w14:anchorId="6E5D79E0" id="Блок-схема: альтернативный процесс 347233463" o:spid="_x0000_s1029" type="#_x0000_t176" style="position:absolute;left:0;text-align:left;margin-left:-2.5pt;margin-top:-21.3pt;width:35.25pt;height:43.6pt;z-index:251663360;visibility:visible;mso-wrap-style:square;mso-height-percent:0;mso-wrap-distance-left:9pt;mso-wrap-distance-top:0;mso-wrap-distance-right:9pt;mso-wrap-distance-bottom:0;mso-position-horizontal:absolute;mso-position-horizontal-relative:text;mso-position-vertical:absolute;mso-position-vertical-relative:text;mso-height-percent:0;mso-height-relative:margin;v-text-anchor:middle" o:gfxdata="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" filled="f" strokecolor="#00b050" strokeweight="1.5pt">
                       <v:textbox>
@@ -6620,7 +6621,7 @@
                     </wp:anchor>
                   </w:drawing>
                 </mc:Choice>
-                <mc:Fallback>
+                <mc:Fallback xmlns:oel="http://schemas.microsoft.com/office/2019/extlst" xmlns:w16du="http://schemas.microsoft.com/office/word/2023/wordml/word16du">
                   <w:pict>
                     <v:shape w14:anchorId="650500C3" id="Правая круглая скобка 3" o:spid="_x0000_s1026" type="#_x0000_t86" style="position:absolute;margin-left:-4.05pt;margin-top:1.15pt;width:33.45pt;height:18.7pt;z-index:251666432;visibility:visible;mso-wrap-style:square;mso-wrap-distance-left:9pt;mso-wrap-distance-top:0;mso-wrap-distance-right:9pt;mso-wrap-distance-bottom:0;mso-position-horizontal:absolute;mso-position-horizontal-relative:text;mso-position-vertical:absolute;mso-position-vertical-relative:text;v-text-anchor:middle" o:gfxdata="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" strokecolor="#4472c4 [3204]" strokeweight="1.5pt">
                       <v:stroke joinstyle="miter"/>
@@ -6837,7 +6838,7 @@
                     </wp:anchor>
                   </w:drawing>
                 </mc:Choice>
-                <mc:Fallback>
+                <mc:Fallback xmlns:oel="http://schemas.microsoft.com/office/2019/extlst" xmlns:w16du="http://schemas.microsoft.com/office/word/2023/wordml/word16du">
                   <w:pict>
                     <v:shape w14:anchorId="773E79A3" id="Правая круглая скобка 3" o:spid="_x0000_s1026" type="#_x0000_t86" style="position:absolute;margin-left:-2.75pt;margin-top:2.25pt;width:33.45pt;height:18.7pt;rotation:180;z-index:251668480;visibility:visible;mso-wrap-style:square;mso-wrap-distance-left:9pt;mso-wrap-distance-top:0;mso-wrap-distance-right:9pt;mso-wrap-distance-bottom:0;mso-position-horizontal:absolute;mso-position-horizontal-relative:text;mso-position-vertical:absolute;mso-position-vertical-relative:text;v-text-anchor:middle" o:gfxdata="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" strokecolor="#4472c4 [3204]" strokeweight="1.5pt">
                       <v:stroke joinstyle="miter"/>
@@ -22713,11 +22714,6 @@
       </w:r>
     </w:p>
     <w:p>
-      <w:pPr>
-        <w:rPr>
-          <w:lang w:val="en-US"/>
-        </w:rPr>
-      </w:pPr>
       <w:r>
         <w:t xml:space="preserve">Следующий этап – это продолжение сокращения таблицы путем поиска ядровых </w:t>
       </w:r>
@@ -22738,27 +22734,9 @@
         <w:t>.</w:t>
       </w:r>
     </w:p>
-    <w:p>
-      <w:pPr>
-        <w:rPr>
-          <w:lang w:val="en-US"/>
-        </w:rPr>
-      </w:pPr>
-    </w:p>
-    <w:p>
-      <w:pPr>
-        <w:rPr>
-          <w:lang w:val="en-US"/>
-        </w:rPr>
-      </w:pPr>
-    </w:p>
-    <w:p>
-      <w:pPr>
-        <w:rPr>
-          <w:lang w:val="en-US"/>
-        </w:rPr>
-      </w:pPr>
-    </w:p>
+    <w:p/>
+    <w:p/>
+    <w:p/>
     <w:p>
       <w:pPr>
         <w:pStyle w:val="af5"/>
@@ -25298,24 +25276,36 @@
             <m:sSubPr>
               <m:ctrlPr>
                 <w:rPr>
-                  <w:rFonts w:ascii="Cambria Math" w:hAnsi="Cambria Math"/>
+                  <w:rFonts w:ascii="Cambria Math" w:eastAsiaTheme="minorEastAsia" w:hAnsi="Cambria Math"/>
                   <w:i/>
                   <w:iCs/>
+                  <w:lang w:val="en-US"/>
                 </w:rPr>
               </m:ctrlPr>
             </m:sSubPr>
             <m:e>
               <m:r>
+                <m:rPr>
+                  <m:sty m:val="p"/>
+                </m:rPr>
                 <w:rPr>
-                  <w:rFonts w:ascii="Cambria Math" w:hAnsi="Cambria Math"/>
+                  <w:rFonts w:ascii="Cambria Math" w:eastAsiaTheme="minorEastAsia" w:hAnsi="Cambria Math"/>
+                  <w:lang w:val="en-US"/>
                 </w:rPr>
                 <m:t>F</m:t>
               </m:r>
+              <m:ctrlPr>
+                <w:rPr>
+                  <w:rFonts w:ascii="Cambria Math" w:eastAsiaTheme="minorEastAsia" w:hAnsi="Cambria Math"/>
+                  <w:iCs/>
+                  <w:lang w:val="en-US"/>
+                </w:rPr>
+              </m:ctrlPr>
             </m:e>
             <m:sub>
               <m:r>
                 <w:rPr>
-                  <w:rFonts w:ascii="Cambria Math" w:hAnsi="Cambria Math"/>
+                  <w:rFonts w:ascii="Cambria Math" w:eastAsiaTheme="minorEastAsia" w:hAnsi="Cambria Math"/>
                 </w:rPr>
                 <m:t>мднф</m:t>
               </m:r>
@@ -25323,72 +25313,28 @@
           </m:sSub>
           <m:r>
             <w:rPr>
-              <w:rFonts w:ascii="Cambria Math" w:hAnsi="Cambria Math"/>
+              <w:rFonts w:ascii="Cambria Math" w:eastAsiaTheme="minorEastAsia" w:hAnsi="Cambria Math"/>
+              <w:lang w:val="en-US"/>
             </w:rPr>
             <m:t>=</m:t>
           </m:r>
-          <m:d>
-            <m:dPr>
+          <m:acc>
+            <m:accPr>
+              <m:chr m:val="̅"/>
               <m:ctrlPr>
                 <w:rPr>
-                  <w:rFonts w:ascii="Cambria Math" w:hAnsi="Cambria Math"/>
-                  <w:i/>
+                  <w:rFonts w:ascii="Cambria Math" w:eastAsiaTheme="minorEastAsia" w:hAnsi="Cambria Math"/>
                   <w:iCs/>
                   <w:lang w:val="en-US"/>
                 </w:rPr>
               </m:ctrlPr>
-            </m:dPr>
+            </m:accPr>
             <m:e>
-              <m:acc>
-                <m:accPr>
-                  <m:chr m:val="̅"/>
-                  <m:ctrlPr>
-                    <w:rPr>
-                      <w:rFonts w:ascii="Cambria Math" w:hAnsi="Cambria Math"/>
-                      <w:i/>
-                      <w:iCs/>
-                      <w:lang w:val="en-US"/>
-                    </w:rPr>
-                  </m:ctrlPr>
-                </m:accPr>
-                <m:e>
-                  <m:sSub>
-                    <m:sSubPr>
-                      <m:ctrlPr>
-                        <w:rPr>
-                          <w:rFonts w:ascii="Cambria Math" w:hAnsi="Cambria Math"/>
-                          <w:i/>
-                          <w:iCs/>
-                          <w:lang w:val="en-US"/>
-                        </w:rPr>
-                      </m:ctrlPr>
-                    </m:sSubPr>
-                    <m:e>
-                      <m:r>
-                        <w:rPr>
-                          <w:rFonts w:ascii="Cambria Math" w:hAnsi="Cambria Math"/>
-                          <w:lang w:val="en-US"/>
-                        </w:rPr>
-                        <m:t>x</m:t>
-                      </m:r>
-                    </m:e>
-                    <m:sub>
-                      <m:r>
-                        <w:rPr>
-                          <w:rFonts w:ascii="Cambria Math" w:hAnsi="Cambria Math"/>
-                          <w:lang w:val="en-US"/>
-                        </w:rPr>
-                        <m:t>2</m:t>
-                      </m:r>
-                    </m:sub>
-                  </m:sSub>
-                </m:e>
-              </m:acc>
               <m:sSub>
                 <m:sSubPr>
                   <m:ctrlPr>
                     <w:rPr>
-                      <w:rFonts w:ascii="Cambria Math" w:hAnsi="Cambria Math"/>
+                      <w:rFonts w:ascii="Cambria Math" w:eastAsiaTheme="minorEastAsia" w:hAnsi="Cambria Math"/>
                       <w:i/>
                       <w:iCs/>
                       <w:lang w:val="en-US"/>
@@ -25398,7 +25344,7 @@
                 <m:e>
                   <m:r>
                     <w:rPr>
-                      <w:rFonts w:ascii="Cambria Math" w:hAnsi="Cambria Math"/>
+                      <w:rFonts w:ascii="Cambria Math" w:eastAsiaTheme="minorEastAsia" w:hAnsi="Cambria Math"/>
                       <w:lang w:val="en-US"/>
                     </w:rPr>
                     <m:t>x</m:t>
@@ -25407,18 +25353,32 @@
                 <m:sub>
                   <m:r>
                     <w:rPr>
-                      <w:rFonts w:ascii="Cambria Math" w:hAnsi="Cambria Math"/>
+                      <w:rFonts w:ascii="Cambria Math" w:eastAsiaTheme="minorEastAsia" w:hAnsi="Cambria Math"/>
                       <w:lang w:val="en-US"/>
                     </w:rPr>
-                    <m:t>3</m:t>
+                    <m:t>1</m:t>
                   </m:r>
                 </m:sub>
               </m:sSub>
+            </m:e>
+          </m:acc>
+          <m:acc>
+            <m:accPr>
+              <m:chr m:val="̅"/>
+              <m:ctrlPr>
+                <w:rPr>
+                  <w:rFonts w:ascii="Cambria Math" w:eastAsiaTheme="minorEastAsia" w:hAnsi="Cambria Math"/>
+                  <w:iCs/>
+                  <w:lang w:val="en-US"/>
+                </w:rPr>
+              </m:ctrlPr>
+            </m:accPr>
+            <m:e>
               <m:sSub>
                 <m:sSubPr>
                   <m:ctrlPr>
                     <w:rPr>
-                      <w:rFonts w:ascii="Cambria Math" w:hAnsi="Cambria Math"/>
+                      <w:rFonts w:ascii="Cambria Math" w:eastAsiaTheme="minorEastAsia" w:hAnsi="Cambria Math"/>
                       <w:i/>
                       <w:iCs/>
                       <w:lang w:val="en-US"/>
@@ -25428,7 +25388,7 @@
                 <m:e>
                   <m:r>
                     <w:rPr>
-                      <w:rFonts w:ascii="Cambria Math" w:hAnsi="Cambria Math"/>
+                      <w:rFonts w:ascii="Cambria Math" w:eastAsiaTheme="minorEastAsia" w:hAnsi="Cambria Math"/>
                       <w:lang w:val="en-US"/>
                     </w:rPr>
                     <m:t>x</m:t>
@@ -25437,84 +25397,32 @@
                 <m:sub>
                   <m:r>
                     <w:rPr>
-                      <w:rFonts w:ascii="Cambria Math" w:hAnsi="Cambria Math"/>
+                      <w:rFonts w:ascii="Cambria Math" w:eastAsiaTheme="minorEastAsia" w:hAnsi="Cambria Math"/>
                       <w:lang w:val="en-US"/>
                     </w:rPr>
-                    <m:t>4</m:t>
+                    <m:t>2</m:t>
                   </m:r>
                 </m:sub>
               </m:sSub>
-              <m:acc>
-                <m:accPr>
-                  <m:chr m:val="̅"/>
-                  <m:ctrlPr>
-                    <w:rPr>
-                      <w:rFonts w:ascii="Cambria Math" w:hAnsi="Cambria Math"/>
-                      <w:i/>
-                      <w:iCs/>
-                      <w:lang w:val="en-US"/>
-                    </w:rPr>
-                  </m:ctrlPr>
-                </m:accPr>
-                <m:e>
-                  <m:sSub>
-                    <m:sSubPr>
-                      <m:ctrlPr>
-                        <w:rPr>
-                          <w:rFonts w:ascii="Cambria Math" w:hAnsi="Cambria Math"/>
-                          <w:i/>
-                          <w:iCs/>
-                          <w:lang w:val="en-US"/>
-                        </w:rPr>
-                      </m:ctrlPr>
-                    </m:sSubPr>
-                    <m:e>
-                      <m:r>
-                        <w:rPr>
-                          <w:rFonts w:ascii="Cambria Math" w:hAnsi="Cambria Math"/>
-                          <w:lang w:val="en-US"/>
-                        </w:rPr>
-                        <m:t>x</m:t>
-                      </m:r>
-                    </m:e>
-                    <m:sub>
-                      <m:r>
-                        <w:rPr>
-                          <w:rFonts w:ascii="Cambria Math" w:hAnsi="Cambria Math"/>
-                          <w:lang w:val="en-US"/>
-                        </w:rPr>
-                        <m:t>5</m:t>
-                      </m:r>
-                    </m:sub>
-                  </m:sSub>
-                </m:e>
-              </m:acc>
             </m:e>
-          </m:d>
-          <m:r>
-            <w:rPr>
-              <w:rFonts w:ascii="Cambria Math" w:hAnsi="Cambria Math"/>
-              <w:lang w:val="en-US"/>
-            </w:rPr>
-            <m:t>+</m:t>
-          </m:r>
-          <m:d>
-            <m:dPr>
+          </m:acc>
+          <m:acc>
+            <m:accPr>
+              <m:chr m:val="̅"/>
               <m:ctrlPr>
                 <w:rPr>
-                  <w:rFonts w:ascii="Cambria Math" w:hAnsi="Cambria Math"/>
-                  <w:i/>
+                  <w:rFonts w:ascii="Cambria Math" w:eastAsiaTheme="minorEastAsia" w:hAnsi="Cambria Math"/>
                   <w:iCs/>
                   <w:lang w:val="en-US"/>
                 </w:rPr>
               </m:ctrlPr>
-            </m:dPr>
+            </m:accPr>
             <m:e>
               <m:sSub>
                 <m:sSubPr>
                   <m:ctrlPr>
                     <w:rPr>
-                      <w:rFonts w:ascii="Cambria Math" w:hAnsi="Cambria Math"/>
+                      <w:rFonts w:ascii="Cambria Math" w:eastAsiaTheme="minorEastAsia" w:hAnsi="Cambria Math"/>
                       <w:i/>
                       <w:iCs/>
                       <w:lang w:val="en-US"/>
@@ -25524,7 +25432,7 @@
                 <m:e>
                   <m:r>
                     <w:rPr>
-                      <w:rFonts w:ascii="Cambria Math" w:hAnsi="Cambria Math"/>
+                      <w:rFonts w:ascii="Cambria Math" w:eastAsiaTheme="minorEastAsia" w:hAnsi="Cambria Math"/>
                       <w:lang w:val="en-US"/>
                     </w:rPr>
                     <m:t>x</m:t>
@@ -25533,18 +25441,69 @@
                 <m:sub>
                   <m:r>
                     <w:rPr>
-                      <w:rFonts w:ascii="Cambria Math" w:hAnsi="Cambria Math"/>
+                      <w:rFonts w:ascii="Cambria Math" w:eastAsiaTheme="minorEastAsia" w:hAnsi="Cambria Math"/>
                       <w:lang w:val="en-US"/>
                     </w:rPr>
-                    <m:t>1</m:t>
+                    <m:t>4</m:t>
                   </m:r>
                 </m:sub>
               </m:sSub>
+            </m:e>
+          </m:acc>
+          <m:sSub>
+            <m:sSubPr>
+              <m:ctrlPr>
+                <w:rPr>
+                  <w:rFonts w:ascii="Cambria Math" w:eastAsiaTheme="minorEastAsia" w:hAnsi="Cambria Math"/>
+                  <w:i/>
+                  <w:iCs/>
+                  <w:lang w:val="en-US"/>
+                </w:rPr>
+              </m:ctrlPr>
+            </m:sSubPr>
+            <m:e>
+              <m:r>
+                <w:rPr>
+                  <w:rFonts w:ascii="Cambria Math" w:eastAsiaTheme="minorEastAsia" w:hAnsi="Cambria Math"/>
+                  <w:lang w:val="en-US"/>
+                </w:rPr>
+                <m:t>x</m:t>
+              </m:r>
+            </m:e>
+            <m:sub>
+              <m:r>
+                <w:rPr>
+                  <w:rFonts w:ascii="Cambria Math" w:eastAsiaTheme="minorEastAsia" w:hAnsi="Cambria Math"/>
+                  <w:lang w:val="en-US"/>
+                </w:rPr>
+                <m:t>5</m:t>
+              </m:r>
+            </m:sub>
+          </m:sSub>
+          <m:r>
+            <w:rPr>
+              <w:rFonts w:ascii="Cambria Math" w:eastAsiaTheme="minorEastAsia" w:hAnsi="Cambria Math"/>
+              <w:lang w:val="en-US"/>
+            </w:rPr>
+            <m:t>+</m:t>
+          </m:r>
+          <m:acc>
+            <m:accPr>
+              <m:chr m:val="̅"/>
+              <m:ctrlPr>
+                <w:rPr>
+                  <w:rFonts w:ascii="Cambria Math" w:eastAsiaTheme="minorEastAsia" w:hAnsi="Cambria Math"/>
+                  <w:iCs/>
+                  <w:lang w:val="en-US"/>
+                </w:rPr>
+              </m:ctrlPr>
+            </m:accPr>
+            <m:e>
               <m:sSub>
                 <m:sSubPr>
                   <m:ctrlPr>
                     <w:rPr>
-                      <w:rFonts w:ascii="Cambria Math" w:hAnsi="Cambria Math"/>
+                      <w:rFonts w:ascii="Cambria Math" w:eastAsiaTheme="minorEastAsia" w:hAnsi="Cambria Math"/>
                       <w:i/>
                       <w:iCs/>
                       <w:lang w:val="en-US"/>
@@ -25554,7 +25513,7 @@
                 <m:e>
                   <m:r>
                     <w:rPr>
-                      <w:rFonts w:ascii="Cambria Math" w:hAnsi="Cambria Math"/>
+                      <w:rFonts w:ascii="Cambria Math" w:eastAsiaTheme="minorEastAsia" w:hAnsi="Cambria Math"/>
                       <w:lang w:val="en-US"/>
                     </w:rPr>
                     <m:t>x</m:t>
@@ -25563,18 +25522,62 @@
                 <m:sub>
                   <m:r>
                     <w:rPr>
-                      <w:rFonts w:ascii="Cambria Math" w:hAnsi="Cambria Math"/>
+                      <w:rFonts w:ascii="Cambria Math" w:eastAsiaTheme="minorEastAsia" w:hAnsi="Cambria Math"/>
                       <w:lang w:val="en-US"/>
                     </w:rPr>
-                    <m:t>3</m:t>
+                    <m:t>1</m:t>
                   </m:r>
                 </m:sub>
               </m:sSub>
+            </m:e>
+          </m:acc>
+          <m:sSub>
+            <m:sSubPr>
+              <m:ctrlPr>
+                <w:rPr>
+                  <w:rFonts w:ascii="Cambria Math" w:eastAsiaTheme="minorEastAsia" w:hAnsi="Cambria Math"/>
+                  <w:i/>
+                  <w:iCs/>
+                  <w:lang w:val="en-US"/>
+                </w:rPr>
+              </m:ctrlPr>
+            </m:sSubPr>
+            <m:e>
+              <m:r>
+                <w:rPr>
+                  <w:rFonts w:ascii="Cambria Math" w:eastAsiaTheme="minorEastAsia" w:hAnsi="Cambria Math"/>
+                  <w:lang w:val="en-US"/>
+                </w:rPr>
+                <m:t>x</m:t>
+              </m:r>
+            </m:e>
+            <m:sub>
+              <m:r>
+                <w:rPr>
+                  <w:rFonts w:ascii="Cambria Math" w:eastAsiaTheme="minorEastAsia" w:hAnsi="Cambria Math"/>
+                  <w:lang w:val="en-US"/>
+                </w:rPr>
+                <m:t>2</m:t>
+              </m:r>
+            </m:sub>
+          </m:sSub>
+          <m:acc>
+            <m:accPr>
+              <m:chr m:val="̅"/>
+              <m:ctrlPr>
+                <w:rPr>
+                  <w:rFonts w:ascii="Cambria Math" w:eastAsiaTheme="minorEastAsia" w:hAnsi="Cambria Math"/>
+                  <w:iCs/>
+                  <w:lang w:val="en-US"/>
+                </w:rPr>
+              </m:ctrlPr>
+            </m:accPr>
+            <m:e>
               <m:sSub>
                 <m:sSubPr>
                   <m:ctrlPr>
                     <w:rPr>
-                      <w:rFonts w:ascii="Cambria Math" w:hAnsi="Cambria Math"/>
+                      <w:rFonts w:ascii="Cambria Math" w:eastAsiaTheme="minorEastAsia" w:hAnsi="Cambria Math"/>
                       <w:i/>
                       <w:iCs/>
                       <w:lang w:val="en-US"/>
@@ -25584,7 +25587,7 @@
                 <m:e>
                   <m:r>
                     <w:rPr>
-                      <w:rFonts w:ascii="Cambria Math" w:hAnsi="Cambria Math"/>
+                      <w:rFonts w:ascii="Cambria Math" w:eastAsiaTheme="minorEastAsia" w:hAnsi="Cambria Math"/>
                       <w:lang w:val="en-US"/>
                     </w:rPr>
                     <m:t>x</m:t>
@@ -25593,210 +25596,32 @@
                 <m:sub>
                   <m:r>
                     <w:rPr>
-                      <w:rFonts w:ascii="Cambria Math" w:hAnsi="Cambria Math"/>
+                      <w:rFonts w:ascii="Cambria Math" w:eastAsiaTheme="minorEastAsia" w:hAnsi="Cambria Math"/>
                       <w:lang w:val="en-US"/>
                     </w:rPr>
                     <m:t>4</m:t>
                   </m:r>
                 </m:sub>
               </m:sSub>
-              <m:acc>
-                <m:accPr>
-                  <m:chr m:val="̅"/>
-                  <m:ctrlPr>
-                    <w:rPr>
-                      <w:rFonts w:ascii="Cambria Math" w:hAnsi="Cambria Math"/>
-                      <w:i/>
-                      <w:iCs/>
-                      <w:lang w:val="en-US"/>
-                    </w:rPr>
-                  </m:ctrlPr>
-                </m:accPr>
-                <m:e>
-                  <m:sSub>
-                    <m:sSubPr>
-                      <m:ctrlPr>
-                        <w:rPr>
-                          <w:rFonts w:ascii="Cambria Math" w:hAnsi="Cambria Math"/>
-                          <w:i/>
-                          <w:iCs/>
-                          <w:lang w:val="en-US"/>
-                        </w:rPr>
-                      </m:ctrlPr>
-                    </m:sSubPr>
-                    <m:e>
-                      <m:r>
-                        <w:rPr>
-                          <w:rFonts w:ascii="Cambria Math" w:hAnsi="Cambria Math"/>
-                          <w:lang w:val="en-US"/>
-                        </w:rPr>
-                        <m:t>x</m:t>
-                      </m:r>
-                    </m:e>
-                    <m:sub>
-                      <m:r>
-                        <w:rPr>
-                          <w:rFonts w:ascii="Cambria Math" w:hAnsi="Cambria Math"/>
-                          <w:lang w:val="en-US"/>
-                        </w:rPr>
-                        <m:t>5</m:t>
-                      </m:r>
-                    </m:sub>
-                  </m:sSub>
-                </m:e>
-              </m:acc>
             </m:e>
-          </m:d>
-          <m:r>
-            <w:rPr>
-              <w:rFonts w:ascii="Cambria Math" w:hAnsi="Cambria Math"/>
-              <w:lang w:val="en-US"/>
-            </w:rPr>
-            <m:t>+</m:t>
-          </m:r>
-          <m:d>
-            <m:dPr>
+          </m:acc>
+          <m:acc>
+            <m:accPr>
+              <m:chr m:val="̅"/>
               <m:ctrlPr>
                 <w:rPr>
-                  <w:rFonts w:ascii="Cambria Math" w:hAnsi="Cambria Math"/>
-                  <w:i/>
+                  <w:rFonts w:ascii="Cambria Math" w:eastAsiaTheme="minorEastAsia" w:hAnsi="Cambria Math"/>
                   <w:iCs/>
                   <w:lang w:val="en-US"/>
                 </w:rPr>
               </m:ctrlPr>
-            </m:dPr>
-            <m:e>
-              <m:acc>
-                <m:accPr>
-                  <m:chr m:val="̅"/>
-                  <m:ctrlPr>
-                    <w:rPr>
-                      <w:rFonts w:ascii="Cambria Math" w:hAnsi="Cambria Math"/>
-                      <w:i/>
-                      <w:iCs/>
-                      <w:lang w:val="en-US"/>
-                    </w:rPr>
-                  </m:ctrlPr>
-                </m:accPr>
-                <m:e>
-                  <m:sSub>
-                    <m:sSubPr>
-                      <m:ctrlPr>
-                        <w:rPr>
-                          <w:rFonts w:ascii="Cambria Math" w:hAnsi="Cambria Math"/>
-                          <w:i/>
-                          <w:iCs/>
-                          <w:lang w:val="en-US"/>
-                        </w:rPr>
-                      </m:ctrlPr>
-                    </m:sSubPr>
-                    <m:e>
-                      <m:r>
-                        <w:rPr>
-                          <w:rFonts w:ascii="Cambria Math" w:hAnsi="Cambria Math"/>
-                          <w:lang w:val="en-US"/>
-                        </w:rPr>
-                        <m:t>x</m:t>
-                      </m:r>
-                    </m:e>
-                    <m:sub>
-                      <m:r>
-                        <w:rPr>
-                          <w:rFonts w:ascii="Cambria Math" w:hAnsi="Cambria Math"/>
-                          <w:lang w:val="en-US"/>
-                        </w:rPr>
-                        <m:t>1</m:t>
-                      </m:r>
-                    </m:sub>
-                  </m:sSub>
-                  <m:sSub>
-                    <m:sSubPr>
-                      <m:ctrlPr>
-                        <w:rPr>
-                          <w:rFonts w:ascii="Cambria Math" w:hAnsi="Cambria Math"/>
-                          <w:i/>
-                          <w:iCs/>
-                          <w:lang w:val="en-US"/>
-                        </w:rPr>
-                      </m:ctrlPr>
-                    </m:sSubPr>
-                    <m:e>
-                      <m:r>
-                        <w:rPr>
-                          <w:rFonts w:ascii="Cambria Math" w:hAnsi="Cambria Math"/>
-                          <w:lang w:val="en-US"/>
-                        </w:rPr>
-                        <m:t>x</m:t>
-                      </m:r>
-                    </m:e>
-                    <m:sub>
-                      <m:r>
-                        <w:rPr>
-                          <w:rFonts w:ascii="Cambria Math" w:hAnsi="Cambria Math"/>
-                          <w:lang w:val="en-US"/>
-                        </w:rPr>
-                        <m:t>3</m:t>
-                      </m:r>
-                    </m:sub>
-                  </m:sSub>
-                  <m:sSub>
-                    <m:sSubPr>
-                      <m:ctrlPr>
-                        <w:rPr>
-                          <w:rFonts w:ascii="Cambria Math" w:hAnsi="Cambria Math"/>
-                          <w:i/>
-                          <w:iCs/>
-                          <w:lang w:val="en-US"/>
-                        </w:rPr>
-                      </m:ctrlPr>
-                    </m:sSubPr>
-                    <m:e>
-                      <m:r>
-                        <w:rPr>
-                          <w:rFonts w:ascii="Cambria Math" w:hAnsi="Cambria Math"/>
-                          <w:lang w:val="en-US"/>
-                        </w:rPr>
-                        <m:t>x</m:t>
-                      </m:r>
-                    </m:e>
-                    <m:sub>
-                      <m:r>
-                        <w:rPr>
-                          <w:rFonts w:ascii="Cambria Math" w:hAnsi="Cambria Math"/>
-                          <w:lang w:val="en-US"/>
-                        </w:rPr>
-                        <m:t>5</m:t>
-                      </m:r>
-                    </m:sub>
-                  </m:sSub>
-                </m:e>
-              </m:acc>
-            </m:e>
-          </m:d>
-          <m:r>
-            <w:rPr>
-              <w:rFonts w:ascii="Cambria Math" w:hAnsi="Cambria Math"/>
-              <w:lang w:val="en-US"/>
-            </w:rPr>
-            <m:t>+</m:t>
-          </m:r>
-          <m:d>
-            <m:dPr>
-              <m:ctrlPr>
-                <w:rPr>
-                  <w:rFonts w:ascii="Cambria Math" w:hAnsi="Cambria Math"/>
-                  <w:i/>
-                  <w:iCs/>
-                  <w:lang w:val="en-US"/>
-                </w:rPr>
-              </m:ctrlPr>
-            </m:dPr>
+            </m:accPr>
             <m:e>
               <m:sSub>
                 <m:sSubPr>
                   <m:ctrlPr>
                     <w:rPr>
-                      <w:rFonts w:ascii="Cambria Math" w:hAnsi="Cambria Math"/>
+                      <w:rFonts w:ascii="Cambria Math" w:eastAsiaTheme="minorEastAsia" w:hAnsi="Cambria Math"/>
                       <w:i/>
                       <w:iCs/>
                       <w:lang w:val="en-US"/>
@@ -25806,7 +25631,7 @@
                 <m:e>
                   <m:r>
                     <w:rPr>
-                      <w:rFonts w:ascii="Cambria Math" w:hAnsi="Cambria Math"/>
+                      <w:rFonts w:ascii="Cambria Math" w:eastAsiaTheme="minorEastAsia" w:hAnsi="Cambria Math"/>
                       <w:lang w:val="en-US"/>
                     </w:rPr>
                     <m:t>x</m:t>
@@ -25815,63 +25640,69 @@
                 <m:sub>
                   <m:r>
                     <w:rPr>
-                      <w:rFonts w:ascii="Cambria Math" w:hAnsi="Cambria Math"/>
+                      <w:rFonts w:ascii="Cambria Math" w:eastAsiaTheme="minorEastAsia" w:hAnsi="Cambria Math"/>
                       <w:lang w:val="en-US"/>
                     </w:rPr>
-                    <m:t>3</m:t>
+                    <m:t>5</m:t>
                   </m:r>
                 </m:sub>
               </m:sSub>
-              <m:acc>
-                <m:accPr>
-                  <m:chr m:val="̅"/>
-                  <m:ctrlPr>
-                    <w:rPr>
-                      <w:rFonts w:ascii="Cambria Math" w:hAnsi="Cambria Math"/>
-                      <w:i/>
-                      <w:iCs/>
-                      <w:lang w:val="en-US"/>
-                    </w:rPr>
-                  </m:ctrlPr>
-                </m:accPr>
-                <m:e>
-                  <m:sSub>
-                    <m:sSubPr>
-                      <m:ctrlPr>
-                        <w:rPr>
-                          <w:rFonts w:ascii="Cambria Math" w:hAnsi="Cambria Math"/>
-                          <w:i/>
-                          <w:iCs/>
-                          <w:lang w:val="en-US"/>
-                        </w:rPr>
-                      </m:ctrlPr>
-                    </m:sSubPr>
-                    <m:e>
-                      <m:r>
-                        <w:rPr>
-                          <w:rFonts w:ascii="Cambria Math" w:hAnsi="Cambria Math"/>
-                          <w:lang w:val="en-US"/>
-                        </w:rPr>
-                        <m:t>x</m:t>
-                      </m:r>
-                    </m:e>
-                    <m:sub>
-                      <m:r>
-                        <w:rPr>
-                          <w:rFonts w:ascii="Cambria Math" w:hAnsi="Cambria Math"/>
-                          <w:lang w:val="en-US"/>
-                        </w:rPr>
-                        <m:t>4</m:t>
-                      </m:r>
-                    </m:sub>
-                  </m:sSub>
-                </m:e>
-              </m:acc>
+            </m:e>
+          </m:acc>
+          <m:r>
+            <w:rPr>
+              <w:rFonts w:ascii="Cambria Math" w:eastAsiaTheme="minorEastAsia" w:hAnsi="Cambria Math"/>
+              <w:lang w:val="en-US"/>
+            </w:rPr>
+            <m:t>+</m:t>
+          </m:r>
+          <m:sSub>
+            <m:sSubPr>
+              <m:ctrlPr>
+                <w:rPr>
+                  <w:rFonts w:ascii="Cambria Math" w:eastAsiaTheme="minorEastAsia" w:hAnsi="Cambria Math"/>
+                  <w:i/>
+                  <w:iCs/>
+                  <w:lang w:val="en-US"/>
+                </w:rPr>
+              </m:ctrlPr>
+            </m:sSubPr>
+            <m:e>
+              <m:r>
+                <w:rPr>
+                  <w:rFonts w:ascii="Cambria Math" w:eastAsiaTheme="minorEastAsia" w:hAnsi="Cambria Math"/>
+                  <w:lang w:val="en-US"/>
+                </w:rPr>
+                <m:t>x</m:t>
+              </m:r>
+            </m:e>
+            <m:sub>
+              <m:r>
+                <w:rPr>
+                  <w:rFonts w:ascii="Cambria Math" w:eastAsiaTheme="minorEastAsia" w:hAnsi="Cambria Math"/>
+                  <w:lang w:val="en-US"/>
+                </w:rPr>
+                <m:t>1</m:t>
+              </m:r>
+            </m:sub>
+          </m:sSub>
+          <m:acc>
+            <m:accPr>
+              <m:chr m:val="̅"/>
+              <m:ctrlPr>
+                <w:rPr>
+                  <w:rFonts w:ascii="Cambria Math" w:eastAsiaTheme="minorEastAsia" w:hAnsi="Cambria Math"/>
+                  <w:iCs/>
+                  <w:lang w:val="en-US"/>
+                </w:rPr>
+              </m:ctrlPr>
+            </m:accPr>
+            <m:e>
               <m:sSub>
                 <m:sSubPr>
                   <m:ctrlPr>
                     <w:rPr>
-                      <w:rFonts w:ascii="Cambria Math" w:hAnsi="Cambria Math"/>
+                      <w:rFonts w:ascii="Cambria Math" w:eastAsiaTheme="minorEastAsia" w:hAnsi="Cambria Math"/>
                       <w:i/>
                       <w:iCs/>
                       <w:lang w:val="en-US"/>
@@ -25881,7 +25712,7 @@
                 <m:e>
                   <m:r>
                     <w:rPr>
-                      <w:rFonts w:ascii="Cambria Math" w:hAnsi="Cambria Math"/>
+                      <w:rFonts w:ascii="Cambria Math" w:eastAsiaTheme="minorEastAsia" w:hAnsi="Cambria Math"/>
                       <w:lang w:val="en-US"/>
                     </w:rPr>
                     <m:t>x</m:t>
@@ -25890,7 +25721,95 @@
                 <m:sub>
                   <m:r>
                     <w:rPr>
-                      <w:rFonts w:ascii="Cambria Math" w:hAnsi="Cambria Math"/>
+                      <w:rFonts w:ascii="Cambria Math" w:eastAsiaTheme="minorEastAsia" w:hAnsi="Cambria Math"/>
+                      <w:lang w:val="en-US"/>
+                    </w:rPr>
+                    <m:t>2</m:t>
+                  </m:r>
+                </m:sub>
+              </m:sSub>
+            </m:e>
+          </m:acc>
+          <m:acc>
+            <m:accPr>
+              <m:chr m:val="̅"/>
+              <m:ctrlPr>
+                <w:rPr>
+                  <w:rFonts w:ascii="Cambria Math" w:eastAsiaTheme="minorEastAsia" w:hAnsi="Cambria Math"/>
+                  <w:iCs/>
+                  <w:lang w:val="en-US"/>
+                </w:rPr>
+              </m:ctrlPr>
+            </m:accPr>
+            <m:e>
+              <m:sSub>
+                <m:sSubPr>
+                  <m:ctrlPr>
+                    <w:rPr>
+                      <w:rFonts w:ascii="Cambria Math" w:eastAsiaTheme="minorEastAsia" w:hAnsi="Cambria Math"/>
+                      <w:i/>
+                      <w:iCs/>
+                      <w:lang w:val="en-US"/>
+                    </w:rPr>
+                  </m:ctrlPr>
+                </m:sSubPr>
+                <m:e>
+                  <m:r>
+                    <w:rPr>
+                      <w:rFonts w:ascii="Cambria Math" w:eastAsiaTheme="minorEastAsia" w:hAnsi="Cambria Math"/>
+                      <w:lang w:val="en-US"/>
+                    </w:rPr>
+                    <m:t>x</m:t>
+                  </m:r>
+                </m:e>
+                <m:sub>
+                  <m:r>
+                    <w:rPr>
+                      <w:rFonts w:ascii="Cambria Math" w:eastAsiaTheme="minorEastAsia" w:hAnsi="Cambria Math"/>
+                      <w:lang w:val="en-US"/>
+                    </w:rPr>
+                    <m:t>4</m:t>
+                  </m:r>
+                </m:sub>
+              </m:sSub>
+            </m:e>
+          </m:acc>
+          <m:acc>
+            <m:accPr>
+              <m:chr m:val="̅"/>
+              <m:ctrlPr>
+                <w:rPr>
+                  <w:rFonts w:ascii="Cambria Math" w:eastAsiaTheme="minorEastAsia" w:hAnsi="Cambria Math"/>
+                  <w:iCs/>
+                  <w:lang w:val="en-US"/>
+                </w:rPr>
+              </m:ctrlPr>
+            </m:accPr>
+            <m:e>
+              <m:sSub>
+                <m:sSubPr>
+                  <m:ctrlPr>
+                    <w:rPr>
+                      <w:rFonts w:ascii="Cambria Math" w:eastAsiaTheme="minorEastAsia" w:hAnsi="Cambria Math"/>
+                      <w:i/>
+                      <w:iCs/>
+                      <w:lang w:val="en-US"/>
+                    </w:rPr>
+                  </m:ctrlPr>
+                </m:sSubPr>
+                <m:e>
+                  <m:r>
+                    <w:rPr>
+                      <w:rFonts w:ascii="Cambria Math" w:eastAsiaTheme="minorEastAsia" w:hAnsi="Cambria Math"/>
+                      <w:lang w:val="en-US"/>
+                    </w:rPr>
+                    <m:t>x</m:t>
+                  </m:r>
+                </m:e>
+                <m:sub>
+                  <m:r>
+                    <w:rPr>
+                      <w:rFonts w:ascii="Cambria Math" w:eastAsiaTheme="minorEastAsia" w:hAnsi="Cambria Math"/>
                       <w:lang w:val="en-US"/>
                     </w:rPr>
                     <m:t>5</m:t>
@@ -25898,10 +25817,10 @@
                 </m:sub>
               </m:sSub>
             </m:e>
-          </m:d>
+          </m:acc>
           <m:r>
             <w:rPr>
-              <w:rFonts w:ascii="Cambria Math" w:hAnsi="Cambria Math"/>
+              <w:rFonts w:ascii="Cambria Math" w:eastAsiaTheme="minorEastAsia" w:hAnsi="Cambria Math"/>
               <w:lang w:val="en-US"/>
             </w:rPr>
             <m:t>+</m:t>
@@ -25910,7 +25829,7 @@
             <m:sSubPr>
               <m:ctrlPr>
                 <w:rPr>
-                  <w:rFonts w:ascii="Cambria Math" w:hAnsi="Cambria Math"/>
+                  <w:rFonts w:ascii="Cambria Math" w:eastAsiaTheme="minorEastAsia" w:hAnsi="Cambria Math"/>
                   <w:i/>
                   <w:iCs/>
                   <w:lang w:val="en-US"/>
@@ -25920,16 +25839,16 @@
             <m:e>
               <m:r>
                 <w:rPr>
-                  <w:rFonts w:ascii="Cambria Math" w:hAnsi="Cambria Math"/>
+                  <w:rFonts w:ascii="Cambria Math" w:eastAsiaTheme="minorEastAsia" w:hAnsi="Cambria Math"/>
                   <w:lang w:val="en-US"/>
                 </w:rPr>
-                <m:t>(x</m:t>
+                <m:t>x</m:t>
               </m:r>
             </m:e>
             <m:sub>
               <m:r>
                 <w:rPr>
-                  <w:rFonts w:ascii="Cambria Math" w:hAnsi="Cambria Math"/>
+                  <w:rFonts w:ascii="Cambria Math" w:eastAsiaTheme="minorEastAsia" w:hAnsi="Cambria Math"/>
                   <w:lang w:val="en-US"/>
                 </w:rPr>
                 <m:t>2</m:t>
@@ -25940,7 +25859,7 @@
             <m:sSubPr>
               <m:ctrlPr>
                 <w:rPr>
-                  <w:rFonts w:ascii="Cambria Math" w:hAnsi="Cambria Math"/>
+                  <w:rFonts w:ascii="Cambria Math" w:eastAsiaTheme="minorEastAsia" w:hAnsi="Cambria Math"/>
                   <w:i/>
                   <w:iCs/>
                   <w:lang w:val="en-US"/>
@@ -25950,7 +25869,7 @@
             <m:e>
               <m:r>
                 <w:rPr>
-                  <w:rFonts w:ascii="Cambria Math" w:hAnsi="Cambria Math"/>
+                  <w:rFonts w:ascii="Cambria Math" w:eastAsiaTheme="minorEastAsia" w:hAnsi="Cambria Math"/>
                   <w:lang w:val="en-US"/>
                 </w:rPr>
                 <m:t>x</m:t>
@@ -25959,112 +25878,60 @@
             <m:sub>
               <m:r>
                 <w:rPr>
-                  <w:rFonts w:ascii="Cambria Math" w:hAnsi="Cambria Math"/>
+                  <w:rFonts w:ascii="Cambria Math" w:eastAsiaTheme="minorEastAsia" w:hAnsi="Cambria Math"/>
                   <w:lang w:val="en-US"/>
                 </w:rPr>
-                <m:t>5</m:t>
+                <m:t>3</m:t>
               </m:r>
             </m:sub>
           </m:sSub>
-          <m:r>
-            <w:rPr>
-              <w:rFonts w:ascii="Cambria Math" w:hAnsi="Cambria Math"/>
-              <w:lang w:val="en-US"/>
-            </w:rPr>
-            <m:t>)+</m:t>
-          </m:r>
-          <m:d>
-            <m:dPr>
+          <m:sSub>
+            <m:sSubPr>
               <m:ctrlPr>
                 <w:rPr>
-                  <w:rFonts w:ascii="Cambria Math" w:hAnsi="Cambria Math"/>
+                  <w:rFonts w:ascii="Cambria Math" w:eastAsiaTheme="minorEastAsia" w:hAnsi="Cambria Math"/>
                   <w:i/>
                   <w:iCs/>
                   <w:lang w:val="en-US"/>
                 </w:rPr>
               </m:ctrlPr>
-            </m:dPr>
+            </m:sSubPr>
             <m:e>
-              <m:acc>
-                <m:accPr>
-                  <m:chr m:val="̅"/>
-                  <m:ctrlPr>
-                    <w:rPr>
-                      <w:rFonts w:ascii="Cambria Math" w:hAnsi="Cambria Math"/>
-                      <w:i/>
-                      <w:iCs/>
-                      <w:lang w:val="en-US"/>
-                    </w:rPr>
-                  </m:ctrlPr>
-                </m:accPr>
-                <m:e>
-                  <m:sSub>
-                    <m:sSubPr>
-                      <m:ctrlPr>
-                        <w:rPr>
-                          <w:rFonts w:ascii="Cambria Math" w:hAnsi="Cambria Math"/>
-                          <w:i/>
-                          <w:iCs/>
-                          <w:lang w:val="en-US"/>
-                        </w:rPr>
-                      </m:ctrlPr>
-                    </m:sSubPr>
-                    <m:e>
-                      <m:r>
-                        <w:rPr>
-                          <w:rFonts w:ascii="Cambria Math" w:hAnsi="Cambria Math"/>
-                          <w:lang w:val="en-US"/>
-                        </w:rPr>
-                        <m:t>x</m:t>
-                      </m:r>
-                    </m:e>
-                    <m:sub>
-                      <m:r>
-                        <w:rPr>
-                          <w:rFonts w:ascii="Cambria Math" w:hAnsi="Cambria Math"/>
-                          <w:lang w:val="en-US"/>
-                        </w:rPr>
-                        <m:t>1</m:t>
-                      </m:r>
-                    </m:sub>
-                  </m:sSub>
-                  <m:sSub>
-                    <m:sSubPr>
-                      <m:ctrlPr>
-                        <w:rPr>
-                          <w:rFonts w:ascii="Cambria Math" w:hAnsi="Cambria Math"/>
-                          <w:i/>
-                          <w:iCs/>
-                          <w:lang w:val="en-US"/>
-                        </w:rPr>
-                      </m:ctrlPr>
-                    </m:sSubPr>
-                    <m:e>
-                      <m:r>
-                        <w:rPr>
-                          <w:rFonts w:ascii="Cambria Math" w:hAnsi="Cambria Math"/>
-                          <w:lang w:val="en-US"/>
-                        </w:rPr>
-                        <m:t>x</m:t>
-                      </m:r>
-                    </m:e>
-                    <m:sub>
-                      <m:r>
-                        <w:rPr>
-                          <w:rFonts w:ascii="Cambria Math" w:hAnsi="Cambria Math"/>
-                          <w:lang w:val="en-US"/>
-                        </w:rPr>
-                        <m:t>3</m:t>
-                      </m:r>
-                    </m:sub>
-                  </m:sSub>
-                </m:e>
-              </m:acc>
+              <m:r>
+                <w:rPr>
+                  <w:rFonts w:ascii="Cambria Math" w:eastAsiaTheme="minorEastAsia" w:hAnsi="Cambria Math"/>
+                  <w:lang w:val="en-US"/>
+                </w:rPr>
+                <m:t>x</m:t>
+              </m:r>
+            </m:e>
+            <m:sub>
+              <m:r>
+                <w:rPr>
+                  <w:rFonts w:ascii="Cambria Math" w:eastAsiaTheme="minorEastAsia" w:hAnsi="Cambria Math"/>
+                  <w:lang w:val="en-US"/>
+                </w:rPr>
+                <m:t>4</m:t>
+              </m:r>
+            </m:sub>
+          </m:sSub>
+          <m:acc>
+            <m:accPr>
+              <m:chr m:val="̅"/>
+              <m:ctrlPr>
+                <w:rPr>
+                  <w:rFonts w:ascii="Cambria Math" w:eastAsiaTheme="minorEastAsia" w:hAnsi="Cambria Math"/>
+                  <w:iCs/>
+                  <w:lang w:val="en-US"/>
+                </w:rPr>
+              </m:ctrlPr>
+            </m:accPr>
+            <m:e>
               <m:sSub>
                 <m:sSubPr>
                   <m:ctrlPr>
                     <w:rPr>
-                      <w:rFonts w:ascii="Cambria Math" w:hAnsi="Cambria Math"/>
+                      <w:rFonts w:ascii="Cambria Math" w:eastAsiaTheme="minorEastAsia" w:hAnsi="Cambria Math"/>
                       <w:i/>
                       <w:iCs/>
                       <w:lang w:val="en-US"/>
@@ -26074,7 +25941,7 @@
                 <m:e>
                   <m:r>
                     <w:rPr>
-                      <w:rFonts w:ascii="Cambria Math" w:hAnsi="Cambria Math"/>
+                      <w:rFonts w:ascii="Cambria Math" w:eastAsiaTheme="minorEastAsia" w:hAnsi="Cambria Math"/>
                       <w:lang w:val="en-US"/>
                     </w:rPr>
                     <m:t>x</m:t>
@@ -26083,39 +25950,69 @@
                 <m:sub>
                   <m:r>
                     <w:rPr>
-                      <w:rFonts w:ascii="Cambria Math" w:hAnsi="Cambria Math"/>
+                      <w:rFonts w:ascii="Cambria Math" w:eastAsiaTheme="minorEastAsia" w:hAnsi="Cambria Math"/>
                       <w:lang w:val="en-US"/>
                     </w:rPr>
-                    <m:t>4</m:t>
+                    <m:t>5</m:t>
                   </m:r>
                 </m:sub>
               </m:sSub>
             </m:e>
-          </m:d>
+          </m:acc>
           <m:r>
             <w:rPr>
-              <w:rFonts w:ascii="Cambria Math" w:hAnsi="Cambria Math"/>
+              <w:rFonts w:ascii="Cambria Math" w:eastAsiaTheme="minorEastAsia" w:hAnsi="Cambria Math"/>
               <w:lang w:val="en-US"/>
             </w:rPr>
             <m:t>+</m:t>
           </m:r>
-          <m:d>
-            <m:dPr>
+          <m:sSub>
+            <m:sSubPr>
               <m:ctrlPr>
                 <w:rPr>
-                  <w:rFonts w:ascii="Cambria Math" w:hAnsi="Cambria Math"/>
+                  <w:rFonts w:ascii="Cambria Math" w:eastAsiaTheme="minorEastAsia" w:hAnsi="Cambria Math"/>
                   <w:i/>
                   <w:iCs/>
                   <w:lang w:val="en-US"/>
                 </w:rPr>
               </m:ctrlPr>
-            </m:dPr>
+            </m:sSubPr>
+            <m:e>
+              <m:r>
+                <w:rPr>
+                  <w:rFonts w:ascii="Cambria Math" w:eastAsiaTheme="minorEastAsia" w:hAnsi="Cambria Math"/>
+                  <w:lang w:val="en-US"/>
+                </w:rPr>
+                <m:t>x</m:t>
+              </m:r>
+            </m:e>
+            <m:sub>
+              <m:r>
+                <w:rPr>
+                  <w:rFonts w:ascii="Cambria Math" w:eastAsiaTheme="minorEastAsia" w:hAnsi="Cambria Math"/>
+                  <w:lang w:val="en-US"/>
+                </w:rPr>
+                <m:t>1</m:t>
+              </m:r>
+            </m:sub>
+          </m:sSub>
+          <m:acc>
+            <m:accPr>
+              <m:chr m:val="̅"/>
+              <m:ctrlPr>
+                <w:rPr>
+                  <w:rFonts w:ascii="Cambria Math" w:eastAsiaTheme="minorEastAsia" w:hAnsi="Cambria Math"/>
+                  <w:iCs/>
+                  <w:lang w:val="en-US"/>
+                </w:rPr>
+              </m:ctrlPr>
+            </m:accPr>
             <m:e>
               <m:sSub>
                 <m:sSubPr>
                   <m:ctrlPr>
                     <w:rPr>
-                      <w:rFonts w:ascii="Cambria Math" w:hAnsi="Cambria Math"/>
+                      <w:rFonts w:ascii="Cambria Math" w:eastAsiaTheme="minorEastAsia" w:hAnsi="Cambria Math"/>
                       <w:i/>
                       <w:iCs/>
                       <w:lang w:val="en-US"/>
@@ -26125,7 +26022,7 @@
                 <m:e>
                   <m:r>
                     <w:rPr>
-                      <w:rFonts w:ascii="Cambria Math" w:hAnsi="Cambria Math"/>
+                      <w:rFonts w:ascii="Cambria Math" w:eastAsiaTheme="minorEastAsia" w:hAnsi="Cambria Math"/>
                       <w:lang w:val="en-US"/>
                     </w:rPr>
                     <m:t>x</m:t>
@@ -26134,97 +26031,341 @@
                 <m:sub>
                   <m:r>
                     <w:rPr>
-                      <w:rFonts w:ascii="Cambria Math" w:hAnsi="Cambria Math"/>
+                      <w:rFonts w:ascii="Cambria Math" w:eastAsiaTheme="minorEastAsia" w:hAnsi="Cambria Math"/>
+                      <w:lang w:val="en-US"/>
+                    </w:rPr>
+                    <m:t>3</m:t>
+                  </m:r>
+                </m:sub>
+              </m:sSub>
+            </m:e>
+          </m:acc>
+          <m:sSub>
+            <m:sSubPr>
+              <m:ctrlPr>
+                <w:rPr>
+                  <w:rFonts w:ascii="Cambria Math" w:eastAsiaTheme="minorEastAsia" w:hAnsi="Cambria Math"/>
+                  <w:i/>
+                  <w:iCs/>
+                  <w:lang w:val="en-US"/>
+                </w:rPr>
+              </m:ctrlPr>
+            </m:sSubPr>
+            <m:e>
+              <m:r>
+                <w:rPr>
+                  <w:rFonts w:ascii="Cambria Math" w:eastAsiaTheme="minorEastAsia" w:hAnsi="Cambria Math"/>
+                  <w:lang w:val="en-US"/>
+                </w:rPr>
+                <m:t>x</m:t>
+              </m:r>
+            </m:e>
+            <m:sub>
+              <m:r>
+                <w:rPr>
+                  <w:rFonts w:ascii="Cambria Math" w:eastAsiaTheme="minorEastAsia" w:hAnsi="Cambria Math"/>
+                  <w:lang w:val="en-US"/>
+                </w:rPr>
+                <m:t>4</m:t>
+              </m:r>
+            </m:sub>
+          </m:sSub>
+          <m:sSub>
+            <m:sSubPr>
+              <m:ctrlPr>
+                <w:rPr>
+                  <w:rFonts w:ascii="Cambria Math" w:eastAsiaTheme="minorEastAsia" w:hAnsi="Cambria Math"/>
+                  <w:i/>
+                  <w:iCs/>
+                  <w:lang w:val="en-US"/>
+                </w:rPr>
+              </m:ctrlPr>
+            </m:sSubPr>
+            <m:e>
+              <m:r>
+                <w:rPr>
+                  <w:rFonts w:ascii="Cambria Math" w:eastAsiaTheme="minorEastAsia" w:hAnsi="Cambria Math"/>
+                  <w:lang w:val="en-US"/>
+                </w:rPr>
+                <m:t>x</m:t>
+              </m:r>
+            </m:e>
+            <m:sub>
+              <m:r>
+                <w:rPr>
+                  <w:rFonts w:ascii="Cambria Math" w:eastAsiaTheme="minorEastAsia" w:hAnsi="Cambria Math"/>
+                  <w:lang w:val="en-US"/>
+                </w:rPr>
+                <m:t>5</m:t>
+              </m:r>
+            </m:sub>
+          </m:sSub>
+          <m:r>
+            <w:rPr>
+              <w:rFonts w:ascii="Cambria Math" w:eastAsiaTheme="minorEastAsia" w:hAnsi="Cambria Math"/>
+              <w:lang w:val="en-US"/>
+            </w:rPr>
+            <m:t>+</m:t>
+          </m:r>
+          <m:acc>
+            <m:accPr>
+              <m:chr m:val="̅"/>
+              <m:ctrlPr>
+                <w:rPr>
+                  <w:rFonts w:ascii="Cambria Math" w:eastAsiaTheme="minorEastAsia" w:hAnsi="Cambria Math"/>
+                  <w:iCs/>
+                  <w:lang w:val="en-US"/>
+                </w:rPr>
+              </m:ctrlPr>
+            </m:accPr>
+            <m:e>
+              <m:sSub>
+                <m:sSubPr>
+                  <m:ctrlPr>
+                    <w:rPr>
+                      <w:rFonts w:ascii="Cambria Math" w:eastAsiaTheme="minorEastAsia" w:hAnsi="Cambria Math"/>
+                      <w:i/>
+                      <w:iCs/>
+                      <w:lang w:val="en-US"/>
+                    </w:rPr>
+                  </m:ctrlPr>
+                </m:sSubPr>
+                <m:e>
+                  <m:r>
+                    <w:rPr>
+                      <w:rFonts w:ascii="Cambria Math" w:eastAsiaTheme="minorEastAsia" w:hAnsi="Cambria Math"/>
+                      <w:lang w:val="en-US"/>
+                    </w:rPr>
+                    <m:t>x</m:t>
+                  </m:r>
+                </m:e>
+                <m:sub>
+                  <m:r>
+                    <w:rPr>
+                      <w:rFonts w:ascii="Cambria Math" w:eastAsiaTheme="minorEastAsia" w:hAnsi="Cambria Math"/>
+                      <w:lang w:val="en-US"/>
+                    </w:rPr>
+                    <m:t>1</m:t>
+                  </m:r>
+                </m:sub>
+              </m:sSub>
+            </m:e>
+          </m:acc>
+          <m:acc>
+            <m:accPr>
+              <m:chr m:val="̅"/>
+              <m:ctrlPr>
+                <w:rPr>
+                  <w:rFonts w:ascii="Cambria Math" w:eastAsiaTheme="minorEastAsia" w:hAnsi="Cambria Math"/>
+                  <w:iCs/>
+                  <w:lang w:val="en-US"/>
+                </w:rPr>
+              </m:ctrlPr>
+            </m:accPr>
+            <m:e>
+              <m:sSub>
+                <m:sSubPr>
+                  <m:ctrlPr>
+                    <w:rPr>
+                      <w:rFonts w:ascii="Cambria Math" w:eastAsiaTheme="minorEastAsia" w:hAnsi="Cambria Math"/>
+                      <w:i/>
+                      <w:iCs/>
+                      <w:lang w:val="en-US"/>
+                    </w:rPr>
+                  </m:ctrlPr>
+                </m:sSubPr>
+                <m:e>
+                  <m:r>
+                    <w:rPr>
+                      <w:rFonts w:ascii="Cambria Math" w:eastAsiaTheme="minorEastAsia" w:hAnsi="Cambria Math"/>
+                      <w:lang w:val="en-US"/>
+                    </w:rPr>
+                    <m:t>x</m:t>
+                  </m:r>
+                </m:e>
+                <m:sub>
+                  <m:r>
+                    <w:rPr>
+                      <w:rFonts w:ascii="Cambria Math" w:eastAsiaTheme="minorEastAsia" w:hAnsi="Cambria Math"/>
                       <w:lang w:val="en-US"/>
                     </w:rPr>
                     <m:t>2</m:t>
                   </m:r>
                 </m:sub>
               </m:sSub>
-              <m:acc>
-                <m:accPr>
-                  <m:chr m:val="̅"/>
+            </m:e>
+          </m:acc>
+          <m:sSub>
+            <m:sSubPr>
+              <m:ctrlPr>
+                <w:rPr>
+                  <w:rFonts w:ascii="Cambria Math" w:eastAsiaTheme="minorEastAsia" w:hAnsi="Cambria Math"/>
+                  <w:i/>
+                  <w:iCs/>
+                  <w:lang w:val="en-US"/>
+                </w:rPr>
+              </m:ctrlPr>
+            </m:sSubPr>
+            <m:e>
+              <m:r>
+                <w:rPr>
+                  <w:rFonts w:ascii="Cambria Math" w:eastAsiaTheme="minorEastAsia" w:hAnsi="Cambria Math"/>
+                  <w:lang w:val="en-US"/>
+                </w:rPr>
+                <m:t>x</m:t>
+              </m:r>
+            </m:e>
+            <m:sub>
+              <m:r>
+                <w:rPr>
+                  <w:rFonts w:ascii="Cambria Math" w:eastAsiaTheme="minorEastAsia" w:hAnsi="Cambria Math"/>
+                  <w:lang w:val="en-US"/>
+                </w:rPr>
+                <m:t>3</m:t>
+              </m:r>
+            </m:sub>
+          </m:sSub>
+          <m:sSub>
+            <m:sSubPr>
+              <m:ctrlPr>
+                <w:rPr>
+                  <w:rFonts w:ascii="Cambria Math" w:eastAsiaTheme="minorEastAsia" w:hAnsi="Cambria Math"/>
+                  <w:i/>
+                  <w:iCs/>
+                  <w:lang w:val="en-US"/>
+                </w:rPr>
+              </m:ctrlPr>
+            </m:sSubPr>
+            <m:e>
+              <m:r>
+                <w:rPr>
+                  <w:rFonts w:ascii="Cambria Math" w:eastAsiaTheme="minorEastAsia" w:hAnsi="Cambria Math"/>
+                  <w:lang w:val="en-US"/>
+                </w:rPr>
+                <m:t>x</m:t>
+              </m:r>
+            </m:e>
+            <m:sub>
+              <m:r>
+                <w:rPr>
+                  <w:rFonts w:ascii="Cambria Math" w:eastAsiaTheme="minorEastAsia" w:hAnsi="Cambria Math"/>
+                  <w:lang w:val="en-US"/>
+                </w:rPr>
+                <m:t>4</m:t>
+              </m:r>
+            </m:sub>
+          </m:sSub>
+          <m:r>
+            <w:rPr>
+              <w:rFonts w:ascii="Cambria Math" w:eastAsiaTheme="minorEastAsia" w:hAnsi="Cambria Math"/>
+              <w:lang w:val="en-US"/>
+            </w:rPr>
+            <m:t>+</m:t>
+          </m:r>
+          <m:sSub>
+            <m:sSubPr>
+              <m:ctrlPr>
+                <w:rPr>
+                  <w:rFonts w:ascii="Cambria Math" w:eastAsiaTheme="minorEastAsia" w:hAnsi="Cambria Math"/>
+                  <w:i/>
+                  <w:iCs/>
+                  <w:lang w:val="en-US"/>
+                </w:rPr>
+              </m:ctrlPr>
+            </m:sSubPr>
+            <m:e>
+              <m:r>
+                <w:rPr>
+                  <w:rFonts w:ascii="Cambria Math" w:eastAsiaTheme="minorEastAsia" w:hAnsi="Cambria Math"/>
+                  <w:lang w:val="en-US"/>
+                </w:rPr>
+                <m:t>x</m:t>
+              </m:r>
+            </m:e>
+            <m:sub>
+              <m:r>
+                <w:rPr>
+                  <w:rFonts w:ascii="Cambria Math" w:eastAsiaTheme="minorEastAsia" w:hAnsi="Cambria Math"/>
+                  <w:lang w:val="en-US"/>
+                </w:rPr>
+                <m:t>3</m:t>
+              </m:r>
+            </m:sub>
+          </m:sSub>
+          <m:acc>
+            <m:accPr>
+              <m:chr m:val="̅"/>
+              <m:ctrlPr>
+                <w:rPr>
+                  <w:rFonts w:ascii="Cambria Math" w:eastAsiaTheme="minorEastAsia" w:hAnsi="Cambria Math"/>
+                  <w:iCs/>
+                  <w:lang w:val="en-US"/>
+                </w:rPr>
+              </m:ctrlPr>
+            </m:accPr>
+            <m:e>
+              <m:sSub>
+                <m:sSubPr>
                   <m:ctrlPr>
                     <w:rPr>
-                      <w:rFonts w:ascii="Cambria Math" w:hAnsi="Cambria Math"/>
+                      <w:rFonts w:ascii="Cambria Math" w:eastAsiaTheme="minorEastAsia" w:hAnsi="Cambria Math"/>
                       <w:i/>
                       <w:iCs/>
                       <w:lang w:val="en-US"/>
                     </w:rPr>
                   </m:ctrlPr>
-                </m:accPr>
+                </m:sSubPr>
                 <m:e>
-                  <m:sSub>
-                    <m:sSubPr>
-                      <m:ctrlPr>
-                        <w:rPr>
-                          <w:rFonts w:ascii="Cambria Math" w:hAnsi="Cambria Math"/>
-                          <w:i/>
-                          <w:iCs/>
-                          <w:lang w:val="en-US"/>
-                        </w:rPr>
-                      </m:ctrlPr>
-                    </m:sSubPr>
-                    <m:e>
-                      <m:r>
-                        <w:rPr>
-                          <w:rFonts w:ascii="Cambria Math" w:hAnsi="Cambria Math"/>
-                          <w:lang w:val="en-US"/>
-                        </w:rPr>
-                        <m:t>x</m:t>
-                      </m:r>
-                    </m:e>
-                    <m:sub>
-                      <m:r>
-                        <w:rPr>
-                          <w:rFonts w:ascii="Cambria Math" w:hAnsi="Cambria Math"/>
-                          <w:lang w:val="en-US"/>
-                        </w:rPr>
-                        <m:t>3</m:t>
-                      </m:r>
-                    </m:sub>
-                  </m:sSub>
-                  <m:sSub>
-                    <m:sSubPr>
-                      <m:ctrlPr>
-                        <w:rPr>
-                          <w:rFonts w:ascii="Cambria Math" w:hAnsi="Cambria Math"/>
-                          <w:i/>
-                          <w:iCs/>
-                          <w:lang w:val="en-US"/>
-                        </w:rPr>
-                      </m:ctrlPr>
-                    </m:sSubPr>
-                    <m:e>
-                      <m:r>
-                        <w:rPr>
-                          <w:rFonts w:ascii="Cambria Math" w:hAnsi="Cambria Math"/>
-                          <w:lang w:val="en-US"/>
-                        </w:rPr>
-                        <m:t>x</m:t>
-                      </m:r>
-                    </m:e>
-                    <m:sub>
-                      <m:r>
-                        <w:rPr>
-                          <w:rFonts w:ascii="Cambria Math" w:hAnsi="Cambria Math"/>
-                          <w:lang w:val="en-US"/>
-                        </w:rPr>
-                        <m:t>4</m:t>
-                      </m:r>
-                    </m:sub>
-                  </m:sSub>
+                  <m:r>
+                    <w:rPr>
+                      <w:rFonts w:ascii="Cambria Math" w:eastAsiaTheme="minorEastAsia" w:hAnsi="Cambria Math"/>
+                      <w:lang w:val="en-US"/>
+                    </w:rPr>
+                    <m:t>x</m:t>
+                  </m:r>
                 </m:e>
-              </m:acc>
+                <m:sub>
+                  <m:r>
+                    <w:rPr>
+                      <w:rFonts w:ascii="Cambria Math" w:eastAsiaTheme="minorEastAsia" w:hAnsi="Cambria Math"/>
+                      <w:lang w:val="en-US"/>
+                    </w:rPr>
+                    <m:t>4</m:t>
+                  </m:r>
+                </m:sub>
+              </m:sSub>
             </m:e>
-          </m:d>
-          <m:r>
-            <w:rPr>
-              <w:rFonts w:ascii="Cambria Math" w:eastAsiaTheme="minorEastAsia" w:hAnsi="Cambria Math"/>
-              <w:lang w:val="en-US"/>
-            </w:rPr>
-            <m:t>,(2.8)</m:t>
-          </m:r>
+          </m:acc>
+          <m:sSub>
+            <m:sSubPr>
+              <m:ctrlPr>
+                <w:rPr>
+                  <w:rFonts w:ascii="Cambria Math" w:eastAsiaTheme="minorEastAsia" w:hAnsi="Cambria Math"/>
+                  <w:i/>
+                  <w:iCs/>
+                  <w:lang w:val="en-US"/>
+                </w:rPr>
+              </m:ctrlPr>
+            </m:sSubPr>
+            <m:e>
+              <m:r>
+                <w:rPr>
+                  <w:rFonts w:ascii="Cambria Math" w:eastAsiaTheme="minorEastAsia" w:hAnsi="Cambria Math"/>
+                  <w:lang w:val="en-US"/>
+                </w:rPr>
+                <m:t>x</m:t>
+              </m:r>
+            </m:e>
+            <m:sub>
+              <m:r>
+                <w:rPr>
+                  <w:rFonts w:ascii="Cambria Math" w:eastAsiaTheme="minorEastAsia" w:hAnsi="Cambria Math"/>
+                  <w:lang w:val="en-US"/>
+                </w:rPr>
+                <m:t>5</m:t>
+              </m:r>
+            </m:sub>
+          </m:sSub>
         </m:oMath>
       </m:oMathPara>
     </w:p>
@@ -26324,7 +26465,7 @@
                     <pic:cNvPicPr/>
                   </pic:nvPicPr>
                   <pic:blipFill>
-                    <a:blip r:embed="rId10">
+                    <a:blip r:embed="rId11">
                       <a:extLst>
                         <a:ext uri="{28A0092B-C50C-407E-A947-70E740481C1C}">
                           <a14:useLocalDpi xmlns:a14="http://schemas.microsoft.com/office/drawing/2010/main" val="0"/>
@@ -26396,12 +26537,9 @@
           <w:szCs w:val="24"/>
         </w:rPr>
       </w:pPr>
-      <w:r>
-        <w:t xml:space="preserve">Реализация </w:t>
-      </w:r>
       <w:proofErr w:type="gramStart"/>
       <w:r>
-        <w:t>МДНФ</w:t>
+        <w:t>Реализация МДНФ</w:t>
       </w:r>
       <w:proofErr w:type="gramEnd"/>
       <w:r>
@@ -26453,7 +26591,7 @@
                     <pic:cNvPicPr/>
                   </pic:nvPicPr>
                   <pic:blipFill>
-                    <a:blip r:embed="rId11">
+                    <a:blip r:embed="rId12">
                       <a:extLst>
                         <a:ext uri="{28A0092B-C50C-407E-A947-70E740481C1C}">
                           <a14:useLocalDpi xmlns:a14="http://schemas.microsoft.com/office/drawing/2010/main" val="0"/>
@@ -26645,7 +26783,7 @@
                     </pic:cNvPicPr>
                   </pic:nvPicPr>
                   <pic:blipFill>
-                    <a:blip r:embed="rId12">
+                    <a:blip r:embed="rId13">
                       <a:extLst>
                         <a:ext uri="{28A0092B-C50C-407E-A947-70E740481C1C}">
                           <a14:useLocalDpi xmlns:a14="http://schemas.microsoft.com/office/drawing/2010/main" val="0"/>
@@ -26827,8 +26965,8 @@
       </w:pPr>
     </w:p>
     <w:sectPr>
-      <w:footerReference w:type="default" r:id="rId13"/>
-      <w:footerReference w:type="first" r:id="rId14"/>
+      <w:footerReference w:type="default" r:id="rId14"/>
+      <w:footerReference w:type="first" r:id="rId15"/>
       <w:pgSz w:w="11906" w:h="16838"/>
       <w:pgMar w:top="1134" w:right="567" w:bottom="1134" w:left="1701" w:header="709" w:footer="709" w:gutter="0"/>
       <w:pgNumType w:start="2"/>
@@ -26840,7 +26978,7 @@
 </file>
 
 <file path=word/endnotes.xml><?xml version="1.0" encoding="utf-8"?>
-<w:endnotes xmlns:wpc="http://schemas.microsoft.com/office/word/2010/wordprocessingCanvas" xmlns:cx="http://schemas.microsoft.com/office/drawing/2014/chartex" xmlns:cx1="http://schemas.microsoft.com/office/drawing/2015/9/8/chartex" xmlns:cx2="http://schemas.microsoft.com/office/drawing/2015/10/21/chartex" xmlns:cx3="http://schemas.microsoft.com/office/drawing/2016/5/9/chartex" xmlns:cx4="http://schemas.microsoft.com/office/drawing/2016/5/10/chartex" xmlns:cx5="http://schemas.microsoft.com/office/drawing/2016/5/11/chartex" xmlns:cx6="http://schemas.microsoft.com/office/drawing/2016/5/12/chartex" xmlns:cx7="http://schemas.microsoft.com/office/drawing/2016/5/13/chartex" xmlns:cx8="http://schemas.microsoft.com/office/drawing/2016/5/14/chartex" xmlns:mc="http://schemas.openxmlformats.org/markup-compatibility/2006" xmlns:aink="http://schemas.microsoft.com/office/drawing/2016/ink" xmlns:am3d="http://schemas.microsoft.com/office/drawing/2017/model3d" xmlns:o="urn:schemas-microsoft-com:office:office" xmlns:oel="http://schemas.microsoft.com/office/2019/extlst" xmlns:r="http://schemas.openxmlformats.org/officeDocument/2006/relationships" xmlns:m="http://schemas.openxmlformats.org/officeDocument/2006/math" xmlns:v="urn:schemas-microsoft-com:vml" xmlns:wp14="http://schemas.microsoft.com/office/word/2010/wordprocessingDrawing" xmlns:wp="http://schemas.openxmlformats.org/drawingml/2006/wordprocessingDrawing" xmlns:w10="urn:schemas-microsoft-com:office:word" xmlns:w="http://schemas.openxmlformats.org/wordprocessingml/2006/main" xmlns:w14="http://schemas.microsoft.com/office/word/2010/wordml" xmlns:w15="http://schemas.microsoft.com/office/word/2012/wordml" xmlns:w16cex="http://schemas.microsoft.com/office/word/2018/wordml/cex" xmlns:w16cid="http://schemas.microsoft.com/office/word/2016/wordml/cid" xmlns:w16="http://schemas.microsoft.com/office/word/2018/wordml" xmlns:w16du="http://schemas.microsoft.com/office/word/2023/wordml/word16du" xmlns:w16sdtdh="http://schemas.microsoft.com/office/word/2020/wordml/sdtdatahash" xmlns:w16se="http://schemas.microsoft.com/office/word/2015/wordml/symex" xmlns:wpg="http://schemas.microsoft.com/office/word/2010/wordprocessingGroup" xmlns:wpi="http://schemas.microsoft.com/office/word/2010/wordprocessingInk" xmlns:wne="http://schemas.microsoft.com/office/word/2006/wordml" xmlns:wps="http://schemas.microsoft.com/office/word/2010/wordprocessingShape" mc:Ignorable="w14 w15 w16se w16cid w16 w16cex w16sdtdh w16du wp14">
+<w:endnotes xmlns:wpc="http://schemas.microsoft.com/office/word/2010/wordprocessingCanvas" xmlns:cx="http://schemas.microsoft.com/office/drawing/2014/chartex" xmlns:cx1="http://schemas.microsoft.com/office/drawing/2015/9/8/chartex" xmlns:cx2="http://schemas.microsoft.com/office/drawing/2015/10/21/chartex" xmlns:cx3="http://schemas.microsoft.com/office/drawing/2016/5/9/chartex" xmlns:cx4="http://schemas.microsoft.com/office/drawing/2016/5/10/chartex" xmlns:cx5="http://schemas.microsoft.com/office/drawing/2016/5/11/chartex" xmlns:cx6="http://schemas.microsoft.com/office/drawing/2016/5/12/chartex" xmlns:cx7="http://schemas.microsoft.com/office/drawing/2016/5/13/chartex" xmlns:cx8="http://schemas.microsoft.com/office/drawing/2016/5/14/chartex" xmlns:mc="http://schemas.openxmlformats.org/markup-compatibility/2006" xmlns:aink="http://schemas.microsoft.com/office/drawing/2016/ink" xmlns:am3d="http://schemas.microsoft.com/office/drawing/2017/model3d" xmlns:o="urn:schemas-microsoft-com:office:office" xmlns:r="http://schemas.openxmlformats.org/officeDocument/2006/relationships" xmlns:m="http://schemas.openxmlformats.org/officeDocument/2006/math" xmlns:v="urn:schemas-microsoft-com:vml" xmlns:wp14="http://schemas.microsoft.com/office/word/2010/wordprocessingDrawing" xmlns:wp="http://schemas.openxmlformats.org/drawingml/2006/wordprocessingDrawing" xmlns:w10="urn:schemas-microsoft-com:office:word" xmlns:w="http://schemas.openxmlformats.org/wordprocessingml/2006/main" xmlns:w14="http://schemas.microsoft.com/office/word/2010/wordml" xmlns:w15="http://schemas.microsoft.com/office/word/2012/wordml" xmlns:w16cex="http://schemas.microsoft.com/office/word/2018/wordml/cex" xmlns:w16cid="http://schemas.microsoft.com/office/word/2016/wordml/cid" xmlns:w16="http://schemas.microsoft.com/office/word/2018/wordml" xmlns:w16sdtdh="http://schemas.microsoft.com/office/word/2020/wordml/sdtdatahash" xmlns:w16se="http://schemas.microsoft.com/office/word/2015/wordml/symex" xmlns:wpg="http://schemas.microsoft.com/office/word/2010/wordprocessingGroup" xmlns:wpi="http://schemas.microsoft.com/office/word/2010/wordprocessingInk" xmlns:wne="http://schemas.microsoft.com/office/word/2006/wordml" xmlns:wps="http://schemas.microsoft.com/office/word/2010/wordprocessingShape" mc:Ignorable="w14 w15 w16se w16cid w16 w16cex w16sdtdh wp14">
   <w:endnote w:type="separator" w:id="-1">
     <w:p>
       <w:pPr>
@@ -26865,7 +27003,7 @@
 </file>
 
 <file path=word/footer1.xml><?xml version="1.0" encoding="utf-8"?>
-<w:ftr xmlns:wpc="http://schemas.microsoft.com/office/word/2010/wordprocessingCanvas" xmlns:cx="http://schemas.microsoft.com/office/drawing/2014/chartex" xmlns:cx1="http://schemas.microsoft.com/office/drawing/2015/9/8/chartex" xmlns:cx2="http://schemas.microsoft.com/office/drawing/2015/10/21/chartex" xmlns:cx3="http://schemas.microsoft.com/office/drawing/2016/5/9/chartex" xmlns:cx4="http://schemas.microsoft.com/office/drawing/2016/5/10/chartex" xmlns:cx5="http://schemas.microsoft.com/office/drawing/2016/5/11/chartex" xmlns:cx6="http://schemas.microsoft.com/office/drawing/2016/5/12/chartex" xmlns:cx7="http://schemas.microsoft.com/office/drawing/2016/5/13/chartex" xmlns:cx8="http://schemas.microsoft.com/office/drawing/2016/5/14/chartex" xmlns:mc="http://schemas.openxmlformats.org/markup-compatibility/2006" xmlns:aink="http://schemas.microsoft.com/office/drawing/2016/ink" xmlns:am3d="http://schemas.microsoft.com/office/drawing/2017/model3d" xmlns:o="urn:schemas-microsoft-com:office:office" xmlns:oel="http://schemas.microsoft.com/office/2019/extlst" xmlns:r="http://schemas.openxmlformats.org/officeDocument/2006/relationships" xmlns:m="http://schemas.openxmlformats.org/officeDocument/2006/math" xmlns:v="urn:schemas-microsoft-com:vml" xmlns:wp14="http://schemas.microsoft.com/office/word/2010/wordprocessingDrawing" xmlns:wp="http://schemas.openxmlformats.org/drawingml/2006/wordprocessingDrawing" xmlns:w10="urn:schemas-microsoft-com:office:word" xmlns:w="http://schemas.openxmlformats.org/wordprocessingml/2006/main" xmlns:w14="http://schemas.microsoft.com/office/word/2010/wordml" xmlns:w15="http://schemas.microsoft.com/office/word/2012/wordml" xmlns:w16cex="http://schemas.microsoft.com/office/word/2018/wordml/cex" xmlns:w16cid="http://schemas.microsoft.com/office/word/2016/wordml/cid" xmlns:w16="http://schemas.microsoft.com/office/word/2018/wordml" xmlns:w16du="http://schemas.microsoft.com/office/word/2023/wordml/word16du" xmlns:w16sdtdh="http://schemas.microsoft.com/office/word/2020/wordml/sdtdatahash" xmlns:w16se="http://schemas.microsoft.com/office/word/2015/wordml/symex" xmlns:wpg="http://schemas.microsoft.com/office/word/2010/wordprocessingGroup" xmlns:wpi="http://schemas.microsoft.com/office/word/2010/wordprocessingInk" xmlns:wne="http://schemas.microsoft.com/office/word/2006/wordml" xmlns:wps="http://schemas.microsoft.com/office/word/2010/wordprocessingShape" mc:Ignorable="w14 w15 w16se w16cid w16 w16cex w16sdtdh w16du wp14">
+<w:ftr xmlns:wpc="http://schemas.microsoft.com/office/word/2010/wordprocessingCanvas" xmlns:cx="http://schemas.microsoft.com/office/drawing/2014/chartex" xmlns:cx1="http://schemas.microsoft.com/office/drawing/2015/9/8/chartex" xmlns:cx2="http://schemas.microsoft.com/office/drawing/2015/10/21/chartex" xmlns:cx3="http://schemas.microsoft.com/office/drawing/2016/5/9/chartex" xmlns:cx4="http://schemas.microsoft.com/office/drawing/2016/5/10/chartex" xmlns:cx5="http://schemas.microsoft.com/office/drawing/2016/5/11/chartex" xmlns:cx6="http://schemas.microsoft.com/office/drawing/2016/5/12/chartex" xmlns:cx7="http://schemas.microsoft.com/office/drawing/2016/5/13/chartex" xmlns:cx8="http://schemas.microsoft.com/office/drawing/2016/5/14/chartex" xmlns:mc="http://schemas.openxmlformats.org/markup-compatibility/2006" xmlns:aink="http://schemas.microsoft.com/office/drawing/2016/ink" xmlns:am3d="http://schemas.microsoft.com/office/drawing/2017/model3d" xmlns:o="urn:schemas-microsoft-com:office:office" xmlns:r="http://schemas.openxmlformats.org/officeDocument/2006/relationships" xmlns:m="http://schemas.openxmlformats.org/officeDocument/2006/math" xmlns:v="urn:schemas-microsoft-com:vml" xmlns:wp14="http://schemas.microsoft.com/office/word/2010/wordprocessingDrawing" xmlns:wp="http://schemas.openxmlformats.org/drawingml/2006/wordprocessingDrawing" xmlns:w10="urn:schemas-microsoft-com:office:word" xmlns:w="http://schemas.openxmlformats.org/wordprocessingml/2006/main" xmlns:w14="http://schemas.microsoft.com/office/word/2010/wordml" xmlns:w15="http://schemas.microsoft.com/office/word/2012/wordml" xmlns:w16cex="http://schemas.microsoft.com/office/word/2018/wordml/cex" xmlns:w16cid="http://schemas.microsoft.com/office/word/2016/wordml/cid" xmlns:w16="http://schemas.microsoft.com/office/word/2018/wordml" xmlns:w16sdtdh="http://schemas.microsoft.com/office/word/2020/wordml/sdtdatahash" xmlns:w16se="http://schemas.microsoft.com/office/word/2015/wordml/symex" xmlns:wpg="http://schemas.microsoft.com/office/word/2010/wordprocessingGroup" xmlns:wpi="http://schemas.microsoft.com/office/word/2010/wordprocessingInk" xmlns:wne="http://schemas.microsoft.com/office/word/2006/wordml" xmlns:wps="http://schemas.microsoft.com/office/word/2010/wordprocessingShape" mc:Ignorable="w14 w15 w16se w16cid w16 w16cex w16sdtdh wp14">
   <w:sdt>
     <w:sdtPr>
       <w:id w:val="-355266087"/>
@@ -26874,6 +27012,7 @@
         <w:docPartUnique/>
       </w:docPartObj>
     </w:sdtPr>
+    <w:sdtEndPr/>
     <w:sdtContent>
       <w:p>
         <w:pPr>
@@ -26913,7 +27052,7 @@
 </file>
 
 <file path=word/footer2.xml><?xml version="1.0" encoding="utf-8"?>
-<w:ftr xmlns:wpc="http://schemas.microsoft.com/office/word/2010/wordprocessingCanvas" xmlns:cx="http://schemas.microsoft.com/office/drawing/2014/chartex" xmlns:cx1="http://schemas.microsoft.com/office/drawing/2015/9/8/chartex" xmlns:cx2="http://schemas.microsoft.com/office/drawing/2015/10/21/chartex" xmlns:cx3="http://schemas.microsoft.com/office/drawing/2016/5/9/chartex" xmlns:cx4="http://schemas.microsoft.com/office/drawing/2016/5/10/chartex" xmlns:cx5="http://schemas.microsoft.com/office/drawing/2016/5/11/chartex" xmlns:cx6="http://schemas.microsoft.com/office/drawing/2016/5/12/chartex" xmlns:cx7="http://schemas.microsoft.com/office/drawing/2016/5/13/chartex" xmlns:cx8="http://schemas.microsoft.com/office/drawing/2016/5/14/chartex" xmlns:mc="http://schemas.openxmlformats.org/markup-compatibility/2006" xmlns:aink="http://schemas.microsoft.com/office/drawing/2016/ink" xmlns:am3d="http://schemas.microsoft.com/office/drawing/2017/model3d" xmlns:o="urn:schemas-microsoft-com:office:office" xmlns:oel="http://schemas.microsoft.com/office/2019/extlst" xmlns:r="http://schemas.openxmlformats.org/officeDocument/2006/relationships" xmlns:m="http://schemas.openxmlformats.org/officeDocument/2006/math" xmlns:v="urn:schemas-microsoft-com:vml" xmlns:wp14="http://schemas.microsoft.com/office/word/2010/wordprocessingDrawing" xmlns:wp="http://schemas.openxmlformats.org/drawingml/2006/wordprocessingDrawing" xmlns:w10="urn:schemas-microsoft-com:office:word" xmlns:w="http://schemas.openxmlformats.org/wordprocessingml/2006/main" xmlns:w14="http://schemas.microsoft.com/office/word/2010/wordml" xmlns:w15="http://schemas.microsoft.com/office/word/2012/wordml" xmlns:w16cex="http://schemas.microsoft.com/office/word/2018/wordml/cex" xmlns:w16cid="http://schemas.microsoft.com/office/word/2016/wordml/cid" xmlns:w16="http://schemas.microsoft.com/office/word/2018/wordml" xmlns:w16du="http://schemas.microsoft.com/office/word/2023/wordml/word16du" xmlns:w16sdtdh="http://schemas.microsoft.com/office/word/2020/wordml/sdtdatahash" xmlns:w16se="http://schemas.microsoft.com/office/word/2015/wordml/symex" xmlns:wpg="http://schemas.microsoft.com/office/word/2010/wordprocessingGroup" xmlns:wpi="http://schemas.microsoft.com/office/word/2010/wordprocessingInk" xmlns:wne="http://schemas.microsoft.com/office/word/2006/wordml" xmlns:wps="http://schemas.microsoft.com/office/word/2010/wordprocessingShape" mc:Ignorable="w14 w15 w16se w16cid w16 w16cex w16sdtdh w16du wp14">
+<w:ftr xmlns:wpc="http://schemas.microsoft.com/office/word/2010/wordprocessingCanvas" xmlns:cx="http://schemas.microsoft.com/office/drawing/2014/chartex" xmlns:cx1="http://schemas.microsoft.com/office/drawing/2015/9/8/chartex" xmlns:cx2="http://schemas.microsoft.com/office/drawing/2015/10/21/chartex" xmlns:cx3="http://schemas.microsoft.com/office/drawing/2016/5/9/chartex" xmlns:cx4="http://schemas.microsoft.com/office/drawing/2016/5/10/chartex" xmlns:cx5="http://schemas.microsoft.com/office/drawing/2016/5/11/chartex" xmlns:cx6="http://schemas.microsoft.com/office/drawing/2016/5/12/chartex" xmlns:cx7="http://schemas.microsoft.com/office/drawing/2016/5/13/chartex" xmlns:cx8="http://schemas.microsoft.com/office/drawing/2016/5/14/chartex" xmlns:mc="http://schemas.openxmlformats.org/markup-compatibility/2006" xmlns:aink="http://schemas.microsoft.com/office/drawing/2016/ink" xmlns:am3d="http://schemas.microsoft.com/office/drawing/2017/model3d" xmlns:o="urn:schemas-microsoft-com:office:office" xmlns:r="http://schemas.openxmlformats.org/officeDocument/2006/relationships" xmlns:m="http://schemas.openxmlformats.org/officeDocument/2006/math" xmlns:v="urn:schemas-microsoft-com:vml" xmlns:wp14="http://schemas.microsoft.com/office/word/2010/wordprocessingDrawing" xmlns:wp="http://schemas.openxmlformats.org/drawingml/2006/wordprocessingDrawing" xmlns:w10="urn:schemas-microsoft-com:office:word" xmlns:w="http://schemas.openxmlformats.org/wordprocessingml/2006/main" xmlns:w14="http://schemas.microsoft.com/office/word/2010/wordml" xmlns:w15="http://schemas.microsoft.com/office/word/2012/wordml" xmlns:w16cex="http://schemas.microsoft.com/office/word/2018/wordml/cex" xmlns:w16cid="http://schemas.microsoft.com/office/word/2016/wordml/cid" xmlns:w16="http://schemas.microsoft.com/office/word/2018/wordml" xmlns:w16sdtdh="http://schemas.microsoft.com/office/word/2020/wordml/sdtdatahash" xmlns:w16se="http://schemas.microsoft.com/office/word/2015/wordml/symex" xmlns:wpg="http://schemas.microsoft.com/office/word/2010/wordprocessingGroup" xmlns:wpi="http://schemas.microsoft.com/office/word/2010/wordprocessingInk" xmlns:wne="http://schemas.microsoft.com/office/word/2006/wordml" xmlns:wps="http://schemas.microsoft.com/office/word/2010/wordprocessingShape" mc:Ignorable="w14 w15 w16se w16cid w16 w16cex w16sdtdh wp14">
   <w:sdt>
     <w:sdtPr>
       <w:id w:val="-135106021"/>
@@ -26922,6 +27061,7 @@
         <w:docPartUnique/>
       </w:docPartObj>
     </w:sdtPr>
+    <w:sdtEndPr/>
     <w:sdtContent>
       <w:p>
         <w:pPr>
@@ -26982,7 +27122,7 @@
 </file>
 
 <file path=word/footnotes.xml><?xml version="1.0" encoding="utf-8"?>
-<w:footnotes xmlns:wpc="http://schemas.microsoft.com/office/word/2010/wordprocessingCanvas" xmlns:cx="http://schemas.microsoft.com/office/drawing/2014/chartex" xmlns:cx1="http://schemas.microsoft.com/office/drawing/2015/9/8/chartex" xmlns:cx2="http://schemas.microsoft.com/office/drawing/2015/10/21/chartex" xmlns:cx3="http://schemas.microsoft.com/office/drawing/2016/5/9/chartex" xmlns:cx4="http://schemas.microsoft.com/office/drawing/2016/5/10/chartex" xmlns:cx5="http://schemas.microsoft.com/office/drawing/2016/5/11/chartex" xmlns:cx6="http://schemas.microsoft.com/office/drawing/2016/5/12/chartex" xmlns:cx7="http://schemas.microsoft.com/office/drawing/2016/5/13/chartex" xmlns:cx8="http://schemas.microsoft.com/office/drawing/2016/5/14/chartex" xmlns:mc="http://schemas.openxmlformats.org/markup-compatibility/2006" xmlns:aink="http://schemas.microsoft.com/office/drawing/2016/ink" xmlns:am3d="http://schemas.microsoft.com/office/drawing/2017/model3d" xmlns:o="urn:schemas-microsoft-com:office:office" xmlns:oel="http://schemas.microsoft.com/office/2019/extlst" xmlns:r="http://schemas.openxmlformats.org/officeDocument/2006/relationships" xmlns:m="http://schemas.openxmlformats.org/officeDocument/2006/math" xmlns:v="urn:schemas-microsoft-com:vml" xmlns:wp14="http://schemas.microsoft.com/office/word/2010/wordprocessingDrawing" xmlns:wp="http://schemas.openxmlformats.org/drawingml/2006/wordprocessingDrawing" xmlns:w10="urn:schemas-microsoft-com:office:word" xmlns:w="http://schemas.openxmlformats.org/wordprocessingml/2006/main" xmlns:w14="http://schemas.microsoft.com/office/word/2010/wordml" xmlns:w15="http://schemas.microsoft.com/office/word/2012/wordml" xmlns:w16cex="http://schemas.microsoft.com/office/word/2018/wordml/cex" xmlns:w16cid="http://schemas.microsoft.com/office/word/2016/wordml/cid" xmlns:w16="http://schemas.microsoft.com/office/word/2018/wordml" xmlns:w16du="http://schemas.microsoft.com/office/word/2023/wordml/word16du" xmlns:w16sdtdh="http://schemas.microsoft.com/office/word/2020/wordml/sdtdatahash" xmlns:w16se="http://schemas.microsoft.com/office/word/2015/wordml/symex" xmlns:wpg="http://schemas.microsoft.com/office/word/2010/wordprocessingGroup" xmlns:wpi="http://schemas.microsoft.com/office/word/2010/wordprocessingInk" xmlns:wne="http://schemas.microsoft.com/office/word/2006/wordml" xmlns:wps="http://schemas.microsoft.com/office/word/2010/wordprocessingShape" mc:Ignorable="w14 w15 w16se w16cid w16 w16cex w16sdtdh w16du wp14">
+<w:footnotes xmlns:wpc="http://schemas.microsoft.com/office/word/2010/wordprocessingCanvas" xmlns:cx="http://schemas.microsoft.com/office/drawing/2014/chartex" xmlns:cx1="http://schemas.microsoft.com/office/drawing/2015/9/8/chartex" xmlns:cx2="http://schemas.microsoft.com/office/drawing/2015/10/21/chartex" xmlns:cx3="http://schemas.microsoft.com/office/drawing/2016/5/9/chartex" xmlns:cx4="http://schemas.microsoft.com/office/drawing/2016/5/10/chartex" xmlns:cx5="http://schemas.microsoft.com/office/drawing/2016/5/11/chartex" xmlns:cx6="http://schemas.microsoft.com/office/drawing/2016/5/12/chartex" xmlns:cx7="http://schemas.microsoft.com/office/drawing/2016/5/13/chartex" xmlns:cx8="http://schemas.microsoft.com/office/drawing/2016/5/14/chartex" xmlns:mc="http://schemas.openxmlformats.org/markup-compatibility/2006" xmlns:aink="http://schemas.microsoft.com/office/drawing/2016/ink" xmlns:am3d="http://schemas.microsoft.com/office/drawing/2017/model3d" xmlns:o="urn:schemas-microsoft-com:office:office" xmlns:r="http://schemas.openxmlformats.org/officeDocument/2006/relationships" xmlns:m="http://schemas.openxmlformats.org/officeDocument/2006/math" xmlns:v="urn:schemas-microsoft-com:vml" xmlns:wp14="http://schemas.microsoft.com/office/word/2010/wordprocessingDrawing" xmlns:wp="http://schemas.openxmlformats.org/drawingml/2006/wordprocessingDrawing" xmlns:w10="urn:schemas-microsoft-com:office:word" xmlns:w="http://schemas.openxmlformats.org/wordprocessingml/2006/main" xmlns:w14="http://schemas.microsoft.com/office/word/2010/wordml" xmlns:w15="http://schemas.microsoft.com/office/word/2012/wordml" xmlns:w16cex="http://schemas.microsoft.com/office/word/2018/wordml/cex" xmlns:w16cid="http://schemas.microsoft.com/office/word/2016/wordml/cid" xmlns:w16="http://schemas.microsoft.com/office/word/2018/wordml" xmlns:w16sdtdh="http://schemas.microsoft.com/office/word/2020/wordml/sdtdatahash" xmlns:w16se="http://schemas.microsoft.com/office/word/2015/wordml/symex" xmlns:wpg="http://schemas.microsoft.com/office/word/2010/wordprocessingGroup" xmlns:wpi="http://schemas.microsoft.com/office/word/2010/wordprocessingInk" xmlns:wne="http://schemas.microsoft.com/office/word/2006/wordml" xmlns:wps="http://schemas.microsoft.com/office/word/2010/wordprocessingShape" mc:Ignorable="w14 w15 w16se w16cid w16 w16cex w16sdtdh wp14">
   <w:footnote w:type="separator" w:id="-1">
     <w:p>
       <w:pPr>
@@ -27007,7 +27147,7 @@
 </file>
 
 <file path=word/numbering.xml><?xml version="1.0" encoding="utf-8"?>
-<w:numbering xmlns:wpc="http://schemas.microsoft.com/office/word/2010/wordprocessingCanvas" xmlns:cx="http://schemas.microsoft.com/office/drawing/2014/chartex" xmlns:cx1="http://schemas.microsoft.com/office/drawing/2015/9/8/chartex" xmlns:cx2="http://schemas.microsoft.com/office/drawing/2015/10/21/chartex" xmlns:cx3="http://schemas.microsoft.com/office/drawing/2016/5/9/chartex" xmlns:cx4="http://schemas.microsoft.com/office/drawing/2016/5/10/chartex" xmlns:cx5="http://schemas.microsoft.com/office/drawing/2016/5/11/chartex" xmlns:cx6="http://schemas.microsoft.com/office/drawing/2016/5/12/chartex" xmlns:cx7="http://schemas.microsoft.com/office/drawing/2016/5/13/chartex" xmlns:cx8="http://schemas.microsoft.com/office/drawing/2016/5/14/chartex" xmlns:mc="http://schemas.openxmlformats.org/markup-compatibility/2006" xmlns:aink="http://schemas.microsoft.com/office/drawing/2016/ink" xmlns:am3d="http://schemas.microsoft.com/office/drawing/2017/model3d" xmlns:o="urn:schemas-microsoft-com:office:office" xmlns:oel="http://schemas.microsoft.com/office/2019/extlst" xmlns:r="http://schemas.openxmlformats.org/officeDocument/2006/relationships" xmlns:m="http://schemas.openxmlformats.org/officeDocument/2006/math" xmlns:v="urn:schemas-microsoft-com:vml" xmlns:wp14="http://schemas.microsoft.com/office/word/2010/wordprocessingDrawing" xmlns:wp="http://schemas.openxmlformats.org/drawingml/2006/wordprocessingDrawing" xmlns:w10="urn:schemas-microsoft-com:office:word" xmlns:w="http://schemas.openxmlformats.org/wordprocessingml/2006/main" xmlns:w14="http://schemas.microsoft.com/office/word/2010/wordml" xmlns:w15="http://schemas.microsoft.com/office/word/2012/wordml" xmlns:w16cex="http://schemas.microsoft.com/office/word/2018/wordml/cex" xmlns:w16cid="http://schemas.microsoft.com/office/word/2016/wordml/cid" xmlns:w16="http://schemas.microsoft.com/office/word/2018/wordml" xmlns:w16du="http://schemas.microsoft.com/office/word/2023/wordml/word16du" xmlns:w16sdtdh="http://schemas.microsoft.com/office/word/2020/wordml/sdtdatahash" xmlns:w16se="http://schemas.microsoft.com/office/word/2015/wordml/symex" xmlns:wpg="http://schemas.microsoft.com/office/word/2010/wordprocessingGroup" xmlns:wpi="http://schemas.microsoft.com/office/word/2010/wordprocessingInk" xmlns:wne="http://schemas.microsoft.com/office/word/2006/wordml" xmlns:wps="http://schemas.microsoft.com/office/word/2010/wordprocessingShape" mc:Ignorable="w14 w15 w16se w16cid w16 w16cex w16sdtdh w16du wp14">
+<w:numbering xmlns:wpc="http://schemas.microsoft.com/office/word/2010/wordprocessingCanvas" xmlns:cx="http://schemas.microsoft.com/office/drawing/2014/chartex" xmlns:cx1="http://schemas.microsoft.com/office/drawing/2015/9/8/chartex" xmlns:cx2="http://schemas.microsoft.com/office/drawing/2015/10/21/chartex" xmlns:cx3="http://schemas.microsoft.com/office/drawing/2016/5/9/chartex" xmlns:cx4="http://schemas.microsoft.com/office/drawing/2016/5/10/chartex" xmlns:cx5="http://schemas.microsoft.com/office/drawing/2016/5/11/chartex" xmlns:cx6="http://schemas.microsoft.com/office/drawing/2016/5/12/chartex" xmlns:cx7="http://schemas.microsoft.com/office/drawing/2016/5/13/chartex" xmlns:cx8="http://schemas.microsoft.com/office/drawing/2016/5/14/chartex" xmlns:mc="http://schemas.openxmlformats.org/markup-compatibility/2006" xmlns:aink="http://schemas.microsoft.com/office/drawing/2016/ink" xmlns:am3d="http://schemas.microsoft.com/office/drawing/2017/model3d" xmlns:o="urn:schemas-microsoft-com:office:office" xmlns:r="http://schemas.openxmlformats.org/officeDocument/2006/relationships" xmlns:m="http://schemas.openxmlformats.org/officeDocument/2006/math" xmlns:v="urn:schemas-microsoft-com:vml" xmlns:wp14="http://schemas.microsoft.com/office/word/2010/wordprocessingDrawing" xmlns:wp="http://schemas.openxmlformats.org/drawingml/2006/wordprocessingDrawing" xmlns:w10="urn:schemas-microsoft-com:office:word" xmlns:w="http://schemas.openxmlformats.org/wordprocessingml/2006/main" xmlns:w14="http://schemas.microsoft.com/office/word/2010/wordml" xmlns:w15="http://schemas.microsoft.com/office/word/2012/wordml" xmlns:w16cex="http://schemas.microsoft.com/office/word/2018/wordml/cex" xmlns:w16cid="http://schemas.microsoft.com/office/word/2016/wordml/cid" xmlns:w16="http://schemas.microsoft.com/office/word/2018/wordml" xmlns:w16sdtdh="http://schemas.microsoft.com/office/word/2020/wordml/sdtdatahash" xmlns:w16se="http://schemas.microsoft.com/office/word/2015/wordml/symex" xmlns:wpg="http://schemas.microsoft.com/office/word/2010/wordprocessingGroup" xmlns:wpi="http://schemas.microsoft.com/office/word/2010/wordprocessingInk" xmlns:wne="http://schemas.microsoft.com/office/word/2006/wordml" xmlns:wps="http://schemas.microsoft.com/office/word/2010/wordprocessingShape" mc:Ignorable="w14 w15 w16se w16cid w16 w16cex w16sdtdh wp14">
   <w:numPicBullet w:numPicBulletId="0">
     <w:pict>
       <v:shapetype id="_x0000_t75" coordsize="21600,21600" o:spt="75" o:preferrelative="t" path="m@4@5l@4@11@9@11@9@5xe" filled="f" stroked="f">
@@ -27029,7 +27169,7 @@
         <v:path o:extrusionok="f" gradientshapeok="t" o:connecttype="rect"/>
         <o:lock v:ext="edit" aspectratio="t"/>
       </v:shapetype>
-      <v:shape id="_x0000_i1079" type="#_x0000_t75" style="width:34.25pt;height:20.25pt;visibility:visible;mso-wrap-style:square" o:bullet="t">
+      <v:shape id="_x0000_i1063" type="#_x0000_t75" style="width:27.25pt;height:16.25pt;visibility:visible;mso-wrap-style:square" o:bullet="t">
         <v:imagedata r:id="rId1" o:title=""/>
       </v:shape>
     </w:pict>
@@ -28383,56 +28523,56 @@
       </w:pPr>
     </w:lvl>
   </w:abstractNum>
-  <w:num w:numId="1" w16cid:durableId="960769032">
+  <w:num w:numId="1">
     <w:abstractNumId w:val="11"/>
   </w:num>
-  <w:num w:numId="2" w16cid:durableId="271207318">
+  <w:num w:numId="2">
     <w:abstractNumId w:val="11"/>
   </w:num>
-  <w:num w:numId="3" w16cid:durableId="2140219160">
+  <w:num w:numId="3">
     <w:abstractNumId w:val="7"/>
   </w:num>
-  <w:num w:numId="4" w16cid:durableId="682588518">
+  <w:num w:numId="4">
     <w:abstractNumId w:val="3"/>
   </w:num>
-  <w:num w:numId="5" w16cid:durableId="1363870664">
+  <w:num w:numId="5">
     <w:abstractNumId w:val="12"/>
   </w:num>
-  <w:num w:numId="6" w16cid:durableId="308293340">
+  <w:num w:numId="6">
     <w:abstractNumId w:val="8"/>
   </w:num>
-  <w:num w:numId="7" w16cid:durableId="1508056527">
+  <w:num w:numId="7">
     <w:abstractNumId w:val="5"/>
   </w:num>
-  <w:num w:numId="8" w16cid:durableId="2106266838">
+  <w:num w:numId="8">
     <w:abstractNumId w:val="6"/>
   </w:num>
-  <w:num w:numId="9" w16cid:durableId="1729721808">
+  <w:num w:numId="9">
     <w:abstractNumId w:val="10"/>
   </w:num>
-  <w:num w:numId="10" w16cid:durableId="752705741">
+  <w:num w:numId="10">
     <w:abstractNumId w:val="0"/>
   </w:num>
-  <w:num w:numId="11" w16cid:durableId="1979188096">
+  <w:num w:numId="11">
     <w:abstractNumId w:val="1"/>
   </w:num>
-  <w:num w:numId="12" w16cid:durableId="915092954">
+  <w:num w:numId="12">
     <w:abstractNumId w:val="9"/>
   </w:num>
-  <w:num w:numId="13" w16cid:durableId="1882941120">
+  <w:num w:numId="13">
     <w:abstractNumId w:val="13"/>
   </w:num>
-  <w:num w:numId="14" w16cid:durableId="1456021825">
+  <w:num w:numId="14">
     <w:abstractNumId w:val="2"/>
   </w:num>
-  <w:num w:numId="15" w16cid:durableId="954869984">
+  <w:num w:numId="15">
     <w:abstractNumId w:val="4"/>
   </w:num>
 </w:numbering>
 </file>
 
 <file path=word/styles.xml><?xml version="1.0" encoding="utf-8"?>
-<w:styles xmlns:mc="http://schemas.openxmlformats.org/markup-compatibility/2006" xmlns:r="http://schemas.openxmlformats.org/officeDocument/2006/relationships" xmlns:w="http://schemas.openxmlformats.org/wordprocessingml/2006/main" xmlns:w14="http://schemas.microsoft.com/office/word/2010/wordml" xmlns:w15="http://schemas.microsoft.com/office/word/2012/wordml" xmlns:w16cex="http://schemas.microsoft.com/office/word/2018/wordml/cex" xmlns:w16cid="http://schemas.microsoft.com/office/word/2016/wordml/cid" xmlns:w16="http://schemas.microsoft.com/office/word/2018/wordml" xmlns:w16du="http://schemas.microsoft.com/office/word/2023/wordml/word16du" xmlns:w16sdtdh="http://schemas.microsoft.com/office/word/2020/wordml/sdtdatahash" xmlns:w16se="http://schemas.microsoft.com/office/word/2015/wordml/symex" mc:Ignorable="w14 w15 w16se w16cid w16 w16cex w16sdtdh w16du">
+<w:styles xmlns:mc="http://schemas.openxmlformats.org/markup-compatibility/2006" xmlns:r="http://schemas.openxmlformats.org/officeDocument/2006/relationships" xmlns:w="http://schemas.openxmlformats.org/wordprocessingml/2006/main" xmlns:w14="http://schemas.microsoft.com/office/word/2010/wordml" xmlns:w15="http://schemas.microsoft.com/office/word/2012/wordml" xmlns:w16cex="http://schemas.microsoft.com/office/word/2018/wordml/cex" xmlns:w16cid="http://schemas.microsoft.com/office/word/2016/wordml/cid" xmlns:w16="http://schemas.microsoft.com/office/word/2018/wordml" xmlns:w16sdtdh="http://schemas.microsoft.com/office/word/2020/wordml/sdtdatahash" xmlns:w16se="http://schemas.microsoft.com/office/word/2015/wordml/symex" mc:Ignorable="w14 w15 w16se w16cid w16 w16cex w16sdtdh">
   <w:docDefaults>
     <w:rPrDefault>
       <w:rPr>
@@ -41058,21 +41198,21 @@
 </a:theme>
 </file>
 
-<file path=customXml/item1.xml>
-</file>
-
-<file path=customXml/item2.xml><?xml version="1.0" encoding="utf-8"?>
+<file path=customXml/item1.xml><?xml version="1.0" encoding="utf-8"?>
 <b:Sources xmlns:b="http://schemas.openxmlformats.org/officeDocument/2006/bibliography" xmlns="http://schemas.openxmlformats.org/officeDocument/2006/bibliography" SelectedStyle="\APASixthEditionOfficeOnline.xsl" StyleName="APA" Version="6"/>
 </file>
 
-<file path=customXml/itemProps1.xml><?xml version="1.0" encoding="utf-8"?>
-<ds:datastoreItem xmlns:ds="http://schemas.openxmlformats.org/officeDocument/2006/customXml" ds:itemID="{A67D258A-9AB9-4B70-93AA-F6BF1F1C0448}"/>
+<file path=customXml/item2.xml>
 </file>
 
-<file path=customXml/itemProps2.xml><?xml version="1.0" encoding="utf-8"?>
+<file path=customXml/itemProps1.xml><?xml version="1.0" encoding="utf-8"?>
 <ds:datastoreItem xmlns:ds="http://schemas.openxmlformats.org/officeDocument/2006/customXml" ds:itemID="{9ABEFD2F-EAFE-4E82-B1B8-676CD1FD8797}">
   <ds:schemaRefs>
     <ds:schemaRef ds:uri="http://schemas.openxmlformats.org/officeDocument/2006/bibliography"/>
   </ds:schemaRefs>
 </ds:datastoreItem>
+</file>
+
+<file path=customXml/itemProps2.xml><?xml version="1.0" encoding="utf-8"?>
+<ds:datastoreItem xmlns:ds="http://schemas.openxmlformats.org/officeDocument/2006/customXml" ds:itemID="{A67D258A-9AB9-4B70-93AA-F6BF1F1C0448}"/>
 </file>
</xml_diff>

<commit_message>
architech pr2-pr4 done, kursovaya code done
</commit_message>
<xml_diff>
--- a/Achitech/PR_2.docx
+++ b/Achitech/PR_2.docx
@@ -1,32 +1,1133 @@
 
 <file path=word/document.xml><?xml version="1.0" encoding="utf-8"?>
-<w:document xmlns:wpc="http://schemas.microsoft.com/office/word/2010/wordprocessingCanvas" xmlns:cx="http://schemas.microsoft.com/office/drawing/2014/chartex" xmlns:cx1="http://schemas.microsoft.com/office/drawing/2015/9/8/chartex" xmlns:cx2="http://schemas.microsoft.com/office/drawing/2015/10/21/chartex" xmlns:cx3="http://schemas.microsoft.com/office/drawing/2016/5/9/chartex" xmlns:cx4="http://schemas.microsoft.com/office/drawing/2016/5/10/chartex" xmlns:cx5="http://schemas.microsoft.com/office/drawing/2016/5/11/chartex" xmlns:cx6="http://schemas.microsoft.com/office/drawing/2016/5/12/chartex" xmlns:cx7="http://schemas.microsoft.com/office/drawing/2016/5/13/chartex" xmlns:cx8="http://schemas.microsoft.com/office/drawing/2016/5/14/chartex" xmlns:mc="http://schemas.openxmlformats.org/markup-compatibility/2006" xmlns:aink="http://schemas.microsoft.com/office/drawing/2016/ink" xmlns:am3d="http://schemas.microsoft.com/office/drawing/2017/model3d" xmlns:o="urn:schemas-microsoft-com:office:office" xmlns:oel="http://schemas.microsoft.com/office/2019/extlst" xmlns:r="http://schemas.openxmlformats.org/officeDocument/2006/relationships" xmlns:m="http://schemas.openxmlformats.org/officeDocument/2006/math" xmlns:v="urn:schemas-microsoft-com:vml" xmlns:wp14="http://schemas.microsoft.com/office/word/2010/wordprocessingDrawing" xmlns:wp="http://schemas.openxmlformats.org/drawingml/2006/wordprocessingDrawing" xmlns:w10="urn:schemas-microsoft-com:office:word" xmlns:w="http://schemas.openxmlformats.org/wordprocessingml/2006/main" xmlns:w14="http://schemas.microsoft.com/office/word/2010/wordml" xmlns:w15="http://schemas.microsoft.com/office/word/2012/wordml" xmlns:w16cex="http://schemas.microsoft.com/office/word/2018/wordml/cex" xmlns:w16cid="http://schemas.microsoft.com/office/word/2016/wordml/cid" xmlns:w16="http://schemas.microsoft.com/office/word/2018/wordml" xmlns:w16du="http://schemas.microsoft.com/office/word/2023/wordml/word16du" xmlns:w16sdtdh="http://schemas.microsoft.com/office/word/2020/wordml/sdtdatahash" xmlns:w16se="http://schemas.microsoft.com/office/word/2015/wordml/symex" xmlns:wpg="http://schemas.microsoft.com/office/word/2010/wordprocessingGroup" xmlns:wpi="http://schemas.microsoft.com/office/word/2010/wordprocessingInk" xmlns:wne="http://schemas.microsoft.com/office/word/2006/wordml" xmlns:wps="http://schemas.microsoft.com/office/word/2010/wordprocessingShape" mc:Ignorable="w14 w15 w16se w16cid w16 w16cex w16sdtdh w16du wp14">
+<w:document xmlns:wpc="http://schemas.microsoft.com/office/word/2010/wordprocessingCanvas" xmlns:cx="http://schemas.microsoft.com/office/drawing/2014/chartex" xmlns:cx1="http://schemas.microsoft.com/office/drawing/2015/9/8/chartex" xmlns:cx2="http://schemas.microsoft.com/office/drawing/2015/10/21/chartex" xmlns:cx3="http://schemas.microsoft.com/office/drawing/2016/5/9/chartex" xmlns:cx4="http://schemas.microsoft.com/office/drawing/2016/5/10/chartex" xmlns:cx5="http://schemas.microsoft.com/office/drawing/2016/5/11/chartex" xmlns:cx6="http://schemas.microsoft.com/office/drawing/2016/5/12/chartex" xmlns:cx7="http://schemas.microsoft.com/office/drawing/2016/5/13/chartex" xmlns:cx8="http://schemas.microsoft.com/office/drawing/2016/5/14/chartex" xmlns:mc="http://schemas.openxmlformats.org/markup-compatibility/2006" xmlns:aink="http://schemas.microsoft.com/office/drawing/2016/ink" xmlns:am3d="http://schemas.microsoft.com/office/drawing/2017/model3d" xmlns:o="urn:schemas-microsoft-com:office:office" xmlns:r="http://schemas.openxmlformats.org/officeDocument/2006/relationships" xmlns:m="http://schemas.openxmlformats.org/officeDocument/2006/math" xmlns:v="urn:schemas-microsoft-com:vml" xmlns:wp14="http://schemas.microsoft.com/office/word/2010/wordprocessingDrawing" xmlns:wp="http://schemas.openxmlformats.org/drawingml/2006/wordprocessingDrawing" xmlns:w10="urn:schemas-microsoft-com:office:word" xmlns:w="http://schemas.openxmlformats.org/wordprocessingml/2006/main" xmlns:w14="http://schemas.microsoft.com/office/word/2010/wordml" xmlns:w15="http://schemas.microsoft.com/office/word/2012/wordml" xmlns:w16cex="http://schemas.microsoft.com/office/word/2018/wordml/cex" xmlns:w16cid="http://schemas.microsoft.com/office/word/2016/wordml/cid" xmlns:w16="http://schemas.microsoft.com/office/word/2018/wordml" xmlns:w16sdtdh="http://schemas.microsoft.com/office/word/2020/wordml/sdtdatahash" xmlns:w16se="http://schemas.microsoft.com/office/word/2015/wordml/symex" xmlns:wpg="http://schemas.microsoft.com/office/word/2010/wordprocessingGroup" xmlns:wpi="http://schemas.microsoft.com/office/word/2010/wordprocessingInk" xmlns:wne="http://schemas.microsoft.com/office/word/2006/wordml" xmlns:wps="http://schemas.microsoft.com/office/word/2010/wordprocessingShape" mc:Ignorable="w14 w15 w16se w16cid w16 w16cex w16sdtdh wp14">
   <w:body>
+    <w:tbl>
+      <w:tblPr>
+        <w:tblW w:w="9600" w:type="dxa"/>
+        <w:jc w:val="center"/>
+        <w:tblLayout w:type="fixed"/>
+        <w:tblCellMar>
+          <w:left w:w="0" w:type="dxa"/>
+          <w:right w:w="0" w:type="dxa"/>
+        </w:tblCellMar>
+        <w:tblLook w:val="04A0" w:firstRow="1" w:lastRow="0" w:firstColumn="1" w:lastColumn="0" w:noHBand="0" w:noVBand="1"/>
+      </w:tblPr>
+      <w:tblGrid>
+        <w:gridCol w:w="9600"/>
+      </w:tblGrid>
+      <w:tr>
+        <w:trPr>
+          <w:cantSplit/>
+          <w:trHeight w:val="1201"/>
+          <w:jc w:val="center"/>
+        </w:trPr>
+        <w:tc>
+          <w:tcPr>
+            <w:tcW w:w="9600" w:type="dxa"/>
+          </w:tcPr>
+          <w:p>
+            <w:pPr>
+              <w:widowControl w:val="0"/>
+              <w:autoSpaceDE w:val="0"/>
+              <w:autoSpaceDN w:val="0"/>
+              <w:adjustRightInd w:val="0"/>
+              <w:spacing w:after="200" w:line="276" w:lineRule="auto"/>
+              <w:ind w:firstLine="0"/>
+              <w:contextualSpacing/>
+              <w:jc w:val="center"/>
+              <w:rPr>
+                <w:rFonts w:eastAsia="SimSun" w:cs="Times New Roman"/>
+                <w:caps/>
+                <w:sz w:val="24"/>
+                <w:szCs w:val="24"/>
+                <w:lang w:eastAsia="ru-RU"/>
+              </w:rPr>
+            </w:pPr>
+            <w:bookmarkStart w:id="0" w:name="_Toc102076516"/>
+            <w:bookmarkStart w:id="1" w:name="_Toc102076491"/>
+            <w:bookmarkStart w:id="2" w:name="_Toc100913768"/>
+            <w:bookmarkStart w:id="3" w:name="_Hlk177212153"/>
+            <w:r>
+              <w:rPr>
+                <w:rFonts w:eastAsia="SimSun" w:cs="Times New Roman"/>
+                <w:caps/>
+                <w:noProof/>
+                <w:sz w:val="24"/>
+                <w:szCs w:val="24"/>
+                <w:lang w:eastAsia="ru-RU"/>
+              </w:rPr>
+              <w:drawing>
+                <wp:inline distT="0" distB="0" distL="0" distR="0" wp14:anchorId="230D7D81" wp14:editId="57948C89">
+                  <wp:extent cx="890270" cy="1009015"/>
+                  <wp:effectExtent l="0" t="0" r="8890" b="12065"/>
+                  <wp:docPr id="9" name="Рисунок 2"/>
+                  <wp:cNvGraphicFramePr>
+                    <a:graphicFrameLocks xmlns:a="http://schemas.openxmlformats.org/drawingml/2006/main" noChangeAspect="1"/>
+                  </wp:cNvGraphicFramePr>
+                  <a:graphic xmlns:a="http://schemas.openxmlformats.org/drawingml/2006/main">
+                    <a:graphicData uri="http://schemas.openxmlformats.org/drawingml/2006/picture">
+                      <pic:pic xmlns:pic="http://schemas.openxmlformats.org/drawingml/2006/picture">
+                        <pic:nvPicPr>
+                          <pic:cNvPr id="9" name="Рисунок 2"/>
+                          <pic:cNvPicPr>
+                            <a:picLocks noChangeAspect="1"/>
+                          </pic:cNvPicPr>
+                        </pic:nvPicPr>
+                        <pic:blipFill>
+                          <a:blip r:embed="rId9" cstate="print">
+                            <a:extLst>
+                              <a:ext uri="{BEBA8EAE-BF5A-486C-A8C5-ECC9F3942E4B}">
+                                <a14:imgProps xmlns:a14="http://schemas.microsoft.com/office/drawing/2010/main">
+                                  <a14:imgLayer r:embed="rId10">
+                                    <a14:imgEffect>
+                                      <a14:backgroundRemoval t="0" b="100000" l="1141" r="100000"/>
+                                    </a14:imgEffect>
+                                  </a14:imgLayer>
+                                </a14:imgProps>
+                              </a:ext>
+                              <a:ext uri="{28A0092B-C50C-407E-A947-70E740481C1C}">
+                                <a14:useLocalDpi xmlns:a14="http://schemas.microsoft.com/office/drawing/2010/main" val="0"/>
+                              </a:ext>
+                            </a:extLst>
+                          </a:blip>
+                          <a:stretch>
+                            <a:fillRect/>
+                          </a:stretch>
+                        </pic:blipFill>
+                        <pic:spPr>
+                          <a:xfrm>
+                            <a:off x="0" y="0"/>
+                            <a:ext cx="890693" cy="1009227"/>
+                          </a:xfrm>
+                          <a:prstGeom prst="rect">
+                            <a:avLst/>
+                          </a:prstGeom>
+                        </pic:spPr>
+                      </pic:pic>
+                    </a:graphicData>
+                  </a:graphic>
+                </wp:inline>
+              </w:drawing>
+            </w:r>
+          </w:p>
+        </w:tc>
+      </w:tr>
+      <w:tr>
+        <w:trPr>
+          <w:cantSplit/>
+          <w:trHeight w:val="180"/>
+          <w:jc w:val="center"/>
+        </w:trPr>
+        <w:tc>
+          <w:tcPr>
+            <w:tcW w:w="9600" w:type="dxa"/>
+          </w:tcPr>
+          <w:p>
+            <w:pPr>
+              <w:widowControl w:val="0"/>
+              <w:autoSpaceDE w:val="0"/>
+              <w:autoSpaceDN w:val="0"/>
+              <w:adjustRightInd w:val="0"/>
+              <w:spacing w:after="200" w:line="240" w:lineRule="atLeast"/>
+              <w:ind w:firstLine="0"/>
+              <w:jc w:val="center"/>
+              <w:rPr>
+                <w:rFonts w:eastAsia="SimSun" w:cs="Times New Roman"/>
+                <w:caps/>
+                <w:sz w:val="24"/>
+                <w:szCs w:val="24"/>
+                <w:lang w:eastAsia="ru-RU"/>
+              </w:rPr>
+            </w:pPr>
+            <w:r>
+              <w:rPr>
+                <w:rFonts w:eastAsia="SimSun" w:cs="Times New Roman"/>
+                <w:caps/>
+                <w:sz w:val="24"/>
+                <w:szCs w:val="24"/>
+                <w:lang w:eastAsia="ru-RU"/>
+              </w:rPr>
+              <w:t>МИНОБРНАУКИ РОССИИ</w:t>
+            </w:r>
+          </w:p>
+        </w:tc>
+      </w:tr>
+      <w:tr>
+        <w:trPr>
+          <w:cantSplit/>
+          <w:trHeight w:val="2146"/>
+          <w:jc w:val="center"/>
+        </w:trPr>
+        <w:tc>
+          <w:tcPr>
+            <w:tcW w:w="9600" w:type="dxa"/>
+          </w:tcPr>
+          <w:p>
+            <w:pPr>
+              <w:keepNext/>
+              <w:keepLines/>
+              <w:spacing w:line="276" w:lineRule="auto"/>
+              <w:ind w:firstLine="0"/>
+              <w:jc w:val="center"/>
+              <w:outlineLvl w:val="0"/>
+              <w:rPr>
+                <w:rFonts w:eastAsia="SimSun" w:cs="Times New Roman"/>
+                <w:bCs/>
+                <w:sz w:val="24"/>
+                <w:szCs w:val="24"/>
+                <w:lang w:eastAsia="ru-RU"/>
+              </w:rPr>
+            </w:pPr>
+            <w:r>
+              <w:rPr>
+                <w:rFonts w:eastAsia="SimSun" w:cs="Times New Roman"/>
+                <w:bCs/>
+                <w:sz w:val="24"/>
+                <w:szCs w:val="24"/>
+                <w:lang w:eastAsia="ru-RU"/>
+              </w:rPr>
+              <w:t>Федеральное государственное бюджетное образовательное учреждение</w:t>
+            </w:r>
+          </w:p>
+          <w:p>
+            <w:pPr>
+              <w:keepNext/>
+              <w:keepLines/>
+              <w:spacing w:line="276" w:lineRule="auto"/>
+              <w:ind w:firstLine="0"/>
+              <w:jc w:val="center"/>
+              <w:outlineLvl w:val="0"/>
+              <w:rPr>
+                <w:rFonts w:eastAsia="SimSun" w:cs="Times New Roman"/>
+                <w:bCs/>
+                <w:sz w:val="24"/>
+                <w:szCs w:val="24"/>
+                <w:lang w:eastAsia="ru-RU"/>
+              </w:rPr>
+            </w:pPr>
+            <w:r>
+              <w:rPr>
+                <w:rFonts w:eastAsia="SimSun" w:cs="Times New Roman"/>
+                <w:bCs/>
+                <w:sz w:val="24"/>
+                <w:szCs w:val="24"/>
+                <w:lang w:eastAsia="ru-RU"/>
+              </w:rPr>
+              <w:t>высшего образования</w:t>
+            </w:r>
+          </w:p>
+          <w:p>
+            <w:pPr>
+              <w:keepNext/>
+              <w:keepLines/>
+              <w:spacing w:line="276" w:lineRule="auto"/>
+              <w:ind w:firstLine="0"/>
+              <w:jc w:val="center"/>
+              <w:outlineLvl w:val="0"/>
+              <w:rPr>
+                <w:rFonts w:eastAsia="SimSun" w:cs="Times New Roman"/>
+                <w:b/>
+                <w:bCs/>
+                <w:sz w:val="24"/>
+                <w:szCs w:val="24"/>
+                <w:lang w:eastAsia="ru-RU"/>
+              </w:rPr>
+            </w:pPr>
+            <w:r>
+              <w:rPr>
+                <w:rFonts w:eastAsia="SimSun" w:cs="Times New Roman"/>
+                <w:b/>
+                <w:bCs/>
+                <w:sz w:val="24"/>
+                <w:szCs w:val="24"/>
+                <w:lang w:eastAsia="ru-RU"/>
+              </w:rPr>
+              <w:t>«МИРЭА - Российский технологический университет»</w:t>
+            </w:r>
+          </w:p>
+          <w:p>
+            <w:pPr>
+              <w:keepNext/>
+              <w:keepLines/>
+              <w:spacing w:before="480" w:line="276" w:lineRule="auto"/>
+              <w:ind w:firstLine="0"/>
+              <w:jc w:val="center"/>
+              <w:outlineLvl w:val="0"/>
+              <w:rPr>
+                <w:rFonts w:eastAsia="SimSun" w:cs="Times New Roman"/>
+                <w:b/>
+                <w:bCs/>
+                <w:sz w:val="24"/>
+                <w:szCs w:val="24"/>
+                <w:lang w:eastAsia="ru-RU"/>
+              </w:rPr>
+            </w:pPr>
+            <w:r>
+              <w:rPr>
+                <w:rFonts w:eastAsia="SimSun" w:cs="Times New Roman"/>
+                <w:b/>
+                <w:bCs/>
+                <w:sz w:val="24"/>
+                <w:szCs w:val="24"/>
+                <w:lang w:eastAsia="ru-RU"/>
+              </w:rPr>
+              <w:t>РТУ МИРЭА</w:t>
+            </w:r>
+          </w:p>
+          <w:p>
+            <w:pPr>
+              <w:widowControl w:val="0"/>
+              <w:autoSpaceDE w:val="0"/>
+              <w:autoSpaceDN w:val="0"/>
+              <w:adjustRightInd w:val="0"/>
+              <w:spacing w:after="200" w:line="276" w:lineRule="auto"/>
+              <w:ind w:firstLine="0"/>
+              <w:jc w:val="center"/>
+              <w:rPr>
+                <w:rFonts w:eastAsia="SimSun" w:cs="Times New Roman"/>
+                <w:sz w:val="24"/>
+                <w:szCs w:val="24"/>
+                <w:lang w:eastAsia="ru-RU"/>
+              </w:rPr>
+            </w:pPr>
+            <w:r>
+              <w:rPr>
+                <w:rFonts w:eastAsia="SimSun" w:cs="Times New Roman"/>
+                <w:noProof/>
+                <w:sz w:val="24"/>
+                <w:szCs w:val="24"/>
+                <w:lang w:eastAsia="ru-RU"/>
+              </w:rPr>
+              <mc:AlternateContent>
+                <mc:Choice Requires="wpc">
+                  <w:drawing>
+                    <wp:inline distT="0" distB="0" distL="0" distR="0" wp14:anchorId="78E05954" wp14:editId="51CFEB7E">
+                      <wp:extent cx="5829300" cy="342900"/>
+                      <wp:effectExtent l="0" t="0" r="7620" b="0"/>
+                      <wp:docPr id="4" name="Полотно 4"/>
+                      <wp:cNvGraphicFramePr>
+                        <a:graphicFrameLocks xmlns:a="http://schemas.openxmlformats.org/drawingml/2006/main" noChangeAspect="1"/>
+                      </wp:cNvGraphicFramePr>
+                      <a:graphic xmlns:a="http://schemas.openxmlformats.org/drawingml/2006/main">
+                        <a:graphicData uri="http://schemas.microsoft.com/office/word/2010/wordprocessingCanvas">
+                          <wpc:wpc>
+                            <wpc:bg>
+                              <a:noFill/>
+                            </wpc:bg>
+                            <wpc:whole/>
+                            <wps:wsp>
+                              <wps:cNvPr id="3" name="Line 4"/>
+                              <wps:cNvCnPr/>
+                              <wps:spPr bwMode="auto">
+                                <a:xfrm flipV="1">
+                                  <a:off x="228649" y="114027"/>
+                                  <a:ext cx="5600651" cy="1641"/>
+                                </a:xfrm>
+                                <a:prstGeom prst="line">
+                                  <a:avLst/>
+                                </a:prstGeom>
+                                <a:noFill/>
+                                <a:ln w="38100" cmpd="dbl">
+                                  <a:solidFill>
+                                    <a:srgbClr val="000000"/>
+                                  </a:solidFill>
+                                  <a:round/>
+                                </a:ln>
+                              </wps:spPr>
+                              <wps:bodyPr/>
+                            </wps:wsp>
+                          </wpc:wpc>
+                        </a:graphicData>
+                      </a:graphic>
+                    </wp:inline>
+                  </w:drawing>
+                </mc:Choice>
+                <mc:Fallback>
+                  <w:pict>
+                    <v:group w14:anchorId="22E03300" id="Полотно 4" o:spid="_x0000_s1026" editas="canvas" style="width:459pt;height:27pt;mso-position-horizontal-relative:char;mso-position-vertical-relative:line" coordsize="58293,3429" o:gfxdata="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">
+                      <v:shape id="_x0000_s1027" type="#_x0000_t75" style="position:absolute;width:58293;height:3429;visibility:visible;mso-wrap-style:square">
+                        <v:fill o:detectmouseclick="t"/>
+                        <v:path o:connecttype="none"/>
+                      </v:shape>
+                      <v:line id="Line 4" o:spid="_x0000_s1028" style="position:absolute;flip:y;visibility:visible;mso-wrap-style:square" from="2286,1140" to="58293,1156" o:connectortype="straight" o:gfxdata="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" strokeweight="3pt">
+                        <v:stroke linestyle="thinThin"/>
+                      </v:line>
+                      <w10:anchorlock/>
+                    </v:group>
+                  </w:pict>
+                </mc:Fallback>
+              </mc:AlternateContent>
+            </w:r>
+          </w:p>
+        </w:tc>
+      </w:tr>
+    </w:tbl>
     <w:p>
       <w:pPr>
-        <w:pStyle w:val="aff8"/>
-        <w:outlineLvl w:val="9"/>
+        <w:spacing w:line="240" w:lineRule="auto"/>
+        <w:ind w:firstLine="0"/>
+        <w:jc w:val="center"/>
         <w:rPr>
-          <w:rFonts w:eastAsiaTheme="minorHAnsi" w:cstheme="minorBidi"/>
-          <w:b w:val="0"/>
-          <w:caps w:val="0"/>
-          <w:sz w:val="28"/>
-          <w:szCs w:val="22"/>
+          <w:rFonts w:eastAsia="SimSun" w:cs="Times New Roman"/>
+          <w:sz w:val="24"/>
+          <w:szCs w:val="24"/>
+          <w:lang w:eastAsia="ru-RU"/>
         </w:rPr>
       </w:pPr>
-      <w:bookmarkStart w:id="0" w:name="_Toc102076516"/>
-      <w:bookmarkStart w:id="1" w:name="_Toc102076491"/>
-      <w:bookmarkStart w:id="2" w:name="_Toc100913768"/>
       <w:r>
         <w:rPr>
-          <w:rFonts w:eastAsiaTheme="minorHAnsi" w:cstheme="minorBidi"/>
-          <w:b w:val="0"/>
-          <w:caps w:val="0"/>
-          <w:sz w:val="28"/>
-          <w:szCs w:val="22"/>
+          <w:rFonts w:eastAsia="SimSun" w:cs="Times New Roman"/>
+          <w:sz w:val="24"/>
+          <w:szCs w:val="24"/>
+          <w:lang w:eastAsia="ru-RU"/>
+        </w:rPr>
+        <w:t>Институт Информационных Технологий</w:t>
+      </w:r>
+    </w:p>
+    <w:p>
+      <w:pPr>
+        <w:shd w:val="clear" w:color="auto" w:fill="FFFFFF"/>
+        <w:spacing w:line="240" w:lineRule="auto"/>
+        <w:ind w:firstLine="0"/>
+        <w:jc w:val="center"/>
+        <w:rPr>
+          <w:rFonts w:eastAsia="SimSun" w:cs="Times New Roman"/>
+          <w:sz w:val="24"/>
+          <w:szCs w:val="24"/>
+          <w:lang w:eastAsia="ru-RU"/>
+        </w:rPr>
+      </w:pPr>
+      <w:r>
+        <w:rPr>
+          <w:rFonts w:eastAsia="SimSun" w:cs="Times New Roman"/>
+          <w:sz w:val="24"/>
+          <w:szCs w:val="24"/>
+          <w:lang w:eastAsia="ru-RU"/>
+        </w:rPr>
+        <w:t>Кафедра Вычислительной Техники (ВТ)</w:t>
+      </w:r>
+    </w:p>
+    <w:p>
+      <w:pPr>
+        <w:shd w:val="clear" w:color="auto" w:fill="FFFFFF"/>
+        <w:spacing w:after="200" w:line="276" w:lineRule="auto"/>
+        <w:ind w:firstLine="0"/>
+        <w:jc w:val="center"/>
+        <w:rPr>
+          <w:rFonts w:eastAsia="SimSun" w:cs="Times New Roman"/>
+          <w:sz w:val="24"/>
+          <w:szCs w:val="24"/>
+          <w:lang w:eastAsia="ru-RU"/>
+        </w:rPr>
+      </w:pPr>
+    </w:p>
+    <w:p>
+      <w:pPr>
+        <w:shd w:val="clear" w:color="auto" w:fill="FFFFFF"/>
+        <w:spacing w:after="200" w:line="276" w:lineRule="auto"/>
+        <w:ind w:firstLine="0"/>
+        <w:jc w:val="center"/>
+        <w:rPr>
+          <w:rFonts w:eastAsia="SimSun" w:cs="Times New Roman"/>
+          <w:b/>
+          <w:sz w:val="24"/>
+          <w:szCs w:val="24"/>
+          <w:lang w:eastAsia="ru-RU"/>
+        </w:rPr>
+      </w:pPr>
+      <w:r>
+        <w:rPr>
+          <w:rFonts w:eastAsia="SimSun" w:cs="Times New Roman"/>
+          <w:b/>
+          <w:sz w:val="24"/>
+          <w:szCs w:val="24"/>
+          <w:lang w:eastAsia="ru-RU"/>
+        </w:rPr>
+        <w:t xml:space="preserve">ОТЧЁТ ПО </w:t>
+      </w:r>
+      <w:r>
+        <w:rPr>
+          <w:rFonts w:eastAsia="SimSun" w:cs="Times New Roman"/>
+          <w:b/>
+          <w:sz w:val="24"/>
+          <w:szCs w:val="24"/>
+          <w:lang w:eastAsia="ru-RU"/>
+        </w:rPr>
+        <w:t>ПРАКТИЧЕСККОЙ</w:t>
+      </w:r>
+      <w:r>
+        <w:rPr>
+          <w:rFonts w:eastAsia="SimSun" w:cs="Times New Roman"/>
+          <w:b/>
+          <w:sz w:val="24"/>
+          <w:szCs w:val="24"/>
+          <w:lang w:eastAsia="ru-RU"/>
+        </w:rPr>
+        <w:t xml:space="preserve"> РАБОТЕ</w:t>
+      </w:r>
+      <w:r>
+        <w:rPr>
+          <w:rFonts w:eastAsia="SimSun" w:cs="Times New Roman"/>
+          <w:b/>
+          <w:sz w:val="24"/>
+          <w:szCs w:val="24"/>
+          <w:lang w:eastAsia="ru-RU"/>
         </w:rPr>
         <w:t xml:space="preserve"> </w:t>
       </w:r>
+      <w:r>
+        <w:rPr>
+          <w:rFonts w:eastAsia="SimSun" w:cs="Times New Roman"/>
+          <w:b/>
+          <w:sz w:val="24"/>
+          <w:szCs w:val="24"/>
+          <w:lang w:eastAsia="ru-RU"/>
+        </w:rPr>
+        <w:t>№</w:t>
+      </w:r>
+      <w:r>
+        <w:rPr>
+          <w:rFonts w:eastAsia="SimSun" w:cs="Times New Roman"/>
+          <w:b/>
+          <w:sz w:val="24"/>
+          <w:szCs w:val="24"/>
+          <w:lang w:eastAsia="ru-RU"/>
+        </w:rPr>
+        <w:t>2</w:t>
+      </w:r>
+    </w:p>
+    <w:p>
+      <w:pPr>
+        <w:shd w:val="clear" w:color="auto" w:fill="FFFFFF"/>
+        <w:spacing w:after="200" w:line="276" w:lineRule="auto"/>
+        <w:ind w:firstLine="0"/>
+        <w:jc w:val="center"/>
+        <w:rPr>
+          <w:rFonts w:eastAsia="SimSun" w:cs="Times New Roman"/>
+          <w:b/>
+          <w:sz w:val="24"/>
+          <w:szCs w:val="24"/>
+          <w:lang w:eastAsia="ru-RU"/>
+        </w:rPr>
+      </w:pPr>
+      <w:r>
+        <w:rPr>
+          <w:rFonts w:eastAsia="SimSun" w:cs="Times New Roman"/>
+          <w:sz w:val="24"/>
+          <w:szCs w:val="24"/>
+        </w:rPr>
+        <w:t>«</w:t>
+      </w:r>
+      <w:r>
+        <w:rPr>
+          <w:rFonts w:eastAsia="SimSun" w:cs="Times New Roman"/>
+          <w:sz w:val="24"/>
+          <w:szCs w:val="24"/>
+        </w:rPr>
+        <w:t xml:space="preserve">Построение </w:t>
+      </w:r>
+      <w:r>
+        <w:rPr>
+          <w:rFonts w:eastAsia="SimSun" w:cs="Times New Roman"/>
+          <w:sz w:val="24"/>
+          <w:szCs w:val="24"/>
+        </w:rPr>
+        <w:t>минимальных форм логических функций</w:t>
+      </w:r>
+      <w:r>
+        <w:rPr>
+          <w:rFonts w:eastAsia="SimSun" w:cs="Times New Roman"/>
+          <w:sz w:val="24"/>
+          <w:szCs w:val="24"/>
+        </w:rPr>
+        <w:t>»</w:t>
+      </w:r>
+    </w:p>
+    <w:p>
+      <w:pPr>
+        <w:shd w:val="clear" w:color="auto" w:fill="FFFFFF"/>
+        <w:spacing w:after="200" w:line="276" w:lineRule="auto"/>
+        <w:ind w:firstLine="0"/>
+        <w:jc w:val="center"/>
+        <w:rPr>
+          <w:rFonts w:eastAsia="SimSun" w:cs="Times New Roman"/>
+          <w:sz w:val="24"/>
+          <w:szCs w:val="24"/>
+          <w:lang w:eastAsia="ru-RU"/>
+        </w:rPr>
+      </w:pPr>
+      <w:r>
+        <w:rPr>
+          <w:rFonts w:eastAsia="SimSun" w:cs="Times New Roman"/>
+          <w:sz w:val="24"/>
+          <w:szCs w:val="24"/>
+          <w:lang w:eastAsia="ru-RU"/>
+        </w:rPr>
+        <w:t>по дисциплине</w:t>
+      </w:r>
+    </w:p>
+    <w:p>
+      <w:pPr>
+        <w:shd w:val="clear" w:color="auto" w:fill="FFFFFF"/>
+        <w:spacing w:line="240" w:lineRule="auto"/>
+        <w:ind w:firstLine="0"/>
+        <w:jc w:val="center"/>
+        <w:rPr>
+          <w:rFonts w:eastAsia="SimSun" w:cs="Times New Roman"/>
+          <w:sz w:val="24"/>
+          <w:szCs w:val="24"/>
+          <w:lang w:eastAsia="ru-RU"/>
+        </w:rPr>
+      </w:pPr>
+      <w:r>
+        <w:rPr>
+          <w:rFonts w:eastAsia="SimSun" w:cs="Times New Roman"/>
+          <w:sz w:val="24"/>
+          <w:szCs w:val="24"/>
+          <w:lang w:eastAsia="ru-RU"/>
+        </w:rPr>
+        <w:t>«Архитектура вычислительных машин и систем»</w:t>
+      </w:r>
+    </w:p>
+    <w:p>
+      <w:pPr>
+        <w:shd w:val="clear" w:color="auto" w:fill="FFFFFF"/>
+        <w:spacing w:line="240" w:lineRule="auto"/>
+        <w:ind w:firstLine="0"/>
+        <w:jc w:val="center"/>
+        <w:rPr>
+          <w:rFonts w:eastAsia="SimSun" w:cs="Times New Roman"/>
+          <w:i/>
+          <w:color w:val="FF0000"/>
+          <w:sz w:val="24"/>
+          <w:szCs w:val="24"/>
+          <w:lang w:eastAsia="ru-RU"/>
+        </w:rPr>
+      </w:pPr>
+    </w:p>
+    <w:p>
+      <w:pPr>
+        <w:shd w:val="clear" w:color="auto" w:fill="FFFFFF"/>
+        <w:spacing w:after="200" w:line="276" w:lineRule="auto"/>
+        <w:ind w:firstLine="0"/>
+        <w:jc w:val="center"/>
+        <w:rPr>
+          <w:rFonts w:eastAsia="SimSun" w:cs="Times New Roman"/>
+          <w:sz w:val="24"/>
+          <w:szCs w:val="24"/>
+          <w:lang w:eastAsia="ru-RU"/>
+        </w:rPr>
+      </w:pPr>
+    </w:p>
+    <w:tbl>
+      <w:tblPr>
+        <w:tblStyle w:val="aff1"/>
+        <w:tblW w:w="0" w:type="auto"/>
+        <w:tblBorders>
+          <w:top w:val="none" w:sz="0" w:space="0" w:color="auto"/>
+          <w:left w:val="none" w:sz="0" w:space="0" w:color="auto"/>
+          <w:bottom w:val="none" w:sz="0" w:space="0" w:color="auto"/>
+          <w:right w:val="none" w:sz="0" w:space="0" w:color="auto"/>
+          <w:insideH w:val="none" w:sz="0" w:space="0" w:color="auto"/>
+          <w:insideV w:val="none" w:sz="0" w:space="0" w:color="auto"/>
+        </w:tblBorders>
+        <w:tblLook w:val="04A0" w:firstRow="1" w:lastRow="0" w:firstColumn="1" w:lastColumn="0" w:noHBand="0" w:noVBand="1"/>
+      </w:tblPr>
+      <w:tblGrid>
+        <w:gridCol w:w="4927"/>
+        <w:gridCol w:w="4927"/>
+      </w:tblGrid>
+      <w:tr>
+        <w:tc>
+          <w:tcPr>
+            <w:tcW w:w="4927" w:type="dxa"/>
+          </w:tcPr>
+          <w:p>
+            <w:pPr>
+              <w:spacing w:line="240" w:lineRule="auto"/>
+              <w:ind w:firstLine="0"/>
+              <w:jc w:val="center"/>
+              <w:rPr>
+                <w:rFonts w:eastAsia="SimSun" w:cs="Times New Roman"/>
+                <w:sz w:val="24"/>
+                <w:szCs w:val="24"/>
+              </w:rPr>
+            </w:pPr>
+            <w:r>
+              <w:rPr>
+                <w:rFonts w:eastAsia="SimSun" w:cs="Times New Roman"/>
+                <w:sz w:val="24"/>
+                <w:szCs w:val="24"/>
+              </w:rPr>
+              <w:t>Выполнил студент группы</w:t>
+            </w:r>
+          </w:p>
+          <w:p>
+            <w:pPr>
+              <w:spacing w:line="240" w:lineRule="auto"/>
+              <w:ind w:firstLine="0"/>
+              <w:jc w:val="center"/>
+              <w:rPr>
+                <w:rFonts w:eastAsia="SimSun" w:cs="Times New Roman"/>
+                <w:sz w:val="24"/>
+                <w:szCs w:val="24"/>
+              </w:rPr>
+            </w:pPr>
+            <w:r>
+              <w:rPr>
+                <w:rFonts w:eastAsia="SimSun" w:cs="Times New Roman"/>
+                <w:sz w:val="24"/>
+                <w:szCs w:val="24"/>
+              </w:rPr>
+              <w:t>ИВБО</w:t>
+            </w:r>
+            <w:r>
+              <w:rPr>
+                <w:rFonts w:eastAsia="SimSun" w:cs="Times New Roman"/>
+                <w:sz w:val="24"/>
+                <w:szCs w:val="24"/>
+              </w:rPr>
+              <w:t>-11</w:t>
+            </w:r>
+            <w:r>
+              <w:rPr>
+                <w:rFonts w:eastAsia="SimSun" w:cs="Times New Roman"/>
+                <w:sz w:val="24"/>
+                <w:szCs w:val="24"/>
+              </w:rPr>
+              <w:t>-</w:t>
+            </w:r>
+            <w:r>
+              <w:rPr>
+                <w:rFonts w:eastAsia="SimSun" w:cs="Times New Roman"/>
+                <w:sz w:val="24"/>
+                <w:szCs w:val="24"/>
+              </w:rPr>
+              <w:t>2</w:t>
+            </w:r>
+            <w:r>
+              <w:rPr>
+                <w:rFonts w:eastAsia="SimSun" w:cs="Times New Roman"/>
+                <w:sz w:val="24"/>
+                <w:szCs w:val="24"/>
+              </w:rPr>
+              <w:t>3</w:t>
+            </w:r>
+          </w:p>
+        </w:tc>
+        <w:tc>
+          <w:tcPr>
+            <w:tcW w:w="4927" w:type="dxa"/>
+          </w:tcPr>
+          <w:p>
+            <w:pPr>
+              <w:wordWrap w:val="0"/>
+              <w:spacing w:line="276" w:lineRule="auto"/>
+              <w:ind w:firstLine="0"/>
+              <w:jc w:val="center"/>
+              <w:rPr>
+                <w:rFonts w:eastAsia="SimSun" w:cs="Times New Roman"/>
+                <w:sz w:val="24"/>
+                <w:szCs w:val="24"/>
+              </w:rPr>
+            </w:pPr>
+            <w:r>
+              <w:rPr>
+                <w:rFonts w:eastAsia="SimSun" w:cs="Times New Roman"/>
+                <w:sz w:val="24"/>
+                <w:szCs w:val="24"/>
+              </w:rPr>
+              <w:t>Туктаров Т.А.</w:t>
+            </w:r>
+          </w:p>
+        </w:tc>
+      </w:tr>
+      <w:tr>
+        <w:tc>
+          <w:tcPr>
+            <w:tcW w:w="4927" w:type="dxa"/>
+          </w:tcPr>
+          <w:p>
+            <w:pPr>
+              <w:spacing w:after="200" w:line="276" w:lineRule="auto"/>
+              <w:ind w:firstLine="0"/>
+              <w:jc w:val="center"/>
+              <w:rPr>
+                <w:rFonts w:eastAsia="SimSun" w:cs="Times New Roman"/>
+                <w:sz w:val="24"/>
+                <w:szCs w:val="24"/>
+              </w:rPr>
+            </w:pPr>
+          </w:p>
+          <w:p>
+            <w:pPr>
+              <w:spacing w:line="276" w:lineRule="auto"/>
+              <w:ind w:firstLine="0"/>
+              <w:jc w:val="center"/>
+              <w:rPr>
+                <w:rFonts w:eastAsia="SimSun" w:cs="Times New Roman"/>
+                <w:sz w:val="24"/>
+                <w:szCs w:val="24"/>
+              </w:rPr>
+            </w:pPr>
+            <w:r>
+              <w:rPr>
+                <w:rFonts w:eastAsia="SimSun" w:cs="Times New Roman"/>
+                <w:sz w:val="24"/>
+                <w:szCs w:val="24"/>
+              </w:rPr>
+              <w:t>Принял ассистент кафедры ВТ</w:t>
+            </w:r>
+          </w:p>
+        </w:tc>
+        <w:tc>
+          <w:tcPr>
+            <w:tcW w:w="4927" w:type="dxa"/>
+          </w:tcPr>
+          <w:p>
+            <w:pPr>
+              <w:spacing w:after="200" w:line="276" w:lineRule="auto"/>
+              <w:ind w:firstLine="0"/>
+              <w:jc w:val="center"/>
+              <w:rPr>
+                <w:rFonts w:eastAsia="SimSun" w:cs="Times New Roman"/>
+                <w:sz w:val="24"/>
+                <w:szCs w:val="24"/>
+              </w:rPr>
+            </w:pPr>
+          </w:p>
+          <w:p>
+            <w:pPr>
+              <w:spacing w:line="276" w:lineRule="auto"/>
+              <w:ind w:firstLine="0"/>
+              <w:jc w:val="center"/>
+              <w:rPr>
+                <w:rFonts w:eastAsia="SimSun" w:cs="Times New Roman"/>
+                <w:sz w:val="24"/>
+                <w:szCs w:val="24"/>
+              </w:rPr>
+            </w:pPr>
+            <w:r>
+              <w:rPr>
+                <w:rFonts w:eastAsia="SimSun" w:cs="Times New Roman"/>
+                <w:sz w:val="24"/>
+                <w:szCs w:val="24"/>
+              </w:rPr>
+              <w:t>Дуксина И.И.</w:t>
+            </w:r>
+          </w:p>
+          <w:p>
+            <w:pPr>
+              <w:wordWrap w:val="0"/>
+              <w:spacing w:line="276" w:lineRule="auto"/>
+              <w:ind w:firstLine="0"/>
+              <w:jc w:val="center"/>
+              <w:rPr>
+                <w:rFonts w:eastAsia="SimSun" w:cs="Times New Roman"/>
+                <w:sz w:val="24"/>
+                <w:szCs w:val="24"/>
+              </w:rPr>
+            </w:pPr>
+          </w:p>
+        </w:tc>
+      </w:tr>
+      <w:tr>
+        <w:tc>
+          <w:tcPr>
+            <w:tcW w:w="4927" w:type="dxa"/>
+          </w:tcPr>
+          <w:p>
+            <w:pPr>
+              <w:spacing w:after="200" w:line="276" w:lineRule="auto"/>
+              <w:ind w:firstLine="0"/>
+              <w:jc w:val="center"/>
+              <w:rPr>
+                <w:rFonts w:eastAsia="SimSun" w:cs="Times New Roman"/>
+                <w:sz w:val="24"/>
+                <w:szCs w:val="24"/>
+              </w:rPr>
+            </w:pPr>
+          </w:p>
+          <w:p>
+            <w:pPr>
+              <w:spacing w:after="200" w:line="276" w:lineRule="auto"/>
+              <w:ind w:firstLine="0"/>
+              <w:jc w:val="center"/>
+              <w:rPr>
+                <w:rFonts w:eastAsia="SimSun" w:cs="Times New Roman"/>
+                <w:sz w:val="24"/>
+                <w:szCs w:val="24"/>
+              </w:rPr>
+            </w:pPr>
+            <w:r>
+              <w:rPr>
+                <w:rFonts w:eastAsia="SimSun" w:cs="Times New Roman"/>
+                <w:sz w:val="24"/>
+                <w:szCs w:val="24"/>
+              </w:rPr>
+              <w:t>Практическая работа выполнена</w:t>
+            </w:r>
+          </w:p>
+        </w:tc>
+        <w:tc>
+          <w:tcPr>
+            <w:tcW w:w="4927" w:type="dxa"/>
+          </w:tcPr>
+          <w:p>
+            <w:pPr>
+              <w:spacing w:after="200" w:line="276" w:lineRule="auto"/>
+              <w:ind w:firstLine="0"/>
+              <w:jc w:val="center"/>
+              <w:rPr>
+                <w:rFonts w:eastAsia="SimSun" w:cs="Times New Roman"/>
+                <w:sz w:val="24"/>
+                <w:szCs w:val="24"/>
+              </w:rPr>
+            </w:pPr>
+          </w:p>
+          <w:p>
+            <w:pPr>
+              <w:spacing w:after="200" w:line="276" w:lineRule="auto"/>
+              <w:ind w:firstLine="0"/>
+              <w:jc w:val="center"/>
+              <w:rPr>
+                <w:rFonts w:eastAsia="SimSun" w:cs="Times New Roman"/>
+                <w:sz w:val="24"/>
+                <w:szCs w:val="24"/>
+              </w:rPr>
+            </w:pPr>
+            <w:r>
+              <w:rPr>
+                <w:rFonts w:eastAsia="SimSun" w:cs="Times New Roman"/>
+                <w:sz w:val="24"/>
+                <w:szCs w:val="24"/>
+              </w:rPr>
+              <w:t>«</w:t>
+            </w:r>
+            <w:r>
+              <w:rPr>
+                <w:rFonts w:eastAsia="SimSun" w:cs="Times New Roman"/>
+                <w:sz w:val="24"/>
+                <w:szCs w:val="24"/>
+              </w:rPr>
+              <w:t>2</w:t>
+            </w:r>
+            <w:r>
+              <w:rPr>
+                <w:rFonts w:eastAsia="SimSun" w:cs="Times New Roman"/>
+                <w:sz w:val="24"/>
+                <w:szCs w:val="24"/>
+              </w:rPr>
+              <w:t xml:space="preserve">» </w:t>
+            </w:r>
+            <w:r>
+              <w:rPr>
+                <w:rFonts w:eastAsia="SimSun" w:cs="Times New Roman"/>
+                <w:sz w:val="24"/>
+                <w:szCs w:val="24"/>
+              </w:rPr>
+              <w:t>октября</w:t>
+            </w:r>
+            <w:r>
+              <w:rPr>
+                <w:rFonts w:eastAsia="SimSun" w:cs="Times New Roman"/>
+                <w:sz w:val="24"/>
+                <w:szCs w:val="24"/>
+              </w:rPr>
+              <w:t xml:space="preserve"> 2024 г.</w:t>
+            </w:r>
+          </w:p>
+        </w:tc>
+      </w:tr>
+      <w:tr>
+        <w:tc>
+          <w:tcPr>
+            <w:tcW w:w="4927" w:type="dxa"/>
+          </w:tcPr>
+          <w:p>
+            <w:pPr>
+              <w:spacing w:after="200" w:line="276" w:lineRule="auto"/>
+              <w:ind w:firstLine="0"/>
+              <w:jc w:val="center"/>
+              <w:rPr>
+                <w:rFonts w:eastAsia="SimSun" w:cs="Times New Roman"/>
+                <w:sz w:val="24"/>
+                <w:szCs w:val="24"/>
+              </w:rPr>
+            </w:pPr>
+            <w:r>
+              <w:rPr>
+                <w:rFonts w:eastAsia="SimSun" w:cs="Times New Roman"/>
+                <w:sz w:val="24"/>
+                <w:szCs w:val="24"/>
+              </w:rPr>
+              <w:t>«Зачтено»</w:t>
+            </w:r>
+          </w:p>
+        </w:tc>
+        <w:tc>
+          <w:tcPr>
+            <w:tcW w:w="4927" w:type="dxa"/>
+          </w:tcPr>
+          <w:p>
+            <w:pPr>
+              <w:spacing w:after="200" w:line="276" w:lineRule="auto"/>
+              <w:ind w:firstLine="0"/>
+              <w:jc w:val="center"/>
+              <w:rPr>
+                <w:rFonts w:eastAsia="SimSun" w:cs="Times New Roman"/>
+                <w:sz w:val="24"/>
+                <w:szCs w:val="24"/>
+              </w:rPr>
+            </w:pPr>
+            <w:r>
+              <w:rPr>
+                <w:rFonts w:eastAsia="SimSun" w:cs="Times New Roman"/>
+                <w:sz w:val="24"/>
+                <w:szCs w:val="24"/>
+              </w:rPr>
+              <w:t>«</w:t>
+            </w:r>
+            <w:r>
+              <w:rPr>
+                <w:rFonts w:eastAsia="SimSun" w:cs="Times New Roman"/>
+                <w:sz w:val="24"/>
+                <w:szCs w:val="24"/>
+              </w:rPr>
+              <w:t>2</w:t>
+            </w:r>
+            <w:r>
+              <w:rPr>
+                <w:rFonts w:eastAsia="SimSun" w:cs="Times New Roman"/>
+                <w:sz w:val="24"/>
+                <w:szCs w:val="24"/>
+              </w:rPr>
+              <w:t xml:space="preserve">» </w:t>
+            </w:r>
+            <w:r>
+              <w:rPr>
+                <w:rFonts w:eastAsia="SimSun" w:cs="Times New Roman"/>
+                <w:sz w:val="24"/>
+                <w:szCs w:val="24"/>
+              </w:rPr>
+              <w:t>октября</w:t>
+            </w:r>
+            <w:r>
+              <w:rPr>
+                <w:rFonts w:eastAsia="SimSun" w:cs="Times New Roman"/>
+                <w:sz w:val="24"/>
+                <w:szCs w:val="24"/>
+              </w:rPr>
+              <w:t xml:space="preserve"> 2024 г.</w:t>
+            </w:r>
+          </w:p>
+        </w:tc>
+      </w:tr>
+    </w:tbl>
+    <w:p>
+      <w:pPr>
+        <w:shd w:val="clear" w:color="auto" w:fill="FFFFFF"/>
+        <w:spacing w:after="200" w:line="240" w:lineRule="auto"/>
+        <w:ind w:firstLine="0"/>
+        <w:jc w:val="center"/>
+        <w:rPr>
+          <w:rFonts w:eastAsia="SimSun" w:cs="Times New Roman"/>
+          <w:sz w:val="24"/>
+          <w:szCs w:val="24"/>
+          <w:lang w:eastAsia="ru-RU"/>
+        </w:rPr>
+      </w:pPr>
+    </w:p>
+    <w:p>
+      <w:pPr>
+        <w:shd w:val="clear" w:color="auto" w:fill="FFFFFF"/>
+        <w:spacing w:after="200" w:line="240" w:lineRule="auto"/>
+        <w:ind w:firstLine="0"/>
+        <w:jc w:val="center"/>
+        <w:rPr>
+          <w:rFonts w:eastAsia="SimSun" w:cs="Times New Roman"/>
+          <w:sz w:val="24"/>
+          <w:szCs w:val="24"/>
+          <w:lang w:eastAsia="ru-RU"/>
+        </w:rPr>
+      </w:pPr>
+    </w:p>
+    <w:p>
+      <w:pPr>
+        <w:shd w:val="clear" w:color="auto" w:fill="FFFFFF"/>
+        <w:spacing w:line="240" w:lineRule="auto"/>
+        <w:ind w:firstLine="0"/>
+        <w:jc w:val="center"/>
+        <w:rPr>
+          <w:rFonts w:eastAsia="SimSun" w:cs="Times New Roman"/>
+          <w:i/>
+          <w:color w:val="FF0000"/>
+          <w:sz w:val="24"/>
+          <w:szCs w:val="24"/>
+          <w:lang w:eastAsia="ru-RU"/>
+        </w:rPr>
+      </w:pPr>
+    </w:p>
+    <w:p>
+      <w:pPr>
+        <w:shd w:val="clear" w:color="auto" w:fill="FFFFFF"/>
+        <w:spacing w:line="240" w:lineRule="auto"/>
+        <w:ind w:firstLine="0"/>
+        <w:jc w:val="center"/>
+        <w:rPr>
+          <w:rFonts w:eastAsia="SimSun" w:cs="Times New Roman"/>
+          <w:i/>
+          <w:color w:val="FF0000"/>
+          <w:sz w:val="24"/>
+          <w:szCs w:val="24"/>
+          <w:lang w:eastAsia="ru-RU"/>
+        </w:rPr>
+      </w:pPr>
+    </w:p>
+    <w:p>
+      <w:pPr>
+        <w:shd w:val="clear" w:color="auto" w:fill="FFFFFF"/>
+        <w:spacing w:line="240" w:lineRule="auto"/>
+        <w:ind w:firstLine="0"/>
+        <w:jc w:val="center"/>
+        <w:rPr>
+          <w:rFonts w:eastAsia="SimSun" w:cs="Times New Roman"/>
+          <w:i/>
+          <w:color w:val="FF0000"/>
+          <w:sz w:val="24"/>
+          <w:szCs w:val="24"/>
+          <w:lang w:eastAsia="ru-RU"/>
+        </w:rPr>
+      </w:pPr>
+    </w:p>
+    <w:p>
+      <w:pPr>
+        <w:shd w:val="clear" w:color="auto" w:fill="FFFFFF"/>
+        <w:tabs>
+          <w:tab w:val="left" w:pos="1680"/>
+          <w:tab w:val="center" w:pos="4819"/>
+        </w:tabs>
+        <w:spacing w:after="200" w:line="276" w:lineRule="auto"/>
+        <w:ind w:firstLine="0"/>
+        <w:jc w:val="center"/>
+        <w:rPr>
+          <w:rFonts w:eastAsia="SimSun" w:cs="Times New Roman"/>
+          <w:sz w:val="24"/>
+          <w:szCs w:val="24"/>
+          <w:lang w:eastAsia="ru-RU"/>
+        </w:rPr>
+      </w:pPr>
+      <w:r>
+        <w:rPr>
+          <w:rFonts w:eastAsia="SimSun" w:cs="Times New Roman"/>
+          <w:sz w:val="24"/>
+          <w:szCs w:val="24"/>
+          <w:lang w:eastAsia="ru-RU"/>
+        </w:rPr>
+        <w:t>Москва 2024</w:t>
+      </w:r>
+      <w:bookmarkEnd w:id="3"/>
     </w:p>
     <w:sdt>
       <w:sdtPr>
@@ -43,6 +1144,7 @@
           <w:docPartUnique/>
         </w:docPartObj>
       </w:sdtPr>
+      <w:sdtEndPr/>
       <w:sdtContent>
         <w:p>
           <w:pPr>
@@ -87,7 +1189,13 @@
             <w:t xml:space="preserve">формул. Количество страниц в работе — </w:t>
           </w:r>
           <w:r>
-            <w:t>16</w:t>
+            <w:t>1</w:t>
+          </w:r>
+          <w:r>
+            <w:rPr>
+              <w:lang w:val="en-US"/>
+            </w:rPr>
+            <w:t>5</w:t>
           </w:r>
           <w:r>
             <w:t>.</w:t>
@@ -131,8 +1239,8 @@
               <w:noProof/>
             </w:rPr>
           </w:pPr>
-          <w:bookmarkStart w:id="3" w:name="_Toc102076492"/>
-          <w:bookmarkStart w:id="4" w:name="_Toc102076517"/>
+          <w:bookmarkStart w:id="4" w:name="_Toc102076492"/>
+          <w:bookmarkStart w:id="5" w:name="_Toc102076517"/>
           <w:r>
             <w:rPr>
               <w:rFonts w:eastAsiaTheme="minorHAnsi"/>
@@ -147,8 +1255,8 @@
             </w:rPr>
             <w:t>ОДЕРЖАНИЕ</w:t>
           </w:r>
-          <w:bookmarkEnd w:id="3"/>
           <w:bookmarkEnd w:id="4"/>
+          <w:bookmarkEnd w:id="5"/>
           <w:r>
             <w:fldChar w:fldCharType="begin"/>
           </w:r>
@@ -220,7 +1328,7 @@
                 <w:noProof/>
                 <w:webHidden/>
               </w:rPr>
-              <w:t>5</w:t>
+              <w:t>4</w:t>
             </w:r>
             <w:r>
               <w:rPr>
@@ -292,7 +1400,7 @@
                 <w:noProof/>
                 <w:webHidden/>
               </w:rPr>
-              <w:t>6</w:t>
+              <w:t>5</w:t>
             </w:r>
             <w:r>
               <w:rPr>
@@ -364,7 +1472,7 @@
                 <w:noProof/>
                 <w:webHidden/>
               </w:rPr>
-              <w:t>6</w:t>
+              <w:t>5</w:t>
             </w:r>
             <w:r>
               <w:rPr>
@@ -436,7 +1544,7 @@
                 <w:noProof/>
                 <w:webHidden/>
               </w:rPr>
-              <w:t>6</w:t>
+              <w:t>5</w:t>
             </w:r>
             <w:r>
               <w:rPr>
@@ -508,7 +1616,7 @@
                 <w:noProof/>
                 <w:webHidden/>
               </w:rPr>
-              <w:t>7</w:t>
+              <w:t>6</w:t>
             </w:r>
             <w:r>
               <w:rPr>
@@ -580,7 +1688,7 @@
                 <w:noProof/>
                 <w:webHidden/>
               </w:rPr>
-              <w:t>8</w:t>
+              <w:t>7</w:t>
             </w:r>
             <w:r>
               <w:rPr>
@@ -652,7 +1760,7 @@
                 <w:noProof/>
                 <w:webHidden/>
               </w:rPr>
-              <w:t>8</w:t>
+              <w:t>7</w:t>
             </w:r>
             <w:r>
               <w:rPr>
@@ -732,7 +1840,7 @@
                 <w:noProof/>
                 <w:webHidden/>
               </w:rPr>
-              <w:t>12</w:t>
+              <w:t>11</w:t>
             </w:r>
             <w:r>
               <w:rPr>
@@ -819,7 +1927,7 @@
                 <w:noProof/>
                 <w:webHidden/>
               </w:rPr>
-              <w:t>14</w:t>
+              <w:t>13</w:t>
             </w:r>
             <w:r>
               <w:rPr>
@@ -891,7 +1999,7 @@
                 <w:noProof/>
                 <w:webHidden/>
               </w:rPr>
-              <w:t>16</w:t>
+              <w:t>14</w:t>
             </w:r>
             <w:r>
               <w:rPr>
@@ -963,7 +2071,7 @@
                 <w:noProof/>
                 <w:webHidden/>
               </w:rPr>
-              <w:t>17</w:t>
+              <w:t>15</w:t>
             </w:r>
             <w:r>
               <w:rPr>
@@ -1004,12 +2112,12 @@
       <w:pPr>
         <w:pStyle w:val="aff8"/>
       </w:pPr>
-      <w:bookmarkStart w:id="5" w:name="_Toc178930858"/>
+      <w:bookmarkStart w:id="6" w:name="_Toc178930858"/>
       <w:r>
         <w:lastRenderedPageBreak/>
         <w:t>ВВЕДЕНИЕ</w:t>
       </w:r>
-      <w:bookmarkEnd w:id="5"/>
+      <w:bookmarkEnd w:id="6"/>
     </w:p>
     <w:p>
       <w:r>
@@ -1059,15 +2167,7 @@
     </w:p>
     <w:p>
       <w:r>
-        <w:t xml:space="preserve">• </w:t>
-      </w:r>
-      <w:proofErr w:type="spellStart"/>
-      <w:r>
-        <w:t>Спомощью</w:t>
-      </w:r>
-      <w:proofErr w:type="spellEnd"/>
-      <w:r>
-        <w:t xml:space="preserve"> диаграмм Вейча/карт Карно; </w:t>
+        <w:t xml:space="preserve">• Спомощью диаграмм Вейча/карт Карно; </w:t>
       </w:r>
     </w:p>
     <w:p>
@@ -1077,51 +2177,36 @@
       <w:r>
         <w:t xml:space="preserve"> </w:t>
       </w:r>
-      <w:proofErr w:type="spellStart"/>
       <w:r>
-        <w:t>Куайна</w:t>
+        <w:t>Куайна-Мак-Класски</w:t>
       </w:r>
-      <w:proofErr w:type="spellEnd"/>
       <w:r>
-        <w:t>-Мак-</w:t>
-      </w:r>
-      <w:proofErr w:type="spellStart"/>
-      <w:proofErr w:type="gramStart"/>
-      <w:r>
-        <w:t>Класски</w:t>
-      </w:r>
-      <w:proofErr w:type="spellEnd"/>
-      <w:r>
-        <w:t>[</w:t>
-      </w:r>
-      <w:proofErr w:type="gramEnd"/>
-      <w:r>
-        <w:t>2]</w:t>
+        <w:t>[2]</w:t>
       </w:r>
     </w:p>
     <w:p>
       <w:pPr>
         <w:pStyle w:val="aff8"/>
       </w:pPr>
-      <w:bookmarkStart w:id="6" w:name="_Toc178930859"/>
+      <w:bookmarkStart w:id="7" w:name="_Toc178930859"/>
       <w:r>
         <w:lastRenderedPageBreak/>
         <w:t>Ход работы</w:t>
       </w:r>
-      <w:bookmarkEnd w:id="6"/>
+      <w:bookmarkEnd w:id="7"/>
     </w:p>
     <w:p>
       <w:pPr>
         <w:pStyle w:val="2"/>
       </w:pPr>
-      <w:bookmarkStart w:id="7" w:name="_Toc178930860"/>
+      <w:bookmarkStart w:id="8" w:name="_Toc178930860"/>
       <w:r>
         <w:t>2.</w:t>
       </w:r>
       <w:r>
         <w:t>1</w:t>
       </w:r>
-      <w:bookmarkEnd w:id="7"/>
+      <w:bookmarkEnd w:id="8"/>
       <w:r>
         <w:t xml:space="preserve"> </w:t>
       </w:r>
@@ -1131,23 +2216,7 @@
     </w:p>
     <w:p>
       <w:r>
-        <w:t xml:space="preserve">Для функции, заданной в аналитическом виде согласно варианту, произвести минимизацию методом эквивалентных логических преобразований. Для функции, заданной в векторном виде, произвести минимизацию методами карт Карно и </w:t>
-      </w:r>
-      <w:proofErr w:type="spellStart"/>
-      <w:r>
-        <w:t>Куайна</w:t>
-      </w:r>
-      <w:proofErr w:type="spellEnd"/>
-      <w:r>
-        <w:t>—Мак-</w:t>
-      </w:r>
-      <w:proofErr w:type="spellStart"/>
-      <w:r>
-        <w:t>Класки</w:t>
-      </w:r>
-      <w:proofErr w:type="spellEnd"/>
-      <w:r>
-        <w:t>. Для каждой из функций построить комбинационную схему на основе минимальных форм представления, произвести верификацию полученных схем.</w:t>
+        <w:t>Для функции, заданной в аналитическом виде согласно варианту, произвести минимизацию методом эквивалентных логических преобразований. Для функции, заданной в векторном виде, произвести минимизацию методами карт Карно и Куайна—Мак-Класки. Для каждой из функций построить комбинационную схему на основе минимальных форм представления, произвести верификацию полученных схем.</w:t>
       </w:r>
       <w:r>
         <w:t xml:space="preserve"> </w:t>
@@ -1156,16 +2225,11 @@
         <w:t>Заданная логическая функция: B6F506D7.</w:t>
       </w:r>
       <w:r>
-        <w:t xml:space="preserve"> Функция заданная в аналитическом </w:t>
-      </w:r>
-      <w:proofErr w:type="gramStart"/>
-      <w:r>
-        <w:t>виде</w:t>
+        <w:t xml:space="preserve"> Функция заданная в аналитическом виде</w:t>
       </w:r>
       <w:r>
         <w:t>(</w:t>
       </w:r>
-      <w:proofErr w:type="gramEnd"/>
       <w:r>
         <w:t>Формула 2.1)</w:t>
       </w:r>
@@ -1205,7 +2269,7 @@
       <w:pPr>
         <w:pStyle w:val="2"/>
       </w:pPr>
-      <w:bookmarkStart w:id="8" w:name="_Toc178930861"/>
+      <w:bookmarkStart w:id="9" w:name="_Toc178930861"/>
       <w:r>
         <w:t>2</w:t>
       </w:r>
@@ -1224,10 +2288,10 @@
       <w:r>
         <w:t>таблицы истинности</w:t>
       </w:r>
-      <w:bookmarkEnd w:id="8"/>
+      <w:bookmarkEnd w:id="9"/>
     </w:p>
     <w:p>
-      <w:bookmarkStart w:id="9" w:name="_Hlk178096558"/>
+      <w:bookmarkStart w:id="10" w:name="_Hlk178096558"/>
       <w:r>
         <w:t xml:space="preserve">Имея логическую функцию в векторном виде </w:t>
       </w:r>
@@ -1241,13 +2305,8 @@
         <w:t>воссоздадим</w:t>
       </w:r>
       <w:r>
-        <w:t xml:space="preserve"> таблицу </w:t>
+        <w:t xml:space="preserve"> таблицу истинности(</w:t>
       </w:r>
-      <w:proofErr w:type="gramStart"/>
-      <w:r>
-        <w:t>истинности(</w:t>
-      </w:r>
-      <w:proofErr w:type="gramEnd"/>
       <w:r>
         <w:t>Т</w:t>
       </w:r>
@@ -1265,8 +2324,8 @@
       <w:pPr>
         <w:pStyle w:val="af5"/>
       </w:pPr>
-      <w:bookmarkStart w:id="10" w:name="_Hlk178928202"/>
-      <w:bookmarkEnd w:id="9"/>
+      <w:bookmarkStart w:id="11" w:name="_Hlk178928202"/>
+      <w:bookmarkEnd w:id="10"/>
       <w:r>
         <w:t xml:space="preserve">Таблица </w:t>
       </w:r>
@@ -1300,7 +2359,7 @@
             <w:tcW w:w="1605" w:type="dxa"/>
             <w:vAlign w:val="center"/>
           </w:tcPr>
-          <w:bookmarkEnd w:id="10"/>
+          <w:bookmarkEnd w:id="11"/>
           <w:p>
             <w:pPr>
               <w:pStyle w:val="af6"/>
@@ -4291,7 +5350,7 @@
       <w:pPr>
         <w:pStyle w:val="2"/>
       </w:pPr>
-      <w:bookmarkStart w:id="11" w:name="_Toc178930862"/>
+      <w:bookmarkStart w:id="12" w:name="_Toc178930862"/>
       <w:r>
         <w:t>2</w:t>
       </w:r>
@@ -4310,7 +5369,7 @@
       <w:r>
         <w:t>методом эквивалентных логических преобразований</w:t>
       </w:r>
-      <w:bookmarkEnd w:id="11"/>
+      <w:bookmarkEnd w:id="12"/>
     </w:p>
     <w:p>
       <w:r>
@@ -4323,16 +5382,11 @@
         <w:t>F</w:t>
       </w:r>
       <w:r>
-        <w:t xml:space="preserve">, заданной в аналитическом виде, методом эквивалентных логических </w:t>
-      </w:r>
-      <w:proofErr w:type="gramStart"/>
-      <w:r>
-        <w:t>преобразований.</w:t>
+        <w:t>, заданной в аналитическом виде, методом эквивалентных логических преобразований.</w:t>
       </w:r>
       <w:r>
         <w:t>(</w:t>
       </w:r>
-      <w:proofErr w:type="gramEnd"/>
       <w:r>
         <w:t>Формула 2.2)</w:t>
       </w:r>
@@ -4434,23 +5488,168 @@
       </w:pPr>
       <m:oMathPara>
         <m:oMath>
+          <m:d>
+            <m:dPr>
+              <m:ctrlPr>
+                <w:rPr>
+                  <w:rFonts w:ascii="Cambria Math" w:eastAsiaTheme="minorEastAsia" w:hAnsi="Cambria Math"/>
+                  <w:i/>
+                  <w:lang w:val="en-US"/>
+                </w:rPr>
+              </m:ctrlPr>
+            </m:dPr>
+            <m:e>
+              <m:r>
+                <w:rPr>
+                  <w:rFonts w:ascii="Cambria Math" w:eastAsiaTheme="minorEastAsia" w:hAnsi="Cambria Math"/>
+                  <w:lang w:val="en-US"/>
+                </w:rPr>
+                <m:t>c</m:t>
+              </m:r>
+              <m:r>
+                <m:rPr>
+                  <m:sty m:val="p"/>
+                </m:rPr>
+                <w:rPr>
+                  <w:rFonts w:ascii="Cambria Math" w:eastAsiaTheme="minorEastAsia" w:hAnsi="Cambria Math"/>
+                  <w:lang w:val="en-US"/>
+                </w:rPr>
+                <m:t>→</m:t>
+              </m:r>
+              <m:r>
+                <w:rPr>
+                  <w:rFonts w:ascii="Cambria Math" w:eastAsiaTheme="minorEastAsia" w:hAnsi="Cambria Math"/>
+                  <w:lang w:val="en-US"/>
+                </w:rPr>
+                <m:t>b</m:t>
+              </m:r>
+            </m:e>
+          </m:d>
           <m:r>
             <w:rPr>
-              <w:rFonts w:ascii="Cambria Math" w:hAnsi="Cambria Math"/>
+              <w:rFonts w:ascii="Cambria Math" w:eastAsiaTheme="minorEastAsia" w:hAnsi="Cambria Math"/>
+              <w:lang w:val="en-US"/>
             </w:rPr>
-            <m:t>a⊕b=a</m:t>
+            <m:t>=</m:t>
           </m:r>
           <m:acc>
             <m:accPr>
               <m:chr m:val="̅"/>
               <m:ctrlPr>
                 <w:rPr>
-                  <w:rFonts w:ascii="Cambria Math" w:hAnsi="Cambria Math"/>
-                  <w:i/>
+                  <w:rFonts w:ascii="Cambria Math" w:eastAsiaTheme="minorEastAsia" w:hAnsi="Cambria Math"/>
+                  <w:lang w:val="en-US"/>
                 </w:rPr>
               </m:ctrlPr>
             </m:accPr>
             <m:e>
+              <m:r>
+                <w:rPr>
+                  <w:rFonts w:ascii="Cambria Math" w:eastAsiaTheme="minorEastAsia" w:hAnsi="Cambria Math"/>
+                  <w:lang w:val="en-US"/>
+                </w:rPr>
+                <m:t>c</m:t>
+              </m:r>
+            </m:e>
+          </m:acc>
+          <m:r>
+            <m:rPr>
+              <m:sty m:val="p"/>
+            </m:rPr>
+            <w:rPr>
+              <w:rFonts w:ascii="Cambria Math" w:eastAsiaTheme="minorEastAsia" w:hAnsi="Cambria Math"/>
+              <w:lang w:val="en-US"/>
+            </w:rPr>
+            <m:t>∨</m:t>
+          </m:r>
+          <m:r>
+            <w:rPr>
+              <w:rFonts w:ascii="Cambria Math" w:eastAsiaTheme="minorEastAsia" w:hAnsi="Cambria Math"/>
+              <w:lang w:val="en-US"/>
+            </w:rPr>
+            <m:t>b</m:t>
+          </m:r>
+          <m:d>
+            <m:dPr>
+              <m:ctrlPr>
+                <w:rPr>
+                  <w:rFonts w:ascii="Cambria Math" w:eastAsiaTheme="minorEastAsia" w:hAnsi="Cambria Math"/>
+                  <w:i/>
+                  <w:lang w:val="en-US"/>
+                </w:rPr>
+              </m:ctrlPr>
+            </m:dPr>
+            <m:e>
+              <m:r>
+                <w:rPr>
+                  <w:rFonts w:ascii="Cambria Math" w:eastAsiaTheme="minorEastAsia" w:hAnsi="Cambria Math"/>
+                  <w:lang w:val="en-US"/>
+                </w:rPr>
+                <m:t>2.3</m:t>
+              </m:r>
+            </m:e>
+          </m:d>
+        </m:oMath>
+      </m:oMathPara>
+    </w:p>
+    <w:p>
+      <w:pPr>
+        <w:rPr>
+          <w:rFonts w:eastAsiaTheme="minorEastAsia"/>
+          <w:lang w:val="en-US"/>
+        </w:rPr>
+      </w:pPr>
+      <m:oMathPara>
+        <m:oMath>
+          <m:r>
+            <w:rPr>
+              <w:rFonts w:ascii="Cambria Math" w:hAnsi="Cambria Math"/>
+            </w:rPr>
+            <m:t>(c → b) | c</m:t>
+          </m:r>
+          <m:r>
+            <w:rPr>
+              <w:rFonts w:ascii="Cambria Math" w:hAnsi="Cambria Math"/>
+            </w:rPr>
+            <m:t xml:space="preserve"> = </m:t>
+          </m:r>
+          <m:bar>
+            <m:barPr>
+              <m:pos m:val="top"/>
+              <m:ctrlPr>
+                <w:rPr>
+                  <w:rFonts w:ascii="Cambria Math" w:hAnsi="Cambria Math"/>
+                </w:rPr>
+              </m:ctrlPr>
+            </m:barPr>
+            <m:e>
+              <m:acc>
+                <m:accPr>
+                  <m:chr m:val="̅"/>
+                  <m:ctrlPr>
+                    <w:rPr>
+                      <w:rFonts w:ascii="Cambria Math" w:hAnsi="Cambria Math"/>
+                    </w:rPr>
+                  </m:ctrlPr>
+                </m:accPr>
+                <m:e>
+                  <m:r>
+                    <w:rPr>
+                      <w:rFonts w:ascii="Cambria Math" w:hAnsi="Cambria Math"/>
+                    </w:rPr>
+                    <m:t>c</m:t>
+                  </m:r>
+                </m:e>
+              </m:acc>
+              <m:r>
+                <m:rPr>
+                  <m:sty m:val="p"/>
+                </m:rPr>
+                <w:rPr>
+                  <w:rFonts w:ascii="Cambria Math" w:hAnsi="Cambria Math"/>
+                </w:rPr>
+                <m:t>∨</m:t>
+              </m:r>
               <m:r>
                 <w:rPr>
                   <w:rFonts w:ascii="Cambria Math" w:hAnsi="Cambria Math"/>
@@ -4458,7 +5657,7 @@
                 <m:t>b</m:t>
               </m:r>
             </m:e>
-          </m:acc>
+          </m:bar>
           <m:r>
             <w:rPr>
               <w:rFonts w:ascii="Cambria Math" w:hAnsi="Cambria Math"/>
@@ -4471,7 +5670,6 @@
               <m:ctrlPr>
                 <w:rPr>
                   <w:rFonts w:ascii="Cambria Math" w:hAnsi="Cambria Math"/>
-                  <w:i/>
                 </w:rPr>
               </m:ctrlPr>
             </m:accPr>
@@ -4480,59 +5678,73 @@
                 <w:rPr>
                   <w:rFonts w:ascii="Cambria Math" w:hAnsi="Cambria Math"/>
                 </w:rPr>
-                <m:t>a</m:t>
+                <m:t>c</m:t>
               </m:r>
             </m:e>
           </m:acc>
           <m:r>
             <w:rPr>
-              <w:rFonts w:ascii="Cambria Math" w:hAnsi="Cambria Math"/>
-            </w:rPr>
-            <m:t>b</m:t>
-          </m:r>
-          <m:r>
-            <w:rPr>
               <w:rFonts w:ascii="Cambria Math" w:eastAsiaTheme="minorEastAsia" w:hAnsi="Cambria Math"/>
               <w:lang w:val="en-US"/>
             </w:rPr>
-            <m:t>,(2.3)</m:t>
+            <m:t>,</m:t>
           </m:r>
-        </m:oMath>
-      </m:oMathPara>
-    </w:p>
-    <w:p>
-      <m:oMathPara>
-        <m:oMath>
           <m:d>
             <m:dPr>
               <m:ctrlPr>
                 <w:rPr>
-                  <w:rFonts w:ascii="Cambria Math" w:hAnsi="Cambria Math"/>
+                  <w:rFonts w:ascii="Cambria Math" w:eastAsiaTheme="minorEastAsia" w:hAnsi="Cambria Math"/>
                   <w:i/>
+                  <w:lang w:val="en-US"/>
                 </w:rPr>
               </m:ctrlPr>
             </m:dPr>
             <m:e>
               <m:r>
                 <w:rPr>
-                  <w:rFonts w:ascii="Cambria Math" w:hAnsi="Cambria Math"/>
+                  <w:rFonts w:ascii="Cambria Math" w:eastAsiaTheme="minorEastAsia" w:hAnsi="Cambria Math"/>
+                  <w:lang w:val="en-US"/>
                 </w:rPr>
-                <m:t xml:space="preserve">b↔c </m:t>
+                <m:t>2.4</m:t>
               </m:r>
             </m:e>
           </m:d>
+        </m:oMath>
+      </m:oMathPara>
+    </w:p>
+    <w:p>
+      <w:pPr>
+        <w:rPr>
+          <w:lang w:val="en-US"/>
+        </w:rPr>
+      </w:pPr>
+      <m:oMathPara>
+        <m:oMath>
           <m:r>
             <w:rPr>
               <w:rFonts w:ascii="Cambria Math" w:hAnsi="Cambria Math"/>
             </w:rPr>
-            <m:t>=</m:t>
+            <m:t>a ∨ (c → b) | c</m:t>
+          </m:r>
+          <m:r>
+            <w:rPr>
+              <w:rFonts w:ascii="Cambria Math" w:hAnsi="Cambria Math"/>
+            </w:rPr>
+            <m:t xml:space="preserve"> =</m:t>
           </m:r>
           <m:r>
             <w:rPr>
               <w:rFonts w:ascii="Cambria Math" w:hAnsi="Cambria Math"/>
               <w:lang w:val="en-US"/>
             </w:rPr>
-            <m:t>bc+</m:t>
+            <m:t xml:space="preserve"> </m:t>
+          </m:r>
+          <m:r>
+            <w:rPr>
+              <w:rFonts w:ascii="Cambria Math" w:hAnsi="Cambria Math"/>
+              <w:lang w:val="en-US"/>
+            </w:rPr>
+            <m:t>c</m:t>
           </m:r>
           <m:acc>
             <m:accPr>
@@ -4540,7 +5752,6 @@
               <m:ctrlPr>
                 <w:rPr>
                   <w:rFonts w:ascii="Cambria Math" w:hAnsi="Cambria Math"/>
-                  <w:i/>
                   <w:lang w:val="en-US"/>
                 </w:rPr>
               </m:ctrlPr>
@@ -4555,13 +5766,19 @@
               </m:r>
             </m:e>
           </m:acc>
+          <m:r>
+            <w:rPr>
+              <w:rFonts w:ascii="Cambria Math" w:hAnsi="Cambria Math"/>
+              <w:lang w:val="en-US"/>
+            </w:rPr>
+            <m:t>+</m:t>
+          </m:r>
           <m:acc>
             <m:accPr>
               <m:chr m:val="̅"/>
               <m:ctrlPr>
                 <w:rPr>
                   <w:rFonts w:ascii="Cambria Math" w:hAnsi="Cambria Math"/>
-                  <w:i/>
                   <w:lang w:val="en-US"/>
                 </w:rPr>
               </m:ctrlPr>
@@ -4578,10 +5795,17 @@
           </m:acc>
           <m:r>
             <w:rPr>
-              <w:rFonts w:ascii="Cambria Math" w:eastAsiaTheme="minorEastAsia" w:hAnsi="Cambria Math"/>
+              <w:rFonts w:ascii="Cambria Math" w:hAnsi="Cambria Math"/>
               <w:lang w:val="en-US"/>
             </w:rPr>
-            <m:t>,(2.4)</m:t>
+            <m:t>+a</m:t>
+          </m:r>
+          <m:r>
+            <w:rPr>
+              <w:rFonts w:ascii="Cambria Math" w:hAnsi="Cambria Math"/>
+              <w:lang w:val="en-US"/>
+            </w:rPr>
+            <m:t>, (2.5)</m:t>
           </m:r>
         </m:oMath>
       </m:oMathPara>
@@ -4592,16 +5816,20 @@
           <w:lang w:val="en-US"/>
         </w:rPr>
       </w:pPr>
-      <w:proofErr w:type="gramStart"/>
       <w:r>
         <w:t>Результат</w:t>
       </w:r>
       <w:r>
-        <w:t>(</w:t>
+        <w:t>(Формула 2.</w:t>
       </w:r>
-      <w:proofErr w:type="gramEnd"/>
       <w:r>
-        <w:t>Формула 2.5)</w:t>
+        <w:rPr>
+          <w:lang w:val="en-US"/>
+        </w:rPr>
+        <w:t>6</w:t>
+      </w:r>
+      <w:r>
+        <w:t>)</w:t>
       </w:r>
       <w:r>
         <w:rPr>
@@ -4656,7 +5884,7 @@
               <w:rFonts w:ascii="Cambria Math" w:hAnsi="Cambria Math"/>
               <w:lang w:val="en-US"/>
             </w:rPr>
-            <m:t>a</m:t>
+            <m:t>c</m:t>
           </m:r>
           <m:acc>
             <m:accPr>
@@ -4664,7 +5892,6 @@
               <m:ctrlPr>
                 <w:rPr>
                   <w:rFonts w:ascii="Cambria Math" w:hAnsi="Cambria Math"/>
-                  <w:i/>
                   <w:lang w:val="en-US"/>
                 </w:rPr>
               </m:ctrlPr>
@@ -4682,6 +5909,7 @@
           <m:r>
             <w:rPr>
               <w:rFonts w:ascii="Cambria Math" w:hAnsi="Cambria Math"/>
+              <w:lang w:val="en-US"/>
             </w:rPr>
             <m:t>+</m:t>
           </m:r>
@@ -4691,75 +5919,6 @@
               <m:ctrlPr>
                 <w:rPr>
                   <w:rFonts w:ascii="Cambria Math" w:hAnsi="Cambria Math"/>
-                  <w:i/>
-                  <w:lang w:val="en-US"/>
-                </w:rPr>
-              </m:ctrlPr>
-            </m:accPr>
-            <m:e>
-              <m:r>
-                <w:rPr>
-                  <w:rFonts w:ascii="Cambria Math" w:hAnsi="Cambria Math"/>
-                  <w:lang w:val="en-US"/>
-                </w:rPr>
-                <m:t>a</m:t>
-              </m:r>
-            </m:e>
-          </m:acc>
-          <m:r>
-            <w:rPr>
-              <w:rFonts w:ascii="Cambria Math" w:hAnsi="Cambria Math"/>
-              <w:lang w:val="en-US"/>
-            </w:rPr>
-            <m:t>b</m:t>
-          </m:r>
-          <m:r>
-            <w:rPr>
-              <w:rFonts w:ascii="Cambria Math" w:hAnsi="Cambria Math"/>
-            </w:rPr>
-            <m:t>+</m:t>
-          </m:r>
-          <m:r>
-            <w:rPr>
-              <w:rFonts w:ascii="Cambria Math" w:hAnsi="Cambria Math"/>
-              <w:lang w:val="en-US"/>
-            </w:rPr>
-            <m:t>bc</m:t>
-          </m:r>
-          <m:r>
-            <w:rPr>
-              <w:rFonts w:ascii="Cambria Math" w:hAnsi="Cambria Math"/>
-            </w:rPr>
-            <m:t>+</m:t>
-          </m:r>
-          <m:acc>
-            <m:accPr>
-              <m:chr m:val="̅"/>
-              <m:ctrlPr>
-                <w:rPr>
-                  <w:rFonts w:ascii="Cambria Math" w:hAnsi="Cambria Math"/>
-                  <w:i/>
-                  <w:lang w:val="en-US"/>
-                </w:rPr>
-              </m:ctrlPr>
-            </m:accPr>
-            <m:e>
-              <m:r>
-                <w:rPr>
-                  <w:rFonts w:ascii="Cambria Math" w:hAnsi="Cambria Math"/>
-                  <w:lang w:val="en-US"/>
-                </w:rPr>
-                <m:t>b</m:t>
-              </m:r>
-            </m:e>
-          </m:acc>
-          <m:acc>
-            <m:accPr>
-              <m:chr m:val="̅"/>
-              <m:ctrlPr>
-                <w:rPr>
-                  <w:rFonts w:ascii="Cambria Math" w:hAnsi="Cambria Math"/>
-                  <w:i/>
                   <w:lang w:val="en-US"/>
                 </w:rPr>
               </m:ctrlPr>
@@ -4776,11 +5935,45 @@
           </m:acc>
           <m:r>
             <w:rPr>
+              <w:rFonts w:ascii="Cambria Math" w:hAnsi="Cambria Math"/>
+              <w:lang w:val="en-US"/>
+            </w:rPr>
+            <m:t>+a</m:t>
+          </m:r>
+          <m:r>
+            <w:rPr>
               <w:rFonts w:ascii="Cambria Math" w:eastAsiaTheme="minorEastAsia" w:hAnsi="Cambria Math"/>
               <w:lang w:val="en-US"/>
             </w:rPr>
-            <m:t>,(2.5)</m:t>
+            <m:t>,</m:t>
           </m:r>
+          <m:d>
+            <m:dPr>
+              <m:ctrlPr>
+                <w:rPr>
+                  <w:rFonts w:ascii="Cambria Math" w:eastAsiaTheme="minorEastAsia" w:hAnsi="Cambria Math"/>
+                  <w:i/>
+                  <w:lang w:val="en-US"/>
+                </w:rPr>
+              </m:ctrlPr>
+            </m:dPr>
+            <m:e>
+              <m:r>
+                <w:rPr>
+                  <w:rFonts w:ascii="Cambria Math" w:eastAsiaTheme="minorEastAsia" w:hAnsi="Cambria Math"/>
+                  <w:lang w:val="en-US"/>
+                </w:rPr>
+                <m:t>2.</m:t>
+              </m:r>
+              <m:r>
+                <w:rPr>
+                  <w:rFonts w:ascii="Cambria Math" w:eastAsiaTheme="minorEastAsia" w:hAnsi="Cambria Math"/>
+                  <w:lang w:val="en-US"/>
+                </w:rPr>
+                <m:t>6</m:t>
+              </m:r>
+            </m:e>
+          </m:d>
         </m:oMath>
       </m:oMathPara>
     </w:p>
@@ -4788,7 +5981,7 @@
       <w:pPr>
         <w:pStyle w:val="2"/>
       </w:pPr>
-      <w:bookmarkStart w:id="12" w:name="_Toc178930863"/>
+      <w:bookmarkStart w:id="13" w:name="_Toc178930863"/>
       <w:r>
         <w:lastRenderedPageBreak/>
         <w:t>2</w:t>
@@ -4799,7 +5992,7 @@
       <w:r>
         <w:t>методом карт Карно</w:t>
       </w:r>
-      <w:bookmarkEnd w:id="12"/>
+      <w:bookmarkEnd w:id="13"/>
     </w:p>
     <w:p>
       <w:r>
@@ -5081,7 +6274,7 @@
                                       <wp:inline distT="0" distB="0" distL="0" distR="0" wp14:anchorId="278677F7" wp14:editId="1F6D6570">
                                         <wp:extent cx="393065" cy="227965"/>
                                         <wp:effectExtent l="0" t="0" r="6985" b="635"/>
-                                        <wp:docPr id="92980894" name="Рисунок 4"/>
+                                        <wp:docPr id="14" name="Рисунок 4"/>
                                         <wp:cNvGraphicFramePr>
                                           <a:graphicFrameLocks xmlns:a="http://schemas.openxmlformats.org/drawingml/2006/main" noChangeAspect="1"/>
                                         </wp:cNvGraphicFramePr>
@@ -5095,7 +6288,7 @@
                                                 </pic:cNvPicPr>
                                               </pic:nvPicPr>
                                               <pic:blipFill>
-                                                <a:blip r:embed="rId9">
+                                                <a:blip r:embed="rId11">
                                                   <a:extLst>
                                                     <a:ext uri="{28A0092B-C50C-407E-A947-70E740481C1C}">
                                                       <a14:useLocalDpi xmlns:a14="http://schemas.microsoft.com/office/drawing/2010/main" val="0"/>
@@ -5168,7 +6361,7 @@
                       </v:formulas>
                       <v:path gradientshapeok="t" limo="10800,10800" o:connecttype="custom" o:connectlocs="@8,0;0,@9;@8,@7;@6,@9" textboxrect="@3,@3,@4,@5"/>
                     </v:shapetype>
-                    <v:shape id="Блок-схема: альтернативный процесс 1495959116" o:spid="_x0000_s1026" type="#_x0000_t176" style="position:absolute;left:0;text-align:left;margin-left:-4.45pt;margin-top:20.35pt;width:76.65pt;height:29.6pt;z-index:251665408;visibility:visible;mso-wrap-style:square;mso-width-percent:0;mso-height-percent:0;mso-wrap-distance-left:9pt;mso-wrap-distance-top:0;mso-wrap-distance-right:9pt;mso-wrap-distance-bottom:0;mso-position-horizontal:absolute;mso-position-horizontal-relative:text;mso-position-vertical:absolute;mso-position-vertical-relative:text;mso-width-percent:0;mso-height-percent:0;mso-width-relative:margin;mso-height-relative:margin;v-text-anchor:middle" o:gfxdata="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" filled="f" strokecolor="#7030a0" strokeweight="1.5pt">
+                    <v:shape id="Блок-схема: альтернативный процесс 1495959116" o:spid="_x0000_s1026" type="#_x0000_t176" style="position:absolute;left:0;text-align:left;margin-left:-4.45pt;margin-top:20.35pt;width:76.65pt;height:29.6pt;z-index:251665408;visibility:visible;mso-wrap-style:square;mso-width-percent:0;mso-height-percent:0;mso-wrap-distance-left:9pt;mso-wrap-distance-top:0;mso-wrap-distance-right:9pt;mso-wrap-distance-bottom:0;mso-position-horizontal:absolute;mso-position-horizontal-relative:text;mso-position-vertical:absolute;mso-position-vertical-relative:text;mso-width-percent:0;mso-height-percent:0;mso-width-relative:margin;mso-height-relative:margin;v-text-anchor:middle" o:gfxdata="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" filled="f" strokecolor="#7030a0" strokeweight="1.5pt">
                       <v:textbox>
                         <w:txbxContent>
                           <w:p>
@@ -5186,7 +6379,7 @@
                                 <wp:inline distT="0" distB="0" distL="0" distR="0" wp14:anchorId="278677F7" wp14:editId="1F6D6570">
                                   <wp:extent cx="393065" cy="227965"/>
                                   <wp:effectExtent l="0" t="0" r="6985" b="635"/>
-                                  <wp:docPr id="92980894" name="Рисунок 4"/>
+                                  <wp:docPr id="14" name="Рисунок 4"/>
                                   <wp:cNvGraphicFramePr>
                                     <a:graphicFrameLocks xmlns:a="http://schemas.openxmlformats.org/drawingml/2006/main" noChangeAspect="1"/>
                                   </wp:cNvGraphicFramePr>
@@ -5200,7 +6393,7 @@
                                           </pic:cNvPicPr>
                                         </pic:nvPicPr>
                                         <pic:blipFill>
-                                          <a:blip r:embed="rId10">
+                                          <a:blip r:embed="rId11">
                                             <a:extLst>
                                               <a:ext uri="{28A0092B-C50C-407E-A947-70E740481C1C}">
                                                 <a14:useLocalDpi xmlns:a14="http://schemas.microsoft.com/office/drawing/2010/main" val="0"/>
@@ -5441,7 +6634,7 @@
                     </wp:anchor>
                   </w:drawing>
                 </mc:Choice>
-                <mc:Fallback>
+                <mc:Fallback xmlns:w16du="http://schemas.microsoft.com/office/word/2023/wordml/word16du" xmlns:oel="http://schemas.microsoft.com/office/2019/extlst">
                   <w:pict>
                     <v:shapetype w14:anchorId="0BA169D1" id="_x0000_t86" coordsize="21600,21600" o:spt="86" adj="1800" path="m,qx21600@0l21600@1qy,21600e" filled="f">
                       <v:formulas>
@@ -5635,7 +6828,7 @@
                     </wp:anchor>
                   </w:drawing>
                 </mc:Choice>
-                <mc:Fallback>
+                <mc:Fallback xmlns:w16du="http://schemas.microsoft.com/office/word/2023/wordml/word16du" xmlns:oel="http://schemas.microsoft.com/office/2019/extlst">
                   <w:pict>
                     <v:shape w14:anchorId="02ABC93B" id="Правая круглая скобка 3" o:spid="_x0000_s1026" type="#_x0000_t86" style="position:absolute;margin-left:2.35pt;margin-top:3.3pt;width:27.45pt;height:18.7pt;rotation:90;z-index:251680768;visibility:visible;mso-wrap-style:square;mso-width-percent:0;mso-wrap-distance-left:9pt;mso-wrap-distance-top:0;mso-wrap-distance-right:9pt;mso-wrap-distance-bottom:0;mso-position-horizontal:absolute;mso-position-horizontal-relative:text;mso-position-vertical:absolute;mso-position-vertical-relative:text;mso-width-percent:0;mso-width-relative:margin;v-text-anchor:middle" o:gfxdata="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" strokecolor="black [3213]" strokeweight="1.5pt">
                       <v:stroke joinstyle="miter"/>
@@ -5722,7 +6915,7 @@
                 </mc:Choice>
                 <mc:Fallback>
                   <w:pict>
-                    <v:shape w14:anchorId="08879E16" id="Блок-схема: альтернативный процесс 16" o:spid="_x0000_s1027" type="#_x0000_t176" style="position:absolute;left:0;text-align:left;margin-left:-2.25pt;margin-top:2.3pt;width:35.25pt;height:91.5pt;z-index:251659264;visibility:visible;mso-wrap-style:square;mso-wrap-distance-left:9pt;mso-wrap-distance-top:0;mso-wrap-distance-right:9pt;mso-wrap-distance-bottom:0;mso-position-horizontal:absolute;mso-position-horizontal-relative:text;mso-position-vertical:absolute;mso-position-vertical-relative:text;v-text-anchor:middle" o:gfxdata="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" filled="f" strokecolor="#1f3763 [1604]" strokeweight="1.5pt">
+                    <v:shape w14:anchorId="08879E16" id="Блок-схема: альтернативный процесс 16" o:spid="_x0000_s1027" type="#_x0000_t176" style="position:absolute;left:0;text-align:left;margin-left:-2.25pt;margin-top:2.3pt;width:35.25pt;height:91.5pt;z-index:251659264;visibility:visible;mso-wrap-style:square;mso-wrap-distance-left:9pt;mso-wrap-distance-top:0;mso-wrap-distance-right:9pt;mso-wrap-distance-bottom:0;mso-position-horizontal:absolute;mso-position-horizontal-relative:text;mso-position-vertical:absolute;mso-position-vertical-relative:text;v-text-anchor:middle" o:gfxdata="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" filled="f" strokecolor="#1f3763 [1604]" strokeweight="1.5pt">
                       <v:textbox>
                         <w:txbxContent>
                           <w:p>
@@ -5876,7 +7069,7 @@
                     </wp:anchor>
                   </w:drawing>
                 </mc:Choice>
-                <mc:Fallback>
+                <mc:Fallback xmlns:w16du="http://schemas.microsoft.com/office/word/2023/wordml/word16du" xmlns:oel="http://schemas.microsoft.com/office/2019/extlst">
                   <w:pict>
                     <v:shape w14:anchorId="36E2C527" id="Правая круглая скобка 3" o:spid="_x0000_s1026" type="#_x0000_t86" style="position:absolute;margin-left:-4.15pt;margin-top:.95pt;width:33.45pt;height:18.7pt;z-index:251672576;visibility:visible;mso-wrap-style:square;mso-wrap-distance-left:9pt;mso-wrap-distance-top:0;mso-wrap-distance-right:9pt;mso-wrap-distance-bottom:0;mso-position-horizontal:absolute;mso-position-horizontal-relative:text;mso-position-vertical:absolute;mso-position-vertical-relative:text;v-text-anchor:middle" o:gfxdata="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" strokecolor="#ffc000" strokeweight="1.5pt">
                       <v:stroke joinstyle="miter"/>
@@ -6012,7 +7205,7 @@
                 </mc:Choice>
                 <mc:Fallback>
                   <w:pict>
-                    <v:shape w14:anchorId="093E4D50" id="Блок-схема: альтернативный процесс 82804773" o:spid="_x0000_s1028" type="#_x0000_t176" style="position:absolute;left:0;text-align:left;margin-left:-2.85pt;margin-top:21.55pt;width:35.25pt;height:52.95pt;z-index:251661312;visibility:visible;mso-wrap-style:square;mso-height-percent:0;mso-wrap-distance-left:9pt;mso-wrap-distance-top:0;mso-wrap-distance-right:9pt;mso-wrap-distance-bottom:0;mso-position-horizontal:absolute;mso-position-horizontal-relative:text;mso-position-vertical:absolute;mso-position-vertical-relative:text;mso-height-percent:0;mso-height-relative:margin;v-text-anchor:middle" o:gfxdata="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" filled="f" strokecolor="red" strokeweight="1.5pt">
+                    <v:shape w14:anchorId="093E4D50" id="Блок-схема: альтернативный процесс 82804773" o:spid="_x0000_s1028" type="#_x0000_t176" style="position:absolute;left:0;text-align:left;margin-left:-2.85pt;margin-top:21.55pt;width:35.25pt;height:52.95pt;z-index:251661312;visibility:visible;mso-wrap-style:square;mso-height-percent:0;mso-wrap-distance-left:9pt;mso-wrap-distance-top:0;mso-wrap-distance-right:9pt;mso-wrap-distance-bottom:0;mso-position-horizontal:absolute;mso-position-horizontal-relative:text;mso-position-vertical:absolute;mso-position-vertical-relative:text;mso-height-percent:0;mso-height-relative:margin;v-text-anchor:middle" o:gfxdata="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" filled="f" strokecolor="red" strokeweight="1.5pt">
                       <v:textbox>
                         <w:txbxContent>
                           <w:p>
@@ -6200,7 +7393,7 @@
                     </wp:anchor>
                   </w:drawing>
                 </mc:Choice>
-                <mc:Fallback>
+                <mc:Fallback xmlns:w16du="http://schemas.microsoft.com/office/word/2023/wordml/word16du" xmlns:oel="http://schemas.microsoft.com/office/2019/extlst">
                   <w:pict>
                     <v:shape w14:anchorId="69211062" id="Правая круглая скобка 3" o:spid="_x0000_s1026" type="#_x0000_t86" style="position:absolute;margin-left:-3.05pt;margin-top:.95pt;width:33.45pt;height:18.7pt;rotation:180;z-index:251676672;visibility:visible;mso-wrap-style:square;mso-wrap-distance-left:9pt;mso-wrap-distance-top:0;mso-wrap-distance-right:9pt;mso-wrap-distance-bottom:0;mso-position-horizontal:absolute;mso-position-horizontal-relative:text;mso-position-vertical:absolute;mso-position-vertical-relative:text;v-text-anchor:middle" o:gfxdata="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" strokecolor="#ffc000" strokeweight="1.5pt">
                       <v:stroke joinstyle="miter"/>
@@ -6428,7 +7621,7 @@
                 </mc:Choice>
                 <mc:Fallback>
                   <w:pict>
-                    <v:shape w14:anchorId="6E5D79E0" id="Блок-схема: альтернативный процесс 347233463" o:spid="_x0000_s1029" type="#_x0000_t176" style="position:absolute;left:0;text-align:left;margin-left:-2.5pt;margin-top:-21.3pt;width:35.25pt;height:43.6pt;z-index:251663360;visibility:visible;mso-wrap-style:square;mso-height-percent:0;mso-wrap-distance-left:9pt;mso-wrap-distance-top:0;mso-wrap-distance-right:9pt;mso-wrap-distance-bottom:0;mso-position-horizontal:absolute;mso-position-horizontal-relative:text;mso-position-vertical:absolute;mso-position-vertical-relative:text;mso-height-percent:0;mso-height-relative:margin;v-text-anchor:middle" o:gfxdata="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" filled="f" strokecolor="#00b050" strokeweight="1.5pt">
+                    <v:shape w14:anchorId="6E5D79E0" id="Блок-схема: альтернативный процесс 347233463" o:spid="_x0000_s1029" type="#_x0000_t176" style="position:absolute;left:0;text-align:left;margin-left:-2.5pt;margin-top:-21.3pt;width:35.25pt;height:43.6pt;z-index:251663360;visibility:visible;mso-wrap-style:square;mso-height-percent:0;mso-wrap-distance-left:9pt;mso-wrap-distance-top:0;mso-wrap-distance-right:9pt;mso-wrap-distance-bottom:0;mso-position-horizontal:absolute;mso-position-horizontal-relative:text;mso-position-vertical:absolute;mso-position-vertical-relative:text;mso-height-percent:0;mso-height-relative:margin;v-text-anchor:middle" o:gfxdata="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" filled="f" strokecolor="#00b050" strokeweight="1.5pt">
                       <v:textbox>
                         <w:txbxContent>
                           <w:p>
@@ -6620,7 +7813,7 @@
                     </wp:anchor>
                   </w:drawing>
                 </mc:Choice>
-                <mc:Fallback>
+                <mc:Fallback xmlns:w16du="http://schemas.microsoft.com/office/word/2023/wordml/word16du" xmlns:oel="http://schemas.microsoft.com/office/2019/extlst">
                   <w:pict>
                     <v:shape w14:anchorId="650500C3" id="Правая круглая скобка 3" o:spid="_x0000_s1026" type="#_x0000_t86" style="position:absolute;margin-left:-4.05pt;margin-top:1.15pt;width:33.45pt;height:18.7pt;z-index:251666432;visibility:visible;mso-wrap-style:square;mso-wrap-distance-left:9pt;mso-wrap-distance-top:0;mso-wrap-distance-right:9pt;mso-wrap-distance-bottom:0;mso-position-horizontal:absolute;mso-position-horizontal-relative:text;mso-position-vertical:absolute;mso-position-vertical-relative:text;v-text-anchor:middle" o:gfxdata="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" strokecolor="#4472c4 [3204]" strokeweight="1.5pt">
                       <v:stroke joinstyle="miter"/>
@@ -6837,7 +8030,7 @@
                     </wp:anchor>
                   </w:drawing>
                 </mc:Choice>
-                <mc:Fallback>
+                <mc:Fallback xmlns:w16du="http://schemas.microsoft.com/office/word/2023/wordml/word16du" xmlns:oel="http://schemas.microsoft.com/office/2019/extlst">
                   <w:pict>
                     <v:shape w14:anchorId="773E79A3" id="Правая круглая скобка 3" o:spid="_x0000_s1026" type="#_x0000_t86" style="position:absolute;margin-left:-2.75pt;margin-top:2.25pt;width:33.45pt;height:18.7pt;rotation:180;z-index:251668480;visibility:visible;mso-wrap-style:square;mso-wrap-distance-left:9pt;mso-wrap-distance-top:0;mso-wrap-distance-right:9pt;mso-wrap-distance-bottom:0;mso-position-horizontal:absolute;mso-position-horizontal-relative:text;mso-position-vertical:absolute;mso-position-vertical-relative:text;v-text-anchor:middle" o:gfxdata="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" strokecolor="#4472c4 [3204]" strokeweight="1.5pt">
                       <v:stroke joinstyle="miter"/>
@@ -7976,8 +9169,28 @@
               <w:rFonts w:ascii="Cambria Math" w:hAnsi="Cambria Math"/>
               <w:lang w:val="en-US"/>
             </w:rPr>
-            <m:t>,(2.6)</m:t>
+            <m:t>,</m:t>
           </m:r>
+          <m:d>
+            <m:dPr>
+              <m:ctrlPr>
+                <w:rPr>
+                  <w:rFonts w:ascii="Cambria Math" w:hAnsi="Cambria Math"/>
+                  <w:i/>
+                  <w:lang w:val="en-US"/>
+                </w:rPr>
+              </m:ctrlPr>
+            </m:dPr>
+            <m:e>
+              <m:r>
+                <w:rPr>
+                  <w:rFonts w:ascii="Cambria Math" w:hAnsi="Cambria Math"/>
+                  <w:lang w:val="en-US"/>
+                </w:rPr>
+                <m:t>2.6</m:t>
+              </m:r>
+            </m:e>
+          </m:d>
         </m:oMath>
       </m:oMathPara>
     </w:p>
@@ -7985,7 +9198,7 @@
       <w:pPr>
         <w:pStyle w:val="2"/>
       </w:pPr>
-      <w:bookmarkStart w:id="13" w:name="_Toc178930864"/>
+      <w:bookmarkStart w:id="14" w:name="_Toc178930864"/>
       <w:r>
         <w:t>2</w:t>
       </w:r>
@@ -7999,37 +9212,16 @@
         <w:t xml:space="preserve"> Минимизация </w:t>
       </w:r>
       <w:r>
-        <w:t xml:space="preserve">методом </w:t>
+        <w:t>методом Куайна-Мак-Класски</w:t>
       </w:r>
-      <w:proofErr w:type="spellStart"/>
-      <w:r>
-        <w:t>Куайна</w:t>
-      </w:r>
-      <w:proofErr w:type="spellEnd"/>
-      <w:r>
-        <w:t>-Мак-</w:t>
-      </w:r>
-      <w:proofErr w:type="spellStart"/>
-      <w:r>
-        <w:t>Класски</w:t>
-      </w:r>
-      <w:bookmarkEnd w:id="13"/>
-      <w:proofErr w:type="spellEnd"/>
+      <w:bookmarkEnd w:id="14"/>
     </w:p>
     <w:p>
       <w:r>
-        <w:t xml:space="preserve">Перед постройкой таблицы для склеивания необходимо выписать все дизъюнкции элементарных конъюнкций такие, которые задают в функции истину, что в совокупности представляет из себя </w:t>
-      </w:r>
-      <w:proofErr w:type="gramStart"/>
-      <w:r>
-        <w:t>СДНФ</w:t>
+        <w:t>Перед постройкой таблицы для склеивания необходимо выписать все дизъюнкции элементарных конъюнкций такие, которые задают в функции истину, что в совокупности представляет из себя СДНФ</w:t>
       </w:r>
       <w:r>
-        <w:t>(</w:t>
-      </w:r>
-      <w:proofErr w:type="gramEnd"/>
-      <w:r>
-        <w:t>Формула 2.7)</w:t>
+        <w:t>(Формула 2.7)</w:t>
       </w:r>
       <w:r>
         <w:t>:</w:t>
@@ -8078,7 +9270,7 @@
             <w:rPr>
               <w:rFonts w:ascii="Cambria Math" w:eastAsiaTheme="minorEastAsia" w:hAnsi="Cambria Math"/>
             </w:rPr>
-            <m:t xml:space="preserve">= </m:t>
+            <m:t>=</m:t>
           </m:r>
           <m:acc>
             <m:accPr>
@@ -10772,13 +11964,26 @@
             </w:rPr>
             <m:t>.</m:t>
           </m:r>
-          <m:r>
-            <w:rPr>
-              <w:rFonts w:ascii="Cambria Math" w:eastAsiaTheme="minorEastAsia" w:hAnsi="Cambria Math"/>
-              <w:lang w:val="en-US"/>
-            </w:rPr>
-            <m:t xml:space="preserve"> (2.7)</m:t>
-          </m:r>
+          <m:d>
+            <m:dPr>
+              <m:ctrlPr>
+                <w:rPr>
+                  <w:rFonts w:ascii="Cambria Math" w:eastAsiaTheme="minorEastAsia" w:hAnsi="Cambria Math"/>
+                  <w:i/>
+                  <w:lang w:val="en-US"/>
+                </w:rPr>
+              </m:ctrlPr>
+            </m:dPr>
+            <m:e>
+              <m:r>
+                <w:rPr>
+                  <w:rFonts w:ascii="Cambria Math" w:eastAsiaTheme="minorEastAsia" w:hAnsi="Cambria Math"/>
+                  <w:lang w:val="en-US"/>
+                </w:rPr>
+                <m:t>2.7</m:t>
+              </m:r>
+            </m:e>
+          </m:d>
         </m:oMath>
       </m:oMathPara>
     </w:p>
@@ -10794,7 +11999,7 @@
       <w:pPr>
         <w:pStyle w:val="af5"/>
       </w:pPr>
-      <w:bookmarkStart w:id="14" w:name="_Hlk178928179"/>
+      <w:bookmarkStart w:id="15" w:name="_Hlk178928179"/>
       <w:r>
         <w:lastRenderedPageBreak/>
         <w:t xml:space="preserve">Таблица </w:t>
@@ -10842,7 +12047,7 @@
           <w:tcPr>
             <w:tcW w:w="1417" w:type="dxa"/>
           </w:tcPr>
-          <w:bookmarkEnd w:id="14"/>
+          <w:bookmarkEnd w:id="15"/>
           <w:p>
             <w:pPr>
               <w:pStyle w:val="af5"/>
@@ -10896,7 +12101,6 @@
                 <w:iCs/>
               </w:rPr>
             </w:pPr>
-            <w:proofErr w:type="spellStart"/>
             <w:r>
               <w:rPr>
                 <w:i w:val="0"/>
@@ -10904,7 +12108,6 @@
               </w:rPr>
               <w:t>Конъюкты</w:t>
             </w:r>
-            <w:proofErr w:type="spellEnd"/>
           </w:p>
         </w:tc>
         <w:tc>
@@ -10979,7 +12182,6 @@
                 <w:iCs/>
               </w:rPr>
             </w:pPr>
-            <w:proofErr w:type="spellStart"/>
             <w:r>
               <w:rPr>
                 <w:i w:val="0"/>
@@ -10987,7 +12189,6 @@
               </w:rPr>
               <w:t>Импликанты</w:t>
             </w:r>
-            <w:proofErr w:type="spellEnd"/>
           </w:p>
         </w:tc>
         <w:tc>
@@ -14606,18 +15807,8 @@
     <w:p/>
     <w:p>
       <w:r>
-        <w:t xml:space="preserve">В результате на данном шаге получаем простые </w:t>
+        <w:t>В результате на данном шаге получаем простые импликанты:[</w:t>
       </w:r>
-      <w:proofErr w:type="spellStart"/>
-      <w:proofErr w:type="gramStart"/>
-      <w:r>
-        <w:t>импликанты</w:t>
-      </w:r>
-      <w:proofErr w:type="spellEnd"/>
-      <w:r>
-        <w:t>:[</w:t>
-      </w:r>
-      <w:proofErr w:type="gramEnd"/>
       <w:r>
         <w:t>00-10</w:t>
       </w:r>
@@ -14658,28 +15849,12 @@
         <w:t>, [1-110]</w:t>
       </w:r>
       <w:r>
-        <w:t xml:space="preserve">. Это </w:t>
-      </w:r>
-      <w:proofErr w:type="spellStart"/>
-      <w:r>
-        <w:t>импликанты</w:t>
-      </w:r>
-      <w:proofErr w:type="spellEnd"/>
-      <w:r>
-        <w:t>, которые не участвовали в операциях попарного склеивания.</w:t>
+        <w:t>. Это импликанты, которые не участвовали в операциях попарного склеивания.</w:t>
       </w:r>
     </w:p>
     <w:p>
       <w:r>
-        <w:t xml:space="preserve">Далее продолжаем склеивание новых </w:t>
-      </w:r>
-      <w:proofErr w:type="spellStart"/>
-      <w:r>
-        <w:t>импликант</w:t>
-      </w:r>
-      <w:proofErr w:type="spellEnd"/>
-      <w:r>
-        <w:t xml:space="preserve"> до тех пор, пока это возможно (Таблица </w:t>
+        <w:t xml:space="preserve">Далее продолжаем склеивание новых импликант до тех пор, пока это возможно (Таблица </w:t>
       </w:r>
       <w:r>
         <w:t>2.4</w:t>
@@ -14858,7 +16033,6 @@
                 <w:iCs/>
               </w:rPr>
             </w:pPr>
-            <w:proofErr w:type="spellStart"/>
             <w:r>
               <w:rPr>
                 <w:i w:val="0"/>
@@ -14866,7 +16040,6 @@
               </w:rPr>
               <w:t>Импликанты</w:t>
             </w:r>
-            <w:proofErr w:type="spellEnd"/>
           </w:p>
         </w:tc>
         <w:tc>
@@ -15222,29 +16395,13 @@
     <w:p/>
     <w:p>
       <w:r>
-        <w:t xml:space="preserve">В результате на данном шаге получаем простые </w:t>
-      </w:r>
-      <w:proofErr w:type="spellStart"/>
-      <w:r>
-        <w:t>импликанты</w:t>
-      </w:r>
-      <w:proofErr w:type="spellEnd"/>
-      <w:r>
-        <w:t>:</w:t>
+        <w:t>В результате на данном шаге получаем простые импликанты:</w:t>
       </w:r>
       <w:r>
         <w:t xml:space="preserve"> [--101]</w:t>
       </w:r>
       <w:r>
-        <w:t xml:space="preserve">.  Построим по функции f </w:t>
-      </w:r>
-      <w:proofErr w:type="spellStart"/>
-      <w:r>
-        <w:t>импликантную</w:t>
-      </w:r>
-      <w:proofErr w:type="spellEnd"/>
-      <w:r>
-        <w:t xml:space="preserve"> таблицу (Таблица </w:t>
+        <w:t xml:space="preserve">.  Построим по функции f импликантную таблицу (Таблица </w:t>
       </w:r>
       <w:r>
         <w:t>2.5</w:t>
@@ -15257,7 +16414,7 @@
       <w:pPr>
         <w:pStyle w:val="af5"/>
       </w:pPr>
-      <w:bookmarkStart w:id="15" w:name="_Hlk178929044"/>
+      <w:bookmarkStart w:id="16" w:name="_Hlk178929044"/>
       <w:r>
         <w:t xml:space="preserve">Таблица </w:t>
       </w:r>
@@ -15268,15 +16425,10 @@
         <w:t xml:space="preserve">5 — </w:t>
       </w:r>
       <w:r>
-        <w:t xml:space="preserve">Нахождение ядровых </w:t>
+        <w:t>Нахождение ядровых импликантов</w:t>
       </w:r>
-      <w:proofErr w:type="spellStart"/>
-      <w:r>
-        <w:t>импликантов</w:t>
-      </w:r>
-      <w:proofErr w:type="spellEnd"/>
     </w:p>
-    <w:bookmarkEnd w:id="15"/>
+    <w:bookmarkEnd w:id="16"/>
     <w:tbl>
       <w:tblPr>
         <w:tblStyle w:val="aff1"/>
@@ -23608,11 +24760,9 @@
         </w:rPr>
         <w:t xml:space="preserve"> </w:t>
       </w:r>
-      <w:proofErr w:type="spellStart"/>
       <w:r>
         <w:t>импликанты</w:t>
       </w:r>
-      <w:proofErr w:type="spellEnd"/>
       <w:r>
         <w:rPr>
           <w:lang w:val="en-US"/>
@@ -23762,18 +24912,8 @@
     </w:p>
     <w:p>
       <w:r>
-        <w:t xml:space="preserve">Следующий этап – это продолжение сокращения таблицы путем поиска ядровых </w:t>
+        <w:t>Следующий этап – это продолжение сокращения таблицы путем поиска ядровых импликант(</w:t>
       </w:r>
-      <w:proofErr w:type="spellStart"/>
-      <w:proofErr w:type="gramStart"/>
-      <w:r>
-        <w:t>импликант</w:t>
-      </w:r>
-      <w:proofErr w:type="spellEnd"/>
-      <w:r>
-        <w:t>(</w:t>
-      </w:r>
-      <w:proofErr w:type="gramEnd"/>
       <w:r>
         <w:t>Таблица 2.6)</w:t>
       </w:r>
@@ -25617,15 +26757,7 @@
     <w:p/>
     <w:p>
       <w:r>
-        <w:t xml:space="preserve">После поглощений остаются следующие </w:t>
-      </w:r>
-      <w:proofErr w:type="spellStart"/>
-      <w:r>
-        <w:t>импликанты</w:t>
-      </w:r>
-      <w:proofErr w:type="spellEnd"/>
-      <w:r>
-        <w:t xml:space="preserve"> (Таблица </w:t>
+        <w:t xml:space="preserve">После поглощений остаются следующие импликанты (Таблица </w:t>
       </w:r>
       <w:r>
         <w:t>2.7</w:t>
@@ -26232,15 +27364,7 @@
     </w:p>
     <w:p>
       <w:r>
-        <w:t xml:space="preserve">Получим следующие </w:t>
-      </w:r>
-      <w:proofErr w:type="spellStart"/>
-      <w:r>
-        <w:t>импликанты</w:t>
-      </w:r>
-      <w:proofErr w:type="spellEnd"/>
-      <w:r>
-        <w:t xml:space="preserve">: </w:t>
+        <w:t xml:space="preserve">Получим следующие импликанты: </w:t>
       </w:r>
       <w:r>
         <w:rPr>
@@ -26271,30 +27395,8 @@
         <w:rPr>
           <w:iCs/>
         </w:rPr>
-        <w:t xml:space="preserve">Приведем все найденные ядровые </w:t>
+        <w:t>Приведем все найденные ядровые импликанты к форме МДНФ(</w:t>
       </w:r>
-      <w:proofErr w:type="spellStart"/>
-      <w:r>
-        <w:rPr>
-          <w:iCs/>
-        </w:rPr>
-        <w:t>импликанты</w:t>
-      </w:r>
-      <w:proofErr w:type="spellEnd"/>
-      <w:r>
-        <w:rPr>
-          <w:iCs/>
-        </w:rPr>
-        <w:t xml:space="preserve"> к форме </w:t>
-      </w:r>
-      <w:proofErr w:type="gramStart"/>
-      <w:r>
-        <w:rPr>
-          <w:iCs/>
-        </w:rPr>
-        <w:t>МДНФ(</w:t>
-      </w:r>
-      <w:proofErr w:type="gramEnd"/>
       <w:r>
         <w:rPr>
           <w:iCs/>
@@ -27420,7 +28522,7 @@
       <w:pPr>
         <w:pStyle w:val="2"/>
       </w:pPr>
-      <w:bookmarkStart w:id="16" w:name="_Toc178930865"/>
+      <w:bookmarkStart w:id="17" w:name="_Toc178930865"/>
       <w:r>
         <w:t>2</w:t>
       </w:r>
@@ -27451,7 +28553,7 @@
         </w:rPr>
         <w:t>ogisim</w:t>
       </w:r>
-      <w:bookmarkEnd w:id="16"/>
+      <w:bookmarkEnd w:id="17"/>
     </w:p>
     <w:p>
       <w:r>
@@ -27470,18 +28572,10 @@
         <w:t xml:space="preserve">все полученные МДНФ. Реализация МДНФ полученная методом </w:t>
       </w:r>
       <w:r>
-        <w:t xml:space="preserve">карт </w:t>
-      </w:r>
-      <w:proofErr w:type="gramStart"/>
-      <w:r>
-        <w:t>Карно</w:t>
+        <w:t>карт Карно</w:t>
       </w:r>
       <w:r>
-        <w:t>(</w:t>
-      </w:r>
-      <w:proofErr w:type="gramEnd"/>
-      <w:r>
-        <w:t>Рисунок 2.1)</w:t>
+        <w:t>(Рисунок 2.1)</w:t>
       </w:r>
     </w:p>
     <w:p>
@@ -27512,7 +28606,7 @@
                     <pic:cNvPicPr/>
                   </pic:nvPicPr>
                   <pic:blipFill>
-                    <a:blip r:embed="rId11">
+                    <a:blip r:embed="rId12">
                       <a:extLst>
                         <a:ext uri="{28A0092B-C50C-407E-A947-70E740481C1C}">
                           <a14:useLocalDpi xmlns:a14="http://schemas.microsoft.com/office/drawing/2010/main" val="0"/>
@@ -27585,29 +28679,11 @@
         </w:rPr>
       </w:pPr>
       <w:r>
-        <w:t xml:space="preserve">Реализация </w:t>
+        <w:t xml:space="preserve">Реализация МДНФ полученная методом </w:t>
       </w:r>
-      <w:proofErr w:type="gramStart"/>
       <w:r>
-        <w:t>МДНФ</w:t>
+        <w:t>Куайна-Мак-Класски</w:t>
       </w:r>
-      <w:proofErr w:type="gramEnd"/>
-      <w:r>
-        <w:t xml:space="preserve"> полученная методом </w:t>
-      </w:r>
-      <w:proofErr w:type="spellStart"/>
-      <w:r>
-        <w:t>Куайна</w:t>
-      </w:r>
-      <w:proofErr w:type="spellEnd"/>
-      <w:r>
-        <w:t>-Мак-</w:t>
-      </w:r>
-      <w:proofErr w:type="spellStart"/>
-      <w:r>
-        <w:t>Класски</w:t>
-      </w:r>
-      <w:proofErr w:type="spellEnd"/>
       <w:r>
         <w:t xml:space="preserve"> </w:t>
       </w:r>
@@ -27641,7 +28717,7 @@
                     <pic:cNvPicPr/>
                   </pic:nvPicPr>
                   <pic:blipFill>
-                    <a:blip r:embed="rId12">
+                    <a:blip r:embed="rId13">
                       <a:extLst>
                         <a:ext uri="{28A0092B-C50C-407E-A947-70E740481C1C}">
                           <a14:useLocalDpi xmlns:a14="http://schemas.microsoft.com/office/drawing/2010/main" val="0"/>
@@ -27720,7 +28796,6 @@
       <w:r>
         <w:t xml:space="preserve"> </w:t>
       </w:r>
-      <w:proofErr w:type="spellStart"/>
       <w:r>
         <w:rPr>
           <w:b/>
@@ -27728,35 +28803,14 @@
           <w:sz w:val="24"/>
           <w:szCs w:val="24"/>
         </w:rPr>
-        <w:t>Куайна</w:t>
+        <w:t>Куайна-Мак-Класски</w:t>
       </w:r>
-      <w:proofErr w:type="spellEnd"/>
-      <w:r>
-        <w:rPr>
-          <w:b/>
-          <w:bCs/>
-          <w:sz w:val="24"/>
-          <w:szCs w:val="24"/>
-        </w:rPr>
-        <w:t>-Мак-</w:t>
-      </w:r>
-      <w:proofErr w:type="spellStart"/>
-      <w:r>
-        <w:rPr>
-          <w:b/>
-          <w:bCs/>
-          <w:sz w:val="24"/>
-          <w:szCs w:val="24"/>
-        </w:rPr>
-        <w:t>Класски</w:t>
-      </w:r>
-      <w:proofErr w:type="spellEnd"/>
     </w:p>
     <w:p>
       <w:pPr>
         <w:pStyle w:val="2"/>
       </w:pPr>
-      <w:bookmarkStart w:id="17" w:name="_Toc178930866"/>
+      <w:bookmarkStart w:id="18" w:name="_Toc178930866"/>
       <w:r>
         <w:t>2.</w:t>
       </w:r>
@@ -27772,7 +28826,7 @@
       <w:r>
         <w:t>верификации созданных схем</w:t>
       </w:r>
-      <w:bookmarkEnd w:id="17"/>
+      <w:bookmarkEnd w:id="18"/>
     </w:p>
     <w:p>
       <w:r>
@@ -27781,19 +28835,14 @@
       <w:r>
         <w:t>схемах, реализуем р</w:t>
       </w:r>
-      <w:bookmarkStart w:id="18" w:name="_Hlk177682023"/>
+      <w:bookmarkStart w:id="19" w:name="_Hlk177682023"/>
       <w:r>
         <w:t xml:space="preserve">езультаты верификации </w:t>
       </w:r>
-      <w:bookmarkEnd w:id="18"/>
+      <w:bookmarkEnd w:id="19"/>
       <w:r>
-        <w:t xml:space="preserve">созданных </w:t>
+        <w:t>созданных схем(</w:t>
       </w:r>
-      <w:proofErr w:type="gramStart"/>
-      <w:r>
-        <w:t>схем(</w:t>
-      </w:r>
-      <w:proofErr w:type="gramEnd"/>
       <w:r>
         <w:t>Р</w:t>
       </w:r>
@@ -27814,12 +28863,11 @@
         <w:rPr>
           <w:noProof/>
         </w:rPr>
-        <w:lastRenderedPageBreak/>
         <w:drawing>
-          <wp:inline distT="0" distB="0" distL="0" distR="0" wp14:anchorId="453C251F" wp14:editId="1257074D">
-            <wp:extent cx="5788056" cy="3230088"/>
-            <wp:effectExtent l="0" t="0" r="3175" b="8890"/>
-            <wp:docPr id="8" name="Рисунок 1"/>
+          <wp:inline distT="0" distB="0" distL="0" distR="0" wp14:anchorId="7554E24F" wp14:editId="504690A7">
+            <wp:extent cx="3981450" cy="2061536"/>
+            <wp:effectExtent l="0" t="0" r="0" b="0"/>
+            <wp:docPr id="1" name="Рисунок 1"/>
             <wp:cNvGraphicFramePr>
               <a:graphicFrameLocks xmlns:a="http://schemas.openxmlformats.org/drawingml/2006/main" noChangeAspect="1"/>
             </wp:cNvGraphicFramePr>
@@ -27827,41 +28875,35 @@
               <a:graphicData uri="http://schemas.openxmlformats.org/drawingml/2006/picture">
                 <pic:pic xmlns:pic="http://schemas.openxmlformats.org/drawingml/2006/picture">
                   <pic:nvPicPr>
-                    <pic:cNvPr id="8" name="Рисунок 1"/>
-                    <pic:cNvPicPr>
-                      <a:picLocks noChangeAspect="1"/>
-                    </pic:cNvPicPr>
+                    <pic:cNvPr id="1" name=""/>
+                    <pic:cNvPicPr/>
                   </pic:nvPicPr>
                   <pic:blipFill>
-                    <a:blip r:embed="rId13">
-                      <a:extLst>
-                        <a:ext uri="{28A0092B-C50C-407E-A947-70E740481C1C}">
-                          <a14:useLocalDpi xmlns:a14="http://schemas.microsoft.com/office/drawing/2010/main" val="0"/>
-                        </a:ext>
-                      </a:extLst>
-                    </a:blip>
+                    <a:blip r:embed="rId14"/>
                     <a:stretch>
                       <a:fillRect/>
                     </a:stretch>
                   </pic:blipFill>
-                  <pic:spPr bwMode="auto">
+                  <pic:spPr>
                     <a:xfrm>
                       <a:off x="0" y="0"/>
-                      <a:ext cx="5814881" cy="3245058"/>
+                      <a:ext cx="3988280" cy="2065073"/>
                     </a:xfrm>
                     <a:prstGeom prst="rect">
                       <a:avLst/>
                     </a:prstGeom>
-                    <a:noFill/>
-                    <a:ln>
-                      <a:noFill/>
-                    </a:ln>
                   </pic:spPr>
                 </pic:pic>
               </a:graphicData>
             </a:graphic>
           </wp:inline>
         </w:drawing>
+      </w:r>
+      <w:r>
+        <w:rPr>
+          <w:noProof/>
+        </w:rPr>
+        <w:t xml:space="preserve"> </w:t>
       </w:r>
     </w:p>
     <w:p>
@@ -27888,12 +28930,12 @@
       <w:pPr>
         <w:pStyle w:val="aff8"/>
       </w:pPr>
-      <w:bookmarkStart w:id="19" w:name="_Toc178930867"/>
+      <w:bookmarkStart w:id="20" w:name="_Toc178930867"/>
       <w:r>
         <w:lastRenderedPageBreak/>
         <w:t>ЗАКЛЮЧЕНИЕ</w:t>
       </w:r>
-      <w:bookmarkEnd w:id="19"/>
+      <w:bookmarkEnd w:id="20"/>
     </w:p>
     <w:p>
       <w:r>
@@ -27925,87 +28967,175 @@
         <w:ind w:firstLine="0"/>
         <w:jc w:val="center"/>
       </w:pPr>
-      <w:bookmarkStart w:id="20" w:name="_Toc178930868"/>
+      <w:bookmarkStart w:id="21" w:name="_Toc178930868"/>
       <w:r>
         <w:lastRenderedPageBreak/>
         <w:t>СПИСОК ИСПОЛЬЗОВАННЫХ ИСТОЧНИКОВ</w:t>
       </w:r>
-      <w:bookmarkEnd w:id="20"/>
+      <w:bookmarkEnd w:id="21"/>
     </w:p>
     <w:p>
       <w:pPr>
-        <w:rPr>
-          <w:rFonts w:cs="Times New Roman"/>
-        </w:rPr>
+        <w:pStyle w:val="af7"/>
+        <w:numPr>
+          <w:ilvl w:val="0"/>
+          <w:numId w:val="16"/>
+        </w:numPr>
+        <w:ind w:left="0" w:firstLine="709"/>
       </w:pPr>
       <w:r>
         <w:rPr>
-          <w:rFonts w:eastAsia="Times New Roman" w:cs="Times New Roman"/>
-          <w:szCs w:val="28"/>
+          <w:rFonts w:eastAsia="Times New Roman"/>
           <w:lang w:eastAsia="ru-RU"/>
         </w:rPr>
-        <w:t xml:space="preserve">1. Методические указания по ПР № </w:t>
+        <w:t xml:space="preserve">Методические указания по ПР № </w:t>
       </w:r>
       <w:r>
         <w:rPr>
-          <w:rFonts w:eastAsia="Times New Roman" w:cs="Times New Roman"/>
-          <w:szCs w:val="28"/>
+          <w:rFonts w:eastAsia="Times New Roman"/>
           <w:lang w:eastAsia="ru-RU"/>
         </w:rPr>
         <w:t>2</w:t>
       </w:r>
       <w:r>
         <w:rPr>
-          <w:rFonts w:eastAsia="Times New Roman" w:cs="Times New Roman"/>
-          <w:szCs w:val="28"/>
+          <w:rFonts w:eastAsia="Times New Roman"/>
+          <w:lang w:eastAsia="ru-RU"/>
+        </w:rPr>
+        <w:t xml:space="preserve"> </w:t>
+      </w:r>
+      <w:r>
+        <w:t>—</w:t>
+      </w:r>
+      <w:r>
+        <w:rPr>
+          <w:rFonts w:eastAsia="Times New Roman"/>
           <w:lang w:eastAsia="ru-RU"/>
         </w:rPr>
         <w:t xml:space="preserve"> </w:t>
       </w:r>
       <w:r>
         <w:rPr>
-          <w:rFonts w:cs="Times New Roman"/>
-          <w:szCs w:val="28"/>
-        </w:rPr>
-        <w:t>—</w:t>
-      </w:r>
-      <w:r>
-        <w:rPr>
-          <w:rFonts w:eastAsia="Times New Roman" w:cs="Times New Roman"/>
-          <w:szCs w:val="28"/>
-          <w:lang w:eastAsia="ru-RU"/>
-        </w:rPr>
-        <w:t xml:space="preserve"> </w:t>
-      </w:r>
-      <w:r>
-        <w:rPr>
-          <w:rFonts w:eastAsia="Times New Roman" w:cs="Times New Roman"/>
-          <w:szCs w:val="28"/>
+          <w:rFonts w:eastAsia="Times New Roman"/>
           <w:lang w:val="en-US" w:eastAsia="ru-RU"/>
         </w:rPr>
         <w:t>URL</w:t>
       </w:r>
       <w:r>
-        <w:rPr>
-          <w:rFonts w:cs="Times New Roman"/>
-          <w:szCs w:val="28"/>
-        </w:rPr>
         <w:t xml:space="preserve">: </w:t>
+      </w:r>
+      <w:hyperlink r:id="rId15" w:history="1">
+        <w:r>
+          <w:rPr>
+            <w:rStyle w:val="aff9"/>
+          </w:rPr>
+          <w:t>https://online-edu.mirea.ru/mod/resource/view.php?id=405132</w:t>
+        </w:r>
+      </w:hyperlink>
+      <w:r>
+        <w:t>.</w:t>
+      </w:r>
+    </w:p>
+    <w:p>
+      <w:pPr>
+        <w:pStyle w:val="af7"/>
+        <w:numPr>
+          <w:ilvl w:val="0"/>
+          <w:numId w:val="16"/>
+        </w:numPr>
+        <w:ind w:left="0" w:firstLine="709"/>
+      </w:pPr>
+      <w:r>
+        <w:t>Программа</w:t>
+      </w:r>
+      <w:r>
+        <w:t xml:space="preserve"> </w:t>
       </w:r>
       <w:r>
         <w:rPr>
-          <w:rFonts w:cs="Times New Roman"/>
-          <w:szCs w:val="28"/>
+          <w:lang w:val="en-US"/>
         </w:rPr>
-        <w:t>https://online-edu.mirea.ru/mod/resource/view.php?id=515600</w:t>
+        <w:t>Logisim</w:t>
+      </w:r>
+      <w:r>
+        <w:t xml:space="preserve"> </w:t>
+      </w:r>
+      <w:r>
+        <w:t>–</w:t>
+      </w:r>
+      <w:r>
+        <w:t xml:space="preserve"> </w:t>
       </w:r>
       <w:r>
         <w:rPr>
-          <w:rFonts w:cs="Times New Roman"/>
-          <w:szCs w:val="28"/>
+          <w:lang w:val="en-US"/>
         </w:rPr>
-        <w:t>.</w:t>
+        <w:t>URL</w:t>
       </w:r>
+      <w:r>
+        <w:t xml:space="preserve">: </w:t>
+      </w:r>
+      <w:hyperlink r:id="rId16" w:history="1">
+        <w:r>
+          <w:rPr>
+            <w:rStyle w:val="aff9"/>
+          </w:rPr>
+          <w:t>https://online-edu.mirea.ru/mod/resource/view.php?id=511147</w:t>
+        </w:r>
+      </w:hyperlink>
+    </w:p>
+    <w:p>
+      <w:pPr>
+        <w:pStyle w:val="af7"/>
+        <w:numPr>
+          <w:ilvl w:val="0"/>
+          <w:numId w:val="16"/>
+        </w:numPr>
+        <w:ind w:left="0" w:firstLine="709"/>
+      </w:pPr>
+      <w:r>
+        <w:t xml:space="preserve">Мусихин А. Г., Смирнов Н. А. Архитектура вычислительных машин и систем [Электронный ресурс]:учебное пособие. - М.: РТУ МИРЭА, 2021. - – Режим доступа: </w:t>
+      </w:r>
+      <w:hyperlink r:id="rId17" w:history="1">
+        <w:r>
+          <w:rPr>
+            <w:rStyle w:val="aff9"/>
+          </w:rPr>
+          <w:t>https://ibc.mirea.ru/books/share/4180/</w:t>
+        </w:r>
+      </w:hyperlink>
+    </w:p>
+    <w:p>
+      <w:pPr>
+        <w:pStyle w:val="af7"/>
+        <w:numPr>
+          <w:ilvl w:val="0"/>
+          <w:numId w:val="16"/>
+        </w:numPr>
+        <w:ind w:left="0" w:firstLine="709"/>
+      </w:pPr>
+      <w:r>
+        <w:t xml:space="preserve">Мусихин А. Г., Смирнов Н. А. Архитектура вычислительных машин и систем [Электронный ресурс]:учебное пособие. - М.: РТУ МИРЭА, 2020. - – Режим доступа: </w:t>
+      </w:r>
+      <w:hyperlink r:id="rId18" w:history="1">
+        <w:r>
+          <w:rPr>
+            <w:rStyle w:val="aff9"/>
+          </w:rPr>
+          <w:t>https://library.mirea.ru/secret/16022021/2532.iso</w:t>
+        </w:r>
+      </w:hyperlink>
+      <w:r>
+        <w:t xml:space="preserve"> 2. Мусихин А. Г., Смирнов Н. А. Архитектура вычислительных машин и систем [Электронный ресурс]:методические рекомендации к контрольным работам. - М.: РТУ МИРЭА, 2020. - – Режим доступа: </w:t>
+      </w:r>
+      <w:hyperlink r:id="rId19" w:history="1">
+        <w:r>
+          <w:rPr>
+            <w:rStyle w:val="aff9"/>
+          </w:rPr>
+          <w:t>https://ibc.mirea.ru/books/share/3782/</w:t>
+        </w:r>
+      </w:hyperlink>
     </w:p>
     <w:p>
       <w:pPr>
@@ -28015,20 +29145,20 @@
       </w:pPr>
     </w:p>
     <w:sectPr>
-      <w:footerReference w:type="default" r:id="rId14"/>
-      <w:footerReference w:type="first" r:id="rId15"/>
+      <w:footerReference w:type="default" r:id="rId20"/>
+      <w:footerReference w:type="first" r:id="rId21"/>
       <w:pgSz w:w="11906" w:h="16838"/>
-      <w:pgMar w:top="1134" w:right="567" w:bottom="1134" w:left="1701" w:header="709" w:footer="709" w:gutter="0"/>
-      <w:pgNumType w:start="2"/>
+      <w:pgMar w:top="1134" w:right="567" w:bottom="1134" w:left="1134" w:header="709" w:footer="709" w:gutter="0"/>
       <w:cols w:space="708"/>
-      <w:docGrid w:linePitch="360"/>
+      <w:titlePg/>
+      <w:docGrid w:linePitch="381"/>
     </w:sectPr>
   </w:body>
 </w:document>
 </file>
 
 <file path=word/endnotes.xml><?xml version="1.0" encoding="utf-8"?>
-<w:endnotes xmlns:wpc="http://schemas.microsoft.com/office/word/2010/wordprocessingCanvas" xmlns:cx="http://schemas.microsoft.com/office/drawing/2014/chartex" xmlns:cx1="http://schemas.microsoft.com/office/drawing/2015/9/8/chartex" xmlns:cx2="http://schemas.microsoft.com/office/drawing/2015/10/21/chartex" xmlns:cx3="http://schemas.microsoft.com/office/drawing/2016/5/9/chartex" xmlns:cx4="http://schemas.microsoft.com/office/drawing/2016/5/10/chartex" xmlns:cx5="http://schemas.microsoft.com/office/drawing/2016/5/11/chartex" xmlns:cx6="http://schemas.microsoft.com/office/drawing/2016/5/12/chartex" xmlns:cx7="http://schemas.microsoft.com/office/drawing/2016/5/13/chartex" xmlns:cx8="http://schemas.microsoft.com/office/drawing/2016/5/14/chartex" xmlns:mc="http://schemas.openxmlformats.org/markup-compatibility/2006" xmlns:aink="http://schemas.microsoft.com/office/drawing/2016/ink" xmlns:am3d="http://schemas.microsoft.com/office/drawing/2017/model3d" xmlns:o="urn:schemas-microsoft-com:office:office" xmlns:oel="http://schemas.microsoft.com/office/2019/extlst" xmlns:r="http://schemas.openxmlformats.org/officeDocument/2006/relationships" xmlns:m="http://schemas.openxmlformats.org/officeDocument/2006/math" xmlns:v="urn:schemas-microsoft-com:vml" xmlns:wp14="http://schemas.microsoft.com/office/word/2010/wordprocessingDrawing" xmlns:wp="http://schemas.openxmlformats.org/drawingml/2006/wordprocessingDrawing" xmlns:w10="urn:schemas-microsoft-com:office:word" xmlns:w="http://schemas.openxmlformats.org/wordprocessingml/2006/main" xmlns:w14="http://schemas.microsoft.com/office/word/2010/wordml" xmlns:w15="http://schemas.microsoft.com/office/word/2012/wordml" xmlns:w16cex="http://schemas.microsoft.com/office/word/2018/wordml/cex" xmlns:w16cid="http://schemas.microsoft.com/office/word/2016/wordml/cid" xmlns:w16="http://schemas.microsoft.com/office/word/2018/wordml" xmlns:w16du="http://schemas.microsoft.com/office/word/2023/wordml/word16du" xmlns:w16sdtdh="http://schemas.microsoft.com/office/word/2020/wordml/sdtdatahash" xmlns:w16se="http://schemas.microsoft.com/office/word/2015/wordml/symex" xmlns:wpg="http://schemas.microsoft.com/office/word/2010/wordprocessingGroup" xmlns:wpi="http://schemas.microsoft.com/office/word/2010/wordprocessingInk" xmlns:wne="http://schemas.microsoft.com/office/word/2006/wordml" xmlns:wps="http://schemas.microsoft.com/office/word/2010/wordprocessingShape" mc:Ignorable="w14 w15 w16se w16cid w16 w16cex w16sdtdh w16du wp14">
+<w:endnotes xmlns:wpc="http://schemas.microsoft.com/office/word/2010/wordprocessingCanvas" xmlns:cx="http://schemas.microsoft.com/office/drawing/2014/chartex" xmlns:cx1="http://schemas.microsoft.com/office/drawing/2015/9/8/chartex" xmlns:cx2="http://schemas.microsoft.com/office/drawing/2015/10/21/chartex" xmlns:cx3="http://schemas.microsoft.com/office/drawing/2016/5/9/chartex" xmlns:cx4="http://schemas.microsoft.com/office/drawing/2016/5/10/chartex" xmlns:cx5="http://schemas.microsoft.com/office/drawing/2016/5/11/chartex" xmlns:cx6="http://schemas.microsoft.com/office/drawing/2016/5/12/chartex" xmlns:cx7="http://schemas.microsoft.com/office/drawing/2016/5/13/chartex" xmlns:cx8="http://schemas.microsoft.com/office/drawing/2016/5/14/chartex" xmlns:mc="http://schemas.openxmlformats.org/markup-compatibility/2006" xmlns:aink="http://schemas.microsoft.com/office/drawing/2016/ink" xmlns:am3d="http://schemas.microsoft.com/office/drawing/2017/model3d" xmlns:o="urn:schemas-microsoft-com:office:office" xmlns:r="http://schemas.openxmlformats.org/officeDocument/2006/relationships" xmlns:m="http://schemas.openxmlformats.org/officeDocument/2006/math" xmlns:v="urn:schemas-microsoft-com:vml" xmlns:wp14="http://schemas.microsoft.com/office/word/2010/wordprocessingDrawing" xmlns:wp="http://schemas.openxmlformats.org/drawingml/2006/wordprocessingDrawing" xmlns:w10="urn:schemas-microsoft-com:office:word" xmlns:w="http://schemas.openxmlformats.org/wordprocessingml/2006/main" xmlns:w14="http://schemas.microsoft.com/office/word/2010/wordml" xmlns:w15="http://schemas.microsoft.com/office/word/2012/wordml" xmlns:w16cex="http://schemas.microsoft.com/office/word/2018/wordml/cex" xmlns:w16cid="http://schemas.microsoft.com/office/word/2016/wordml/cid" xmlns:w16="http://schemas.microsoft.com/office/word/2018/wordml" xmlns:w16sdtdh="http://schemas.microsoft.com/office/word/2020/wordml/sdtdatahash" xmlns:w16se="http://schemas.microsoft.com/office/word/2015/wordml/symex" xmlns:wpg="http://schemas.microsoft.com/office/word/2010/wordprocessingGroup" xmlns:wpi="http://schemas.microsoft.com/office/word/2010/wordprocessingInk" xmlns:wne="http://schemas.microsoft.com/office/word/2006/wordml" xmlns:wps="http://schemas.microsoft.com/office/word/2010/wordprocessingShape" mc:Ignorable="w14 w15 w16se w16cid w16 w16cex w16sdtdh wp14">
   <w:endnote w:type="separator" w:id="-1">
     <w:p>
       <w:pPr>
@@ -28053,10 +29183,10 @@
 </file>
 
 <file path=word/footer1.xml><?xml version="1.0" encoding="utf-8"?>
-<w:ftr xmlns:wpc="http://schemas.microsoft.com/office/word/2010/wordprocessingCanvas" xmlns:cx="http://schemas.microsoft.com/office/drawing/2014/chartex" xmlns:cx1="http://schemas.microsoft.com/office/drawing/2015/9/8/chartex" xmlns:cx2="http://schemas.microsoft.com/office/drawing/2015/10/21/chartex" xmlns:cx3="http://schemas.microsoft.com/office/drawing/2016/5/9/chartex" xmlns:cx4="http://schemas.microsoft.com/office/drawing/2016/5/10/chartex" xmlns:cx5="http://schemas.microsoft.com/office/drawing/2016/5/11/chartex" xmlns:cx6="http://schemas.microsoft.com/office/drawing/2016/5/12/chartex" xmlns:cx7="http://schemas.microsoft.com/office/drawing/2016/5/13/chartex" xmlns:cx8="http://schemas.microsoft.com/office/drawing/2016/5/14/chartex" xmlns:mc="http://schemas.openxmlformats.org/markup-compatibility/2006" xmlns:aink="http://schemas.microsoft.com/office/drawing/2016/ink" xmlns:am3d="http://schemas.microsoft.com/office/drawing/2017/model3d" xmlns:o="urn:schemas-microsoft-com:office:office" xmlns:oel="http://schemas.microsoft.com/office/2019/extlst" xmlns:r="http://schemas.openxmlformats.org/officeDocument/2006/relationships" xmlns:m="http://schemas.openxmlformats.org/officeDocument/2006/math" xmlns:v="urn:schemas-microsoft-com:vml" xmlns:wp14="http://schemas.microsoft.com/office/word/2010/wordprocessingDrawing" xmlns:wp="http://schemas.openxmlformats.org/drawingml/2006/wordprocessingDrawing" xmlns:w10="urn:schemas-microsoft-com:office:word" xmlns:w="http://schemas.openxmlformats.org/wordprocessingml/2006/main" xmlns:w14="http://schemas.microsoft.com/office/word/2010/wordml" xmlns:w15="http://schemas.microsoft.com/office/word/2012/wordml" xmlns:w16cex="http://schemas.microsoft.com/office/word/2018/wordml/cex" xmlns:w16cid="http://schemas.microsoft.com/office/word/2016/wordml/cid" xmlns:w16="http://schemas.microsoft.com/office/word/2018/wordml" xmlns:w16du="http://schemas.microsoft.com/office/word/2023/wordml/word16du" xmlns:w16sdtdh="http://schemas.microsoft.com/office/word/2020/wordml/sdtdatahash" xmlns:w16se="http://schemas.microsoft.com/office/word/2015/wordml/symex" xmlns:wpg="http://schemas.microsoft.com/office/word/2010/wordprocessingGroup" xmlns:wpi="http://schemas.microsoft.com/office/word/2010/wordprocessingInk" xmlns:wne="http://schemas.microsoft.com/office/word/2006/wordml" xmlns:wps="http://schemas.microsoft.com/office/word/2010/wordprocessingShape" mc:Ignorable="w14 w15 w16se w16cid w16 w16cex w16sdtdh w16du wp14">
+<w:ftr xmlns:wpc="http://schemas.microsoft.com/office/word/2010/wordprocessingCanvas" xmlns:cx="http://schemas.microsoft.com/office/drawing/2014/chartex" xmlns:cx1="http://schemas.microsoft.com/office/drawing/2015/9/8/chartex" xmlns:cx2="http://schemas.microsoft.com/office/drawing/2015/10/21/chartex" xmlns:cx3="http://schemas.microsoft.com/office/drawing/2016/5/9/chartex" xmlns:cx4="http://schemas.microsoft.com/office/drawing/2016/5/10/chartex" xmlns:cx5="http://schemas.microsoft.com/office/drawing/2016/5/11/chartex" xmlns:cx6="http://schemas.microsoft.com/office/drawing/2016/5/12/chartex" xmlns:cx7="http://schemas.microsoft.com/office/drawing/2016/5/13/chartex" xmlns:cx8="http://schemas.microsoft.com/office/drawing/2016/5/14/chartex" xmlns:mc="http://schemas.openxmlformats.org/markup-compatibility/2006" xmlns:aink="http://schemas.microsoft.com/office/drawing/2016/ink" xmlns:am3d="http://schemas.microsoft.com/office/drawing/2017/model3d" xmlns:o="urn:schemas-microsoft-com:office:office" xmlns:r="http://schemas.openxmlformats.org/officeDocument/2006/relationships" xmlns:m="http://schemas.openxmlformats.org/officeDocument/2006/math" xmlns:v="urn:schemas-microsoft-com:vml" xmlns:wp14="http://schemas.microsoft.com/office/word/2010/wordprocessingDrawing" xmlns:wp="http://schemas.openxmlformats.org/drawingml/2006/wordprocessingDrawing" xmlns:w10="urn:schemas-microsoft-com:office:word" xmlns:w="http://schemas.openxmlformats.org/wordprocessingml/2006/main" xmlns:w14="http://schemas.microsoft.com/office/word/2010/wordml" xmlns:w15="http://schemas.microsoft.com/office/word/2012/wordml" xmlns:w16cex="http://schemas.microsoft.com/office/word/2018/wordml/cex" xmlns:w16cid="http://schemas.microsoft.com/office/word/2016/wordml/cid" xmlns:w16="http://schemas.microsoft.com/office/word/2018/wordml" xmlns:w16sdtdh="http://schemas.microsoft.com/office/word/2020/wordml/sdtdatahash" xmlns:w16se="http://schemas.microsoft.com/office/word/2015/wordml/symex" xmlns:wpg="http://schemas.microsoft.com/office/word/2010/wordprocessingGroup" xmlns:wpi="http://schemas.microsoft.com/office/word/2010/wordprocessingInk" xmlns:wne="http://schemas.microsoft.com/office/word/2006/wordml" xmlns:wps="http://schemas.microsoft.com/office/word/2010/wordprocessingShape" mc:Ignorable="w14 w15 w16se w16cid w16 w16cex w16sdtdh wp14">
   <w:sdt>
     <w:sdtPr>
-      <w:id w:val="-355266087"/>
+      <w:id w:val="-1462578960"/>
       <w:docPartObj>
         <w:docPartGallery w:val="Page Numbers (Bottom of Page)"/>
         <w:docPartUnique/>
@@ -28066,7 +29196,6 @@
       <w:p>
         <w:pPr>
           <w:pStyle w:val="affd"/>
-          <w:ind w:firstLine="0"/>
           <w:jc w:val="center"/>
         </w:pPr>
         <w:r>
@@ -28101,76 +29230,22 @@
 </file>
 
 <file path=word/footer2.xml><?xml version="1.0" encoding="utf-8"?>
-<w:ftr xmlns:wpc="http://schemas.microsoft.com/office/word/2010/wordprocessingCanvas" xmlns:cx="http://schemas.microsoft.com/office/drawing/2014/chartex" xmlns:cx1="http://schemas.microsoft.com/office/drawing/2015/9/8/chartex" xmlns:cx2="http://schemas.microsoft.com/office/drawing/2015/10/21/chartex" xmlns:cx3="http://schemas.microsoft.com/office/drawing/2016/5/9/chartex" xmlns:cx4="http://schemas.microsoft.com/office/drawing/2016/5/10/chartex" xmlns:cx5="http://schemas.microsoft.com/office/drawing/2016/5/11/chartex" xmlns:cx6="http://schemas.microsoft.com/office/drawing/2016/5/12/chartex" xmlns:cx7="http://schemas.microsoft.com/office/drawing/2016/5/13/chartex" xmlns:cx8="http://schemas.microsoft.com/office/drawing/2016/5/14/chartex" xmlns:mc="http://schemas.openxmlformats.org/markup-compatibility/2006" xmlns:aink="http://schemas.microsoft.com/office/drawing/2016/ink" xmlns:am3d="http://schemas.microsoft.com/office/drawing/2017/model3d" xmlns:o="urn:schemas-microsoft-com:office:office" xmlns:oel="http://schemas.microsoft.com/office/2019/extlst" xmlns:r="http://schemas.openxmlformats.org/officeDocument/2006/relationships" xmlns:m="http://schemas.openxmlformats.org/officeDocument/2006/math" xmlns:v="urn:schemas-microsoft-com:vml" xmlns:wp14="http://schemas.microsoft.com/office/word/2010/wordprocessingDrawing" xmlns:wp="http://schemas.openxmlformats.org/drawingml/2006/wordprocessingDrawing" xmlns:w10="urn:schemas-microsoft-com:office:word" xmlns:w="http://schemas.openxmlformats.org/wordprocessingml/2006/main" xmlns:w14="http://schemas.microsoft.com/office/word/2010/wordml" xmlns:w15="http://schemas.microsoft.com/office/word/2012/wordml" xmlns:w16cex="http://schemas.microsoft.com/office/word/2018/wordml/cex" xmlns:w16cid="http://schemas.microsoft.com/office/word/2016/wordml/cid" xmlns:w16="http://schemas.microsoft.com/office/word/2018/wordml" xmlns:w16du="http://schemas.microsoft.com/office/word/2023/wordml/word16du" xmlns:w16sdtdh="http://schemas.microsoft.com/office/word/2020/wordml/sdtdatahash" xmlns:w16se="http://schemas.microsoft.com/office/word/2015/wordml/symex" xmlns:wpg="http://schemas.microsoft.com/office/word/2010/wordprocessingGroup" xmlns:wpi="http://schemas.microsoft.com/office/word/2010/wordprocessingInk" xmlns:wne="http://schemas.microsoft.com/office/word/2006/wordml" xmlns:wps="http://schemas.microsoft.com/office/word/2010/wordprocessingShape" mc:Ignorable="w14 w15 w16se w16cid w16 w16cex w16sdtdh w16du wp14">
-  <w:sdt>
-    <w:sdtPr>
-      <w:id w:val="-135106021"/>
-      <w:docPartObj>
-        <w:docPartGallery w:val="Page Numbers (Bottom of Page)"/>
-        <w:docPartUnique/>
-      </w:docPartObj>
-    </w:sdtPr>
-    <w:sdtContent>
-      <w:p>
-        <w:pPr>
-          <w:pStyle w:val="affd"/>
-          <w:ind w:firstLine="0"/>
-          <w:jc w:val="center"/>
-          <w:rPr>
-            <w:sz w:val="22"/>
-          </w:rPr>
-        </w:pPr>
-        <w:r>
-          <w:rPr>
-            <w:sz w:val="22"/>
-            <w:szCs w:val="18"/>
-          </w:rPr>
-          <w:t xml:space="preserve">Это номер страницы </w:t>
-        </w:r>
-        <w:r>
-          <w:rPr>
-            <w:sz w:val="22"/>
-          </w:rPr>
-          <w:fldChar w:fldCharType="begin"/>
-        </w:r>
-        <w:r>
-          <w:rPr>
-            <w:sz w:val="22"/>
-          </w:rPr>
-          <w:instrText>PAGE   \* MERGEFORMAT</w:instrText>
-        </w:r>
-        <w:r>
-          <w:rPr>
-            <w:sz w:val="22"/>
-          </w:rPr>
-          <w:fldChar w:fldCharType="separate"/>
-        </w:r>
-        <w:r>
-          <w:rPr>
-            <w:sz w:val="22"/>
-          </w:rPr>
-          <w:t>2</w:t>
-        </w:r>
-        <w:r>
-          <w:rPr>
-            <w:sz w:val="22"/>
-          </w:rPr>
-          <w:fldChar w:fldCharType="end"/>
-        </w:r>
-        <w:r>
-          <w:rPr>
-            <w:sz w:val="22"/>
-          </w:rPr>
-          <w:t xml:space="preserve"> (нумерация начинается с цифры 3 с раздела «СОДЕРЖАНИЕ»)</w:t>
-        </w:r>
-      </w:p>
-    </w:sdtContent>
-  </w:sdt>
+<w:ftr xmlns:wpc="http://schemas.microsoft.com/office/word/2010/wordprocessingCanvas" xmlns:cx="http://schemas.microsoft.com/office/drawing/2014/chartex" xmlns:cx1="http://schemas.microsoft.com/office/drawing/2015/9/8/chartex" xmlns:cx2="http://schemas.microsoft.com/office/drawing/2015/10/21/chartex" xmlns:cx3="http://schemas.microsoft.com/office/drawing/2016/5/9/chartex" xmlns:cx4="http://schemas.microsoft.com/office/drawing/2016/5/10/chartex" xmlns:cx5="http://schemas.microsoft.com/office/drawing/2016/5/11/chartex" xmlns:cx6="http://schemas.microsoft.com/office/drawing/2016/5/12/chartex" xmlns:cx7="http://schemas.microsoft.com/office/drawing/2016/5/13/chartex" xmlns:cx8="http://schemas.microsoft.com/office/drawing/2016/5/14/chartex" xmlns:mc="http://schemas.openxmlformats.org/markup-compatibility/2006" xmlns:aink="http://schemas.microsoft.com/office/drawing/2016/ink" xmlns:am3d="http://schemas.microsoft.com/office/drawing/2017/model3d" xmlns:o="urn:schemas-microsoft-com:office:office" xmlns:r="http://schemas.openxmlformats.org/officeDocument/2006/relationships" xmlns:m="http://schemas.openxmlformats.org/officeDocument/2006/math" xmlns:v="urn:schemas-microsoft-com:vml" xmlns:wp14="http://schemas.microsoft.com/office/word/2010/wordprocessingDrawing" xmlns:wp="http://schemas.openxmlformats.org/drawingml/2006/wordprocessingDrawing" xmlns:w10="urn:schemas-microsoft-com:office:word" xmlns:w="http://schemas.openxmlformats.org/wordprocessingml/2006/main" xmlns:w14="http://schemas.microsoft.com/office/word/2010/wordml" xmlns:w15="http://schemas.microsoft.com/office/word/2012/wordml" xmlns:w16cex="http://schemas.microsoft.com/office/word/2018/wordml/cex" xmlns:w16cid="http://schemas.microsoft.com/office/word/2016/wordml/cid" xmlns:w16="http://schemas.microsoft.com/office/word/2018/wordml" xmlns:w16sdtdh="http://schemas.microsoft.com/office/word/2020/wordml/sdtdatahash" xmlns:w16se="http://schemas.microsoft.com/office/word/2015/wordml/symex" xmlns:wpg="http://schemas.microsoft.com/office/word/2010/wordprocessingGroup" xmlns:wpi="http://schemas.microsoft.com/office/word/2010/wordprocessingInk" xmlns:wne="http://schemas.microsoft.com/office/word/2006/wordml" xmlns:wps="http://schemas.microsoft.com/office/word/2010/wordprocessingShape" mc:Ignorable="w14 w15 w16se w16cid w16 w16cex w16sdtdh wp14">
+  <w:p>
+    <w:pPr>
+      <w:pStyle w:val="affd"/>
+      <w:ind w:firstLine="0"/>
+      <w:jc w:val="center"/>
+      <w:rPr>
+        <w:sz w:val="22"/>
+      </w:rPr>
+    </w:pPr>
+  </w:p>
 </w:ftr>
 </file>
 
 <file path=word/footnotes.xml><?xml version="1.0" encoding="utf-8"?>
-<w:footnotes xmlns:wpc="http://schemas.microsoft.com/office/word/2010/wordprocessingCanvas" xmlns:cx="http://schemas.microsoft.com/office/drawing/2014/chartex" xmlns:cx1="http://schemas.microsoft.com/office/drawing/2015/9/8/chartex" xmlns:cx2="http://schemas.microsoft.com/office/drawing/2015/10/21/chartex" xmlns:cx3="http://schemas.microsoft.com/office/drawing/2016/5/9/chartex" xmlns:cx4="http://schemas.microsoft.com/office/drawing/2016/5/10/chartex" xmlns:cx5="http://schemas.microsoft.com/office/drawing/2016/5/11/chartex" xmlns:cx6="http://schemas.microsoft.com/office/drawing/2016/5/12/chartex" xmlns:cx7="http://schemas.microsoft.com/office/drawing/2016/5/13/chartex" xmlns:cx8="http://schemas.microsoft.com/office/drawing/2016/5/14/chartex" xmlns:mc="http://schemas.openxmlformats.org/markup-compatibility/2006" xmlns:aink="http://schemas.microsoft.com/office/drawing/2016/ink" xmlns:am3d="http://schemas.microsoft.com/office/drawing/2017/model3d" xmlns:o="urn:schemas-microsoft-com:office:office" xmlns:oel="http://schemas.microsoft.com/office/2019/extlst" xmlns:r="http://schemas.openxmlformats.org/officeDocument/2006/relationships" xmlns:m="http://schemas.openxmlformats.org/officeDocument/2006/math" xmlns:v="urn:schemas-microsoft-com:vml" xmlns:wp14="http://schemas.microsoft.com/office/word/2010/wordprocessingDrawing" xmlns:wp="http://schemas.openxmlformats.org/drawingml/2006/wordprocessingDrawing" xmlns:w10="urn:schemas-microsoft-com:office:word" xmlns:w="http://schemas.openxmlformats.org/wordprocessingml/2006/main" xmlns:w14="http://schemas.microsoft.com/office/word/2010/wordml" xmlns:w15="http://schemas.microsoft.com/office/word/2012/wordml" xmlns:w16cex="http://schemas.microsoft.com/office/word/2018/wordml/cex" xmlns:w16cid="http://schemas.microsoft.com/office/word/2016/wordml/cid" xmlns:w16="http://schemas.microsoft.com/office/word/2018/wordml" xmlns:w16du="http://schemas.microsoft.com/office/word/2023/wordml/word16du" xmlns:w16sdtdh="http://schemas.microsoft.com/office/word/2020/wordml/sdtdatahash" xmlns:w16se="http://schemas.microsoft.com/office/word/2015/wordml/symex" xmlns:wpg="http://schemas.microsoft.com/office/word/2010/wordprocessingGroup" xmlns:wpi="http://schemas.microsoft.com/office/word/2010/wordprocessingInk" xmlns:wne="http://schemas.microsoft.com/office/word/2006/wordml" xmlns:wps="http://schemas.microsoft.com/office/word/2010/wordprocessingShape" mc:Ignorable="w14 w15 w16se w16cid w16 w16cex w16sdtdh w16du wp14">
+<w:footnotes xmlns:wpc="http://schemas.microsoft.com/office/word/2010/wordprocessingCanvas" xmlns:cx="http://schemas.microsoft.com/office/drawing/2014/chartex" xmlns:cx1="http://schemas.microsoft.com/office/drawing/2015/9/8/chartex" xmlns:cx2="http://schemas.microsoft.com/office/drawing/2015/10/21/chartex" xmlns:cx3="http://schemas.microsoft.com/office/drawing/2016/5/9/chartex" xmlns:cx4="http://schemas.microsoft.com/office/drawing/2016/5/10/chartex" xmlns:cx5="http://schemas.microsoft.com/office/drawing/2016/5/11/chartex" xmlns:cx6="http://schemas.microsoft.com/office/drawing/2016/5/12/chartex" xmlns:cx7="http://schemas.microsoft.com/office/drawing/2016/5/13/chartex" xmlns:cx8="http://schemas.microsoft.com/office/drawing/2016/5/14/chartex" xmlns:mc="http://schemas.openxmlformats.org/markup-compatibility/2006" xmlns:aink="http://schemas.microsoft.com/office/drawing/2016/ink" xmlns:am3d="http://schemas.microsoft.com/office/drawing/2017/model3d" xmlns:o="urn:schemas-microsoft-com:office:office" xmlns:r="http://schemas.openxmlformats.org/officeDocument/2006/relationships" xmlns:m="http://schemas.openxmlformats.org/officeDocument/2006/math" xmlns:v="urn:schemas-microsoft-com:vml" xmlns:wp14="http://schemas.microsoft.com/office/word/2010/wordprocessingDrawing" xmlns:wp="http://schemas.openxmlformats.org/drawingml/2006/wordprocessingDrawing" xmlns:w10="urn:schemas-microsoft-com:office:word" xmlns:w="http://schemas.openxmlformats.org/wordprocessingml/2006/main" xmlns:w14="http://schemas.microsoft.com/office/word/2010/wordml" xmlns:w15="http://schemas.microsoft.com/office/word/2012/wordml" xmlns:w16cex="http://schemas.microsoft.com/office/word/2018/wordml/cex" xmlns:w16cid="http://schemas.microsoft.com/office/word/2016/wordml/cid" xmlns:w16="http://schemas.microsoft.com/office/word/2018/wordml" xmlns:w16sdtdh="http://schemas.microsoft.com/office/word/2020/wordml/sdtdatahash" xmlns:w16se="http://schemas.microsoft.com/office/word/2015/wordml/symex" xmlns:wpg="http://schemas.microsoft.com/office/word/2010/wordprocessingGroup" xmlns:wpi="http://schemas.microsoft.com/office/word/2010/wordprocessingInk" xmlns:wne="http://schemas.microsoft.com/office/word/2006/wordml" xmlns:wps="http://schemas.microsoft.com/office/word/2010/wordprocessingShape" mc:Ignorable="w14 w15 w16se w16cid w16 w16cex w16sdtdh wp14">
   <w:footnote w:type="separator" w:id="-1">
     <w:p>
       <w:pPr>
@@ -28195,7 +29270,7 @@
 </file>
 
 <file path=word/numbering.xml><?xml version="1.0" encoding="utf-8"?>
-<w:numbering xmlns:wpc="http://schemas.microsoft.com/office/word/2010/wordprocessingCanvas" xmlns:cx="http://schemas.microsoft.com/office/drawing/2014/chartex" xmlns:cx1="http://schemas.microsoft.com/office/drawing/2015/9/8/chartex" xmlns:cx2="http://schemas.microsoft.com/office/drawing/2015/10/21/chartex" xmlns:cx3="http://schemas.microsoft.com/office/drawing/2016/5/9/chartex" xmlns:cx4="http://schemas.microsoft.com/office/drawing/2016/5/10/chartex" xmlns:cx5="http://schemas.microsoft.com/office/drawing/2016/5/11/chartex" xmlns:cx6="http://schemas.microsoft.com/office/drawing/2016/5/12/chartex" xmlns:cx7="http://schemas.microsoft.com/office/drawing/2016/5/13/chartex" xmlns:cx8="http://schemas.microsoft.com/office/drawing/2016/5/14/chartex" xmlns:mc="http://schemas.openxmlformats.org/markup-compatibility/2006" xmlns:aink="http://schemas.microsoft.com/office/drawing/2016/ink" xmlns:am3d="http://schemas.microsoft.com/office/drawing/2017/model3d" xmlns:o="urn:schemas-microsoft-com:office:office" xmlns:oel="http://schemas.microsoft.com/office/2019/extlst" xmlns:r="http://schemas.openxmlformats.org/officeDocument/2006/relationships" xmlns:m="http://schemas.openxmlformats.org/officeDocument/2006/math" xmlns:v="urn:schemas-microsoft-com:vml" xmlns:wp14="http://schemas.microsoft.com/office/word/2010/wordprocessingDrawing" xmlns:wp="http://schemas.openxmlformats.org/drawingml/2006/wordprocessingDrawing" xmlns:w10="urn:schemas-microsoft-com:office:word" xmlns:w="http://schemas.openxmlformats.org/wordprocessingml/2006/main" xmlns:w14="http://schemas.microsoft.com/office/word/2010/wordml" xmlns:w15="http://schemas.microsoft.com/office/word/2012/wordml" xmlns:w16cex="http://schemas.microsoft.com/office/word/2018/wordml/cex" xmlns:w16cid="http://schemas.microsoft.com/office/word/2016/wordml/cid" xmlns:w16="http://schemas.microsoft.com/office/word/2018/wordml" xmlns:w16du="http://schemas.microsoft.com/office/word/2023/wordml/word16du" xmlns:w16sdtdh="http://schemas.microsoft.com/office/word/2020/wordml/sdtdatahash" xmlns:w16se="http://schemas.microsoft.com/office/word/2015/wordml/symex" xmlns:wpg="http://schemas.microsoft.com/office/word/2010/wordprocessingGroup" xmlns:wpi="http://schemas.microsoft.com/office/word/2010/wordprocessingInk" xmlns:wne="http://schemas.microsoft.com/office/word/2006/wordml" xmlns:wps="http://schemas.microsoft.com/office/word/2010/wordprocessingShape" mc:Ignorable="w14 w15 w16se w16cid w16 w16cex w16sdtdh w16du wp14">
+<w:numbering xmlns:wpc="http://schemas.microsoft.com/office/word/2010/wordprocessingCanvas" xmlns:cx="http://schemas.microsoft.com/office/drawing/2014/chartex" xmlns:cx1="http://schemas.microsoft.com/office/drawing/2015/9/8/chartex" xmlns:cx2="http://schemas.microsoft.com/office/drawing/2015/10/21/chartex" xmlns:cx3="http://schemas.microsoft.com/office/drawing/2016/5/9/chartex" xmlns:cx4="http://schemas.microsoft.com/office/drawing/2016/5/10/chartex" xmlns:cx5="http://schemas.microsoft.com/office/drawing/2016/5/11/chartex" xmlns:cx6="http://schemas.microsoft.com/office/drawing/2016/5/12/chartex" xmlns:cx7="http://schemas.microsoft.com/office/drawing/2016/5/13/chartex" xmlns:cx8="http://schemas.microsoft.com/office/drawing/2016/5/14/chartex" xmlns:mc="http://schemas.openxmlformats.org/markup-compatibility/2006" xmlns:aink="http://schemas.microsoft.com/office/drawing/2016/ink" xmlns:am3d="http://schemas.microsoft.com/office/drawing/2017/model3d" xmlns:o="urn:schemas-microsoft-com:office:office" xmlns:r="http://schemas.openxmlformats.org/officeDocument/2006/relationships" xmlns:m="http://schemas.openxmlformats.org/officeDocument/2006/math" xmlns:v="urn:schemas-microsoft-com:vml" xmlns:wp14="http://schemas.microsoft.com/office/word/2010/wordprocessingDrawing" xmlns:wp="http://schemas.openxmlformats.org/drawingml/2006/wordprocessingDrawing" xmlns:w10="urn:schemas-microsoft-com:office:word" xmlns:w="http://schemas.openxmlformats.org/wordprocessingml/2006/main" xmlns:w14="http://schemas.microsoft.com/office/word/2010/wordml" xmlns:w15="http://schemas.microsoft.com/office/word/2012/wordml" xmlns:w16cex="http://schemas.microsoft.com/office/word/2018/wordml/cex" xmlns:w16cid="http://schemas.microsoft.com/office/word/2016/wordml/cid" xmlns:w16="http://schemas.microsoft.com/office/word/2018/wordml" xmlns:w16sdtdh="http://schemas.microsoft.com/office/word/2020/wordml/sdtdatahash" xmlns:w16se="http://schemas.microsoft.com/office/word/2015/wordml/symex" xmlns:wpg="http://schemas.microsoft.com/office/word/2010/wordprocessingGroup" xmlns:wpi="http://schemas.microsoft.com/office/word/2010/wordprocessingInk" xmlns:wne="http://schemas.microsoft.com/office/word/2006/wordml" xmlns:wps="http://schemas.microsoft.com/office/word/2010/wordprocessingShape" mc:Ignorable="w14 w15 w16se w16cid w16 w16cex w16sdtdh wp14">
   <w:numPicBullet w:numPicBulletId="0">
     <w:pict>
       <v:shapetype id="_x0000_t75" coordsize="21600,21600" o:spt="75" o:preferrelative="t" path="m@4@5l@4@11@9@11@9@5xe" filled="f" stroked="f">
@@ -28217,7 +29292,7 @@
         <v:path o:extrusionok="f" gradientshapeok="t" o:connecttype="rect"/>
         <o:lock v:ext="edit" aspectratio="t"/>
       </v:shapetype>
-      <v:shape id="_x0000_i1029" type="#_x0000_t75" style="width:34.3pt;height:20.15pt;visibility:visible;mso-wrap-style:square" o:bullet="t">
+      <v:shape id="_x0000_i1278" type="#_x0000_t75" style="width:27.75pt;height:15.75pt;visibility:visible;mso-wrap-style:square" o:bullet="t">
         <v:imagedata r:id="rId1" o:title=""/>
       </v:shape>
     </w:pict>
@@ -29483,6 +30558,95 @@
     </w:lvl>
   </w:abstractNum>
   <w:abstractNum w:abstractNumId="13" w15:restartNumberingAfterBreak="0">
+    <w:nsid w:val="74146BBA"/>
+    <w:multiLevelType w:val="hybridMultilevel"/>
+    <w:tmpl w:val="7F7062BE"/>
+    <w:lvl w:ilvl="0" w:tplc="D96A3820">
+      <w:start w:val="1"/>
+      <w:numFmt w:val="decimal"/>
+      <w:lvlText w:val="%1."/>
+      <w:lvlJc w:val="left"/>
+      <w:pPr>
+        <w:ind w:left="1223" w:hanging="514"/>
+      </w:pPr>
+      <w:rPr>
+        <w:rFonts w:eastAsia="Times New Roman" w:hint="default"/>
+      </w:rPr>
+    </w:lvl>
+    <w:lvl w:ilvl="1" w:tplc="04190019" w:tentative="1">
+      <w:start w:val="1"/>
+      <w:numFmt w:val="lowerLetter"/>
+      <w:lvlText w:val="%2."/>
+      <w:lvlJc w:val="left"/>
+      <w:pPr>
+        <w:ind w:left="1789" w:hanging="360"/>
+      </w:pPr>
+    </w:lvl>
+    <w:lvl w:ilvl="2" w:tplc="0419001B" w:tentative="1">
+      <w:start w:val="1"/>
+      <w:numFmt w:val="lowerRoman"/>
+      <w:lvlText w:val="%3."/>
+      <w:lvlJc w:val="right"/>
+      <w:pPr>
+        <w:ind w:left="2509" w:hanging="180"/>
+      </w:pPr>
+    </w:lvl>
+    <w:lvl w:ilvl="3" w:tplc="0419000F" w:tentative="1">
+      <w:start w:val="1"/>
+      <w:numFmt w:val="decimal"/>
+      <w:lvlText w:val="%4."/>
+      <w:lvlJc w:val="left"/>
+      <w:pPr>
+        <w:ind w:left="3229" w:hanging="360"/>
+      </w:pPr>
+    </w:lvl>
+    <w:lvl w:ilvl="4" w:tplc="04190019" w:tentative="1">
+      <w:start w:val="1"/>
+      <w:numFmt w:val="lowerLetter"/>
+      <w:lvlText w:val="%5."/>
+      <w:lvlJc w:val="left"/>
+      <w:pPr>
+        <w:ind w:left="3949" w:hanging="360"/>
+      </w:pPr>
+    </w:lvl>
+    <w:lvl w:ilvl="5" w:tplc="0419001B" w:tentative="1">
+      <w:start w:val="1"/>
+      <w:numFmt w:val="lowerRoman"/>
+      <w:lvlText w:val="%6."/>
+      <w:lvlJc w:val="right"/>
+      <w:pPr>
+        <w:ind w:left="4669" w:hanging="180"/>
+      </w:pPr>
+    </w:lvl>
+    <w:lvl w:ilvl="6" w:tplc="0419000F" w:tentative="1">
+      <w:start w:val="1"/>
+      <w:numFmt w:val="decimal"/>
+      <w:lvlText w:val="%7."/>
+      <w:lvlJc w:val="left"/>
+      <w:pPr>
+        <w:ind w:left="5389" w:hanging="360"/>
+      </w:pPr>
+    </w:lvl>
+    <w:lvl w:ilvl="7" w:tplc="04190019" w:tentative="1">
+      <w:start w:val="1"/>
+      <w:numFmt w:val="lowerLetter"/>
+      <w:lvlText w:val="%8."/>
+      <w:lvlJc w:val="left"/>
+      <w:pPr>
+        <w:ind w:left="6109" w:hanging="360"/>
+      </w:pPr>
+    </w:lvl>
+    <w:lvl w:ilvl="8" w:tplc="0419001B" w:tentative="1">
+      <w:start w:val="1"/>
+      <w:numFmt w:val="lowerRoman"/>
+      <w:lvlText w:val="%9."/>
+      <w:lvlJc w:val="right"/>
+      <w:pPr>
+        <w:ind w:left="6829" w:hanging="180"/>
+      </w:pPr>
+    </w:lvl>
+  </w:abstractNum>
+  <w:abstractNum w:abstractNumId="14" w15:restartNumberingAfterBreak="0">
     <w:nsid w:val="76381C97"/>
     <w:multiLevelType w:val="hybridMultilevel"/>
     <w:tmpl w:val="04465040"/>
@@ -29571,56 +30735,59 @@
       </w:pPr>
     </w:lvl>
   </w:abstractNum>
-  <w:num w:numId="1" w16cid:durableId="370887301">
+  <w:num w:numId="1">
     <w:abstractNumId w:val="11"/>
   </w:num>
-  <w:num w:numId="2" w16cid:durableId="531576536">
+  <w:num w:numId="2">
     <w:abstractNumId w:val="11"/>
   </w:num>
-  <w:num w:numId="3" w16cid:durableId="573711051">
+  <w:num w:numId="3">
     <w:abstractNumId w:val="7"/>
   </w:num>
-  <w:num w:numId="4" w16cid:durableId="1911036132">
+  <w:num w:numId="4">
     <w:abstractNumId w:val="3"/>
   </w:num>
-  <w:num w:numId="5" w16cid:durableId="2050182979">
+  <w:num w:numId="5">
     <w:abstractNumId w:val="12"/>
   </w:num>
-  <w:num w:numId="6" w16cid:durableId="1544319470">
+  <w:num w:numId="6">
     <w:abstractNumId w:val="8"/>
   </w:num>
-  <w:num w:numId="7" w16cid:durableId="1597249019">
+  <w:num w:numId="7">
     <w:abstractNumId w:val="5"/>
   </w:num>
-  <w:num w:numId="8" w16cid:durableId="1630091109">
+  <w:num w:numId="8">
     <w:abstractNumId w:val="6"/>
   </w:num>
-  <w:num w:numId="9" w16cid:durableId="1447844416">
+  <w:num w:numId="9">
     <w:abstractNumId w:val="10"/>
   </w:num>
-  <w:num w:numId="10" w16cid:durableId="1767581946">
+  <w:num w:numId="10">
     <w:abstractNumId w:val="0"/>
   </w:num>
-  <w:num w:numId="11" w16cid:durableId="1143546784">
+  <w:num w:numId="11">
     <w:abstractNumId w:val="1"/>
   </w:num>
-  <w:num w:numId="12" w16cid:durableId="150877527">
+  <w:num w:numId="12">
     <w:abstractNumId w:val="9"/>
   </w:num>
-  <w:num w:numId="13" w16cid:durableId="906107974">
-    <w:abstractNumId w:val="13"/>
+  <w:num w:numId="13">
+    <w:abstractNumId w:val="14"/>
   </w:num>
-  <w:num w:numId="14" w16cid:durableId="1574194844">
+  <w:num w:numId="14">
     <w:abstractNumId w:val="2"/>
   </w:num>
-  <w:num w:numId="15" w16cid:durableId="10425143">
+  <w:num w:numId="15">
     <w:abstractNumId w:val="4"/>
+  </w:num>
+  <w:num w:numId="16">
+    <w:abstractNumId w:val="13"/>
   </w:num>
 </w:numbering>
 </file>
 
 <file path=word/styles.xml><?xml version="1.0" encoding="utf-8"?>
-<w:styles xmlns:mc="http://schemas.openxmlformats.org/markup-compatibility/2006" xmlns:r="http://schemas.openxmlformats.org/officeDocument/2006/relationships" xmlns:w="http://schemas.openxmlformats.org/wordprocessingml/2006/main" xmlns:w14="http://schemas.microsoft.com/office/word/2010/wordml" xmlns:w15="http://schemas.microsoft.com/office/word/2012/wordml" xmlns:w16cex="http://schemas.microsoft.com/office/word/2018/wordml/cex" xmlns:w16cid="http://schemas.microsoft.com/office/word/2016/wordml/cid" xmlns:w16="http://schemas.microsoft.com/office/word/2018/wordml" xmlns:w16du="http://schemas.microsoft.com/office/word/2023/wordml/word16du" xmlns:w16sdtdh="http://schemas.microsoft.com/office/word/2020/wordml/sdtdatahash" xmlns:w16se="http://schemas.microsoft.com/office/word/2015/wordml/symex" mc:Ignorable="w14 w15 w16se w16cid w16 w16cex w16sdtdh w16du">
+<w:styles xmlns:mc="http://schemas.openxmlformats.org/markup-compatibility/2006" xmlns:r="http://schemas.openxmlformats.org/officeDocument/2006/relationships" xmlns:w="http://schemas.openxmlformats.org/wordprocessingml/2006/main" xmlns:w14="http://schemas.microsoft.com/office/word/2010/wordml" xmlns:w15="http://schemas.microsoft.com/office/word/2012/wordml" xmlns:w16cex="http://schemas.microsoft.com/office/word/2018/wordml/cex" xmlns:w16cid="http://schemas.microsoft.com/office/word/2016/wordml/cid" xmlns:w16="http://schemas.microsoft.com/office/word/2018/wordml" xmlns:w16sdtdh="http://schemas.microsoft.com/office/word/2020/wordml/sdtdatahash" xmlns:w16se="http://schemas.microsoft.com/office/word/2015/wordml/symex" mc:Ignorable="w14 w15 w16se w16cid w16 w16cex w16sdtdh">
   <w:docDefaults>
     <w:rPrDefault>
       <w:rPr>
@@ -29816,7 +30983,7 @@
     <w:lsdException w:name="Medium Shading 2 Accent 1" w:uiPriority="64"/>
     <w:lsdException w:name="Medium List 1 Accent 1" w:uiPriority="65"/>
     <w:lsdException w:name="Revision" w:semiHidden="1"/>
-    <w:lsdException w:name="List Paragraph" w:uiPriority="34" w:qFormat="1"/>
+    <w:lsdException w:name="List Paragraph" w:uiPriority="1" w:qFormat="1"/>
     <w:lsdException w:name="Quote" w:uiPriority="29" w:qFormat="1"/>
     <w:lsdException w:name="Intense Quote" w:uiPriority="30" w:qFormat="1"/>
     <w:lsdException w:name="Medium List 2 Accent 1" w:uiPriority="66"/>
@@ -41596,7 +42763,8 @@
   <w:style w:type="paragraph" w:styleId="af7">
     <w:name w:val="List Paragraph"/>
     <w:basedOn w:val="a1"/>
-    <w:uiPriority w:val="34"/>
+    <w:uiPriority w:val="1"/>
+    <w:qFormat/>
     <w:pPr>
       <w:ind w:left="720"/>
       <w:contextualSpacing/>
@@ -42246,21 +43414,21 @@
 </a:theme>
 </file>
 
-<file path=customXml/item1.xml><?xml version="1.0" encoding="utf-8"?>
+<file path=customXml/item1.xml>
+</file>
+
+<file path=customXml/item2.xml><?xml version="1.0" encoding="utf-8"?>
 <b:Sources xmlns:b="http://schemas.openxmlformats.org/officeDocument/2006/bibliography" xmlns="http://schemas.openxmlformats.org/officeDocument/2006/bibliography" SelectedStyle="\APASixthEditionOfficeOnline.xsl" StyleName="APA" Version="6"/>
 </file>
 
-<file path=customXml/item2.xml>
+<file path=customXml/itemProps1.xml><?xml version="1.0" encoding="utf-8"?>
+<ds:datastoreItem xmlns:ds="http://schemas.openxmlformats.org/officeDocument/2006/customXml" ds:itemID="{A67D258A-9AB9-4B70-93AA-F6BF1F1C0448}"/>
 </file>
 
-<file path=customXml/itemProps1.xml><?xml version="1.0" encoding="utf-8"?>
+<file path=customXml/itemProps2.xml><?xml version="1.0" encoding="utf-8"?>
 <ds:datastoreItem xmlns:ds="http://schemas.openxmlformats.org/officeDocument/2006/customXml" ds:itemID="{9ABEFD2F-EAFE-4E82-B1B8-676CD1FD8797}">
   <ds:schemaRefs>
     <ds:schemaRef ds:uri="http://schemas.openxmlformats.org/officeDocument/2006/bibliography"/>
   </ds:schemaRefs>
 </ds:datastoreItem>
-</file>
-
-<file path=customXml/itemProps2.xml><?xml version="1.0" encoding="utf-8"?>
-<ds:datastoreItem xmlns:ds="http://schemas.openxmlformats.org/officeDocument/2006/customXml" ds:itemID="{A67D258A-9AB9-4B70-93AA-F6BF1F1C0448}"/>
 </file>
</xml_diff>

<commit_message>
changes on architech, algos kursov
</commit_message>
<xml_diff>
--- a/Achitech/PR_2.docx
+++ b/Achitech/PR_2.docx
@@ -1,6 +1,6 @@
 
 <file path=word/document.xml><?xml version="1.0" encoding="utf-8"?>
-<w:document xmlns:wpc="http://schemas.microsoft.com/office/word/2010/wordprocessingCanvas" xmlns:cx="http://schemas.microsoft.com/office/drawing/2014/chartex" xmlns:cx1="http://schemas.microsoft.com/office/drawing/2015/9/8/chartex" xmlns:cx2="http://schemas.microsoft.com/office/drawing/2015/10/21/chartex" xmlns:cx3="http://schemas.microsoft.com/office/drawing/2016/5/9/chartex" xmlns:cx4="http://schemas.microsoft.com/office/drawing/2016/5/10/chartex" xmlns:cx5="http://schemas.microsoft.com/office/drawing/2016/5/11/chartex" xmlns:cx6="http://schemas.microsoft.com/office/drawing/2016/5/12/chartex" xmlns:cx7="http://schemas.microsoft.com/office/drawing/2016/5/13/chartex" xmlns:cx8="http://schemas.microsoft.com/office/drawing/2016/5/14/chartex" xmlns:mc="http://schemas.openxmlformats.org/markup-compatibility/2006" xmlns:aink="http://schemas.microsoft.com/office/drawing/2016/ink" xmlns:am3d="http://schemas.microsoft.com/office/drawing/2017/model3d" xmlns:o="urn:schemas-microsoft-com:office:office" xmlns:r="http://schemas.openxmlformats.org/officeDocument/2006/relationships" xmlns:m="http://schemas.openxmlformats.org/officeDocument/2006/math" xmlns:v="urn:schemas-microsoft-com:vml" xmlns:wp14="http://schemas.microsoft.com/office/word/2010/wordprocessingDrawing" xmlns:wp="http://schemas.openxmlformats.org/drawingml/2006/wordprocessingDrawing" xmlns:w10="urn:schemas-microsoft-com:office:word" xmlns:w="http://schemas.openxmlformats.org/wordprocessingml/2006/main" xmlns:w14="http://schemas.microsoft.com/office/word/2010/wordml" xmlns:w15="http://schemas.microsoft.com/office/word/2012/wordml" xmlns:w16cex="http://schemas.microsoft.com/office/word/2018/wordml/cex" xmlns:w16cid="http://schemas.microsoft.com/office/word/2016/wordml/cid" xmlns:w16="http://schemas.microsoft.com/office/word/2018/wordml" xmlns:w16sdtdh="http://schemas.microsoft.com/office/word/2020/wordml/sdtdatahash" xmlns:w16se="http://schemas.microsoft.com/office/word/2015/wordml/symex" xmlns:wpg="http://schemas.microsoft.com/office/word/2010/wordprocessingGroup" xmlns:wpi="http://schemas.microsoft.com/office/word/2010/wordprocessingInk" xmlns:wne="http://schemas.microsoft.com/office/word/2006/wordml" xmlns:wps="http://schemas.microsoft.com/office/word/2010/wordprocessingShape" mc:Ignorable="w14 w15 w16se w16cid w16 w16cex w16sdtdh wp14">
+<w:document xmlns:wpc="http://schemas.microsoft.com/office/word/2010/wordprocessingCanvas" xmlns:cx="http://schemas.microsoft.com/office/drawing/2014/chartex" xmlns:cx1="http://schemas.microsoft.com/office/drawing/2015/9/8/chartex" xmlns:cx2="http://schemas.microsoft.com/office/drawing/2015/10/21/chartex" xmlns:cx3="http://schemas.microsoft.com/office/drawing/2016/5/9/chartex" xmlns:cx4="http://schemas.microsoft.com/office/drawing/2016/5/10/chartex" xmlns:cx5="http://schemas.microsoft.com/office/drawing/2016/5/11/chartex" xmlns:cx6="http://schemas.microsoft.com/office/drawing/2016/5/12/chartex" xmlns:cx7="http://schemas.microsoft.com/office/drawing/2016/5/13/chartex" xmlns:cx8="http://schemas.microsoft.com/office/drawing/2016/5/14/chartex" xmlns:mc="http://schemas.openxmlformats.org/markup-compatibility/2006" xmlns:aink="http://schemas.microsoft.com/office/drawing/2016/ink" xmlns:am3d="http://schemas.microsoft.com/office/drawing/2017/model3d" xmlns:o="urn:schemas-microsoft-com:office:office" xmlns:oel="http://schemas.microsoft.com/office/2019/extlst" xmlns:r="http://schemas.openxmlformats.org/officeDocument/2006/relationships" xmlns:m="http://schemas.openxmlformats.org/officeDocument/2006/math" xmlns:v="urn:schemas-microsoft-com:vml" xmlns:wp14="http://schemas.microsoft.com/office/word/2010/wordprocessingDrawing" xmlns:wp="http://schemas.openxmlformats.org/drawingml/2006/wordprocessingDrawing" xmlns:w10="urn:schemas-microsoft-com:office:word" xmlns:w="http://schemas.openxmlformats.org/wordprocessingml/2006/main" xmlns:w14="http://schemas.microsoft.com/office/word/2010/wordml" xmlns:w15="http://schemas.microsoft.com/office/word/2012/wordml" xmlns:w16cex="http://schemas.microsoft.com/office/word/2018/wordml/cex" xmlns:w16cid="http://schemas.microsoft.com/office/word/2016/wordml/cid" xmlns:w16="http://schemas.microsoft.com/office/word/2018/wordml" xmlns:w16du="http://schemas.microsoft.com/office/word/2023/wordml/word16du" xmlns:w16sdtdh="http://schemas.microsoft.com/office/word/2020/wordml/sdtdatahash" xmlns:w16se="http://schemas.microsoft.com/office/word/2015/wordml/symex" xmlns:wpg="http://schemas.microsoft.com/office/word/2010/wordprocessingGroup" xmlns:wpi="http://schemas.microsoft.com/office/word/2010/wordprocessingInk" xmlns:wne="http://schemas.microsoft.com/office/word/2006/wordml" xmlns:wps="http://schemas.microsoft.com/office/word/2010/wordprocessingShape" mc:Ignorable="w14 w15 w16se w16cid w16 w16cex w16sdtdh w16du wp14">
   <w:body>
     <w:tbl>
       <w:tblPr>
@@ -44,10 +44,10 @@
                 <w:lang w:eastAsia="ru-RU"/>
               </w:rPr>
             </w:pPr>
-            <w:bookmarkStart w:id="0" w:name="_Toc102076516"/>
-            <w:bookmarkStart w:id="1" w:name="_Toc102076491"/>
-            <w:bookmarkStart w:id="2" w:name="_Toc100913768"/>
-            <w:bookmarkStart w:id="3" w:name="_Hlk177212153"/>
+            <w:bookmarkStart w:id="0" w:name="_Hlk177212153"/>
+            <w:bookmarkStart w:id="1" w:name="_Toc102076516"/>
+            <w:bookmarkStart w:id="2" w:name="_Toc102076491"/>
+            <w:bookmarkStart w:id="3" w:name="_Toc100913768"/>
             <w:r>
               <w:rPr>
                 <w:rFonts w:eastAsia="SimSun" w:cs="Times New Roman"/>
@@ -179,6 +179,8 @@
                 <w:lang w:eastAsia="ru-RU"/>
               </w:rPr>
             </w:pPr>
+            <w:bookmarkStart w:id="4" w:name="_Toc184033139"/>
+            <w:bookmarkStart w:id="5" w:name="_Toc184033526"/>
             <w:r>
               <w:rPr>
                 <w:rFonts w:eastAsia="SimSun" w:cs="Times New Roman"/>
@@ -189,6 +191,8 @@
               </w:rPr>
               <w:t>Федеральное государственное бюджетное образовательное учреждение</w:t>
             </w:r>
+            <w:bookmarkEnd w:id="4"/>
+            <w:bookmarkEnd w:id="5"/>
           </w:p>
           <w:p>
             <w:pPr>
@@ -206,6 +210,8 @@
                 <w:lang w:eastAsia="ru-RU"/>
               </w:rPr>
             </w:pPr>
+            <w:bookmarkStart w:id="6" w:name="_Toc184033140"/>
+            <w:bookmarkStart w:id="7" w:name="_Toc184033527"/>
             <w:r>
               <w:rPr>
                 <w:rFonts w:eastAsia="SimSun" w:cs="Times New Roman"/>
@@ -216,6 +222,8 @@
               </w:rPr>
               <w:t>высшего образования</w:t>
             </w:r>
+            <w:bookmarkEnd w:id="6"/>
+            <w:bookmarkEnd w:id="7"/>
           </w:p>
           <w:p>
             <w:pPr>
@@ -234,6 +242,8 @@
                 <w:lang w:eastAsia="ru-RU"/>
               </w:rPr>
             </w:pPr>
+            <w:bookmarkStart w:id="8" w:name="_Toc184033141"/>
+            <w:bookmarkStart w:id="9" w:name="_Toc184033528"/>
             <w:r>
               <w:rPr>
                 <w:rFonts w:eastAsia="SimSun" w:cs="Times New Roman"/>
@@ -245,6 +255,8 @@
               </w:rPr>
               <w:t>«МИРЭА - Российский технологический университет»</w:t>
             </w:r>
+            <w:bookmarkEnd w:id="8"/>
+            <w:bookmarkEnd w:id="9"/>
           </w:p>
           <w:p>
             <w:pPr>
@@ -263,6 +275,8 @@
                 <w:lang w:eastAsia="ru-RU"/>
               </w:rPr>
             </w:pPr>
+            <w:bookmarkStart w:id="10" w:name="_Toc184033142"/>
+            <w:bookmarkStart w:id="11" w:name="_Toc184033529"/>
             <w:r>
               <w:rPr>
                 <w:rFonts w:eastAsia="SimSun" w:cs="Times New Roman"/>
@@ -274,6 +288,8 @@
               </w:rPr>
               <w:t>РТУ МИРЭА</w:t>
             </w:r>
+            <w:bookmarkEnd w:id="10"/>
+            <w:bookmarkEnd w:id="11"/>
           </w:p>
           <w:p>
             <w:pPr>
@@ -1127,7 +1143,7 @@
         </w:rPr>
         <w:t>Москва 2024</w:t>
       </w:r>
-      <w:bookmarkEnd w:id="3"/>
+      <w:bookmarkEnd w:id="0"/>
     </w:p>
     <w:sdt>
       <w:sdtPr>
@@ -1144,7 +1160,6 @@
           <w:docPartUnique/>
         </w:docPartObj>
       </w:sdtPr>
-      <w:sdtEndPr/>
       <w:sdtContent>
         <w:p>
           <w:pPr>
@@ -1157,8 +1172,8 @@
             </w:rPr>
             <w:t>АННОТАЦИЯ</w:t>
           </w:r>
-          <w:bookmarkEnd w:id="0"/>
           <w:bookmarkEnd w:id="1"/>
+          <w:bookmarkEnd w:id="2"/>
         </w:p>
         <w:p>
           <w:r>
@@ -1192,9 +1207,6 @@
             <w:t>1</w:t>
           </w:r>
           <w:r>
-            <w:rPr>
-              <w:lang w:val="en-US"/>
-            </w:rPr>
             <w:t>5</w:t>
           </w:r>
           <w:r>
@@ -1239,8 +1251,8 @@
               <w:noProof/>
             </w:rPr>
           </w:pPr>
-          <w:bookmarkStart w:id="4" w:name="_Toc102076492"/>
-          <w:bookmarkStart w:id="5" w:name="_Toc102076517"/>
+          <w:bookmarkStart w:id="12" w:name="_Toc102076492"/>
+          <w:bookmarkStart w:id="13" w:name="_Toc102076517"/>
           <w:r>
             <w:rPr>
               <w:rFonts w:eastAsiaTheme="minorHAnsi"/>
@@ -1248,15 +1260,15 @@
             <w:lastRenderedPageBreak/>
             <w:t>С</w:t>
           </w:r>
-          <w:bookmarkEnd w:id="2"/>
+          <w:bookmarkEnd w:id="3"/>
           <w:r>
             <w:rPr>
               <w:rFonts w:eastAsiaTheme="minorHAnsi"/>
             </w:rPr>
             <w:t>ОДЕРЖАНИЕ</w:t>
           </w:r>
-          <w:bookmarkEnd w:id="4"/>
-          <w:bookmarkEnd w:id="5"/>
+          <w:bookmarkEnd w:id="12"/>
+          <w:bookmarkEnd w:id="13"/>
           <w:r>
             <w:fldChar w:fldCharType="begin"/>
           </w:r>
@@ -1271,17 +1283,19 @@
           <w:pPr>
             <w:pStyle w:val="12"/>
             <w:tabs>
-              <w:tab w:val="right" w:leader="dot" w:pos="9628"/>
+              <w:tab w:val="right" w:leader="dot" w:pos="10195"/>
             </w:tabs>
-            <w:ind w:firstLine="0"/>
             <w:rPr>
               <w:rFonts w:asciiTheme="minorHAnsi" w:eastAsiaTheme="minorEastAsia" w:hAnsiTheme="minorHAnsi"/>
               <w:noProof/>
-              <w:sz w:val="22"/>
-              <w:lang w:val="en-US"/>
+              <w:kern w:val="2"/>
+              <w:sz w:val="24"/>
+              <w:szCs w:val="24"/>
+              <w:lang w:eastAsia="ru-RU"/>
+              <w14:ligatures w14:val="standardContextual"/>
             </w:rPr>
           </w:pPr>
-          <w:hyperlink w:anchor="_Toc178930858" w:history="1">
+          <w:hyperlink w:anchor="_Toc184033530" w:history="1">
             <w:r>
               <w:rPr>
                 <w:rStyle w:val="aff9"/>
@@ -1308,7 +1322,7 @@
                 <w:noProof/>
                 <w:webHidden/>
               </w:rPr>
-              <w:instrText xml:space="preserve"> PAGEREF _Toc178930858 \h </w:instrText>
+              <w:instrText xml:space="preserve"> PAGEREF _Toc184033530 \h </w:instrText>
             </w:r>
             <w:r>
               <w:rPr>
@@ -1343,23 +1357,40 @@
           <w:pPr>
             <w:pStyle w:val="12"/>
             <w:tabs>
-              <w:tab w:val="right" w:leader="dot" w:pos="9628"/>
+              <w:tab w:val="right" w:leader="dot" w:pos="10195"/>
             </w:tabs>
-            <w:ind w:firstLine="0"/>
             <w:rPr>
               <w:rFonts w:asciiTheme="minorHAnsi" w:eastAsiaTheme="minorEastAsia" w:hAnsiTheme="minorHAnsi"/>
               <w:noProof/>
-              <w:sz w:val="22"/>
-              <w:lang w:val="en-US"/>
+              <w:kern w:val="2"/>
+              <w:sz w:val="24"/>
+              <w:szCs w:val="24"/>
+              <w:lang w:eastAsia="ru-RU"/>
+              <w14:ligatures w14:val="standardContextual"/>
             </w:rPr>
           </w:pPr>
-          <w:hyperlink w:anchor="_Toc178930859" w:history="1">
+          <w:hyperlink w:anchor="_Toc184033531" w:history="1">
             <w:r>
               <w:rPr>
                 <w:rStyle w:val="aff9"/>
                 <w:noProof/>
-              </w:rPr>
-              <w:t>Ход работы</w:t>
+                <w:lang w:val="en-US"/>
+              </w:rPr>
+              <w:t>1.</w:t>
+            </w:r>
+            <w:r>
+              <w:rPr>
+                <w:rStyle w:val="aff9"/>
+                <w:noProof/>
+              </w:rPr>
+              <w:t>Х</w:t>
+            </w:r>
+            <w:r>
+              <w:rPr>
+                <w:rStyle w:val="aff9"/>
+                <w:noProof/>
+              </w:rPr>
+              <w:t>ОД РАБОТЫ</w:t>
             </w:r>
             <w:r>
               <w:rPr>
@@ -1380,7 +1411,7 @@
                 <w:noProof/>
                 <w:webHidden/>
               </w:rPr>
-              <w:instrText xml:space="preserve"> PAGEREF _Toc178930859 \h </w:instrText>
+              <w:instrText xml:space="preserve"> PAGEREF _Toc184033531 \h </w:instrText>
             </w:r>
             <w:r>
               <w:rPr>
@@ -1415,23 +1446,26 @@
           <w:pPr>
             <w:pStyle w:val="24"/>
             <w:tabs>
-              <w:tab w:val="right" w:leader="dot" w:pos="9628"/>
+              <w:tab w:val="right" w:leader="dot" w:pos="10195"/>
             </w:tabs>
-            <w:ind w:hanging="280"/>
+            <w:ind w:left="0"/>
             <w:rPr>
               <w:rFonts w:asciiTheme="minorHAnsi" w:eastAsiaTheme="minorEastAsia" w:hAnsiTheme="minorHAnsi"/>
               <w:noProof/>
-              <w:sz w:val="22"/>
-              <w:lang w:val="en-US"/>
+              <w:kern w:val="2"/>
+              <w:sz w:val="24"/>
+              <w:szCs w:val="24"/>
+              <w:lang w:eastAsia="ru-RU"/>
+              <w14:ligatures w14:val="standardContextual"/>
             </w:rPr>
           </w:pPr>
-          <w:hyperlink w:anchor="_Toc178930860" w:history="1">
+          <w:hyperlink w:anchor="_Toc184033532" w:history="1">
             <w:r>
               <w:rPr>
                 <w:rStyle w:val="aff9"/>
                 <w:noProof/>
               </w:rPr>
-              <w:t>2.1 Практическое введение</w:t>
+              <w:t>1.1 Постановка задачи</w:t>
             </w:r>
             <w:r>
               <w:rPr>
@@ -1452,7 +1486,7 @@
                 <w:noProof/>
                 <w:webHidden/>
               </w:rPr>
-              <w:instrText xml:space="preserve"> PAGEREF _Toc178930860 \h </w:instrText>
+              <w:instrText xml:space="preserve"> PAGEREF _Toc184033532 \h </w:instrText>
             </w:r>
             <w:r>
               <w:rPr>
@@ -1487,23 +1521,26 @@
           <w:pPr>
             <w:pStyle w:val="24"/>
             <w:tabs>
-              <w:tab w:val="right" w:leader="dot" w:pos="9628"/>
+              <w:tab w:val="right" w:leader="dot" w:pos="10195"/>
             </w:tabs>
-            <w:ind w:hanging="280"/>
+            <w:ind w:left="0"/>
             <w:rPr>
               <w:rFonts w:asciiTheme="minorHAnsi" w:eastAsiaTheme="minorEastAsia" w:hAnsiTheme="minorHAnsi"/>
               <w:noProof/>
-              <w:sz w:val="22"/>
-              <w:lang w:val="en-US"/>
+              <w:kern w:val="2"/>
+              <w:sz w:val="24"/>
+              <w:szCs w:val="24"/>
+              <w:lang w:eastAsia="ru-RU"/>
+              <w14:ligatures w14:val="standardContextual"/>
             </w:rPr>
           </w:pPr>
-          <w:hyperlink w:anchor="_Toc178930861" w:history="1">
+          <w:hyperlink w:anchor="_Toc184033533" w:history="1">
             <w:r>
               <w:rPr>
                 <w:rStyle w:val="aff9"/>
                 <w:noProof/>
               </w:rPr>
-              <w:t>2.2 Восстановление таблицы истинности</w:t>
+              <w:t>1.2 Восстановление таблицы истинности</w:t>
             </w:r>
             <w:r>
               <w:rPr>
@@ -1524,7 +1561,7 @@
                 <w:noProof/>
                 <w:webHidden/>
               </w:rPr>
-              <w:instrText xml:space="preserve"> PAGEREF _Toc178930861 \h </w:instrText>
+              <w:instrText xml:space="preserve"> PAGEREF _Toc184033533 \h </w:instrText>
             </w:r>
             <w:r>
               <w:rPr>
@@ -1559,23 +1596,26 @@
           <w:pPr>
             <w:pStyle w:val="24"/>
             <w:tabs>
-              <w:tab w:val="right" w:leader="dot" w:pos="9628"/>
+              <w:tab w:val="right" w:leader="dot" w:pos="10195"/>
             </w:tabs>
-            <w:ind w:hanging="280"/>
+            <w:ind w:left="0"/>
             <w:rPr>
               <w:rFonts w:asciiTheme="minorHAnsi" w:eastAsiaTheme="minorEastAsia" w:hAnsiTheme="minorHAnsi"/>
               <w:noProof/>
-              <w:sz w:val="22"/>
-              <w:lang w:val="en-US"/>
+              <w:kern w:val="2"/>
+              <w:sz w:val="24"/>
+              <w:szCs w:val="24"/>
+              <w:lang w:eastAsia="ru-RU"/>
+              <w14:ligatures w14:val="standardContextual"/>
             </w:rPr>
           </w:pPr>
-          <w:hyperlink w:anchor="_Toc178930862" w:history="1">
+          <w:hyperlink w:anchor="_Toc184033534" w:history="1">
             <w:r>
               <w:rPr>
                 <w:rStyle w:val="aff9"/>
                 <w:noProof/>
               </w:rPr>
-              <w:t>2.3 Минимизация методом эквивалентных логических преобразований</w:t>
+              <w:t>1.3 Минимизация методом эквивалентных логических преобразований</w:t>
             </w:r>
             <w:r>
               <w:rPr>
@@ -1596,7 +1636,7 @@
                 <w:noProof/>
                 <w:webHidden/>
               </w:rPr>
-              <w:instrText xml:space="preserve"> PAGEREF _Toc178930862 \h </w:instrText>
+              <w:instrText xml:space="preserve"> PAGEREF _Toc184033534 \h </w:instrText>
             </w:r>
             <w:r>
               <w:rPr>
@@ -1631,23 +1671,26 @@
           <w:pPr>
             <w:pStyle w:val="24"/>
             <w:tabs>
-              <w:tab w:val="right" w:leader="dot" w:pos="9628"/>
+              <w:tab w:val="right" w:leader="dot" w:pos="10195"/>
             </w:tabs>
-            <w:ind w:hanging="280"/>
+            <w:ind w:left="0"/>
             <w:rPr>
               <w:rFonts w:asciiTheme="minorHAnsi" w:eastAsiaTheme="minorEastAsia" w:hAnsiTheme="minorHAnsi"/>
               <w:noProof/>
-              <w:sz w:val="22"/>
-              <w:lang w:val="en-US"/>
+              <w:kern w:val="2"/>
+              <w:sz w:val="24"/>
+              <w:szCs w:val="24"/>
+              <w:lang w:eastAsia="ru-RU"/>
+              <w14:ligatures w14:val="standardContextual"/>
             </w:rPr>
           </w:pPr>
-          <w:hyperlink w:anchor="_Toc178930863" w:history="1">
+          <w:hyperlink w:anchor="_Toc184033535" w:history="1">
             <w:r>
               <w:rPr>
                 <w:rStyle w:val="aff9"/>
                 <w:noProof/>
               </w:rPr>
-              <w:t>2.4 Минимизация методом карт Карно</w:t>
+              <w:t>1.4 Минимизация методом карт Карно</w:t>
             </w:r>
             <w:r>
               <w:rPr>
@@ -1668,7 +1711,7 @@
                 <w:noProof/>
                 <w:webHidden/>
               </w:rPr>
-              <w:instrText xml:space="preserve"> PAGEREF _Toc178930863 \h </w:instrText>
+              <w:instrText xml:space="preserve"> PAGEREF _Toc184033535 \h </w:instrText>
             </w:r>
             <w:r>
               <w:rPr>
@@ -1703,23 +1746,26 @@
           <w:pPr>
             <w:pStyle w:val="24"/>
             <w:tabs>
-              <w:tab w:val="right" w:leader="dot" w:pos="9628"/>
+              <w:tab w:val="right" w:leader="dot" w:pos="10195"/>
             </w:tabs>
-            <w:ind w:hanging="280"/>
+            <w:ind w:left="0"/>
             <w:rPr>
               <w:rFonts w:asciiTheme="minorHAnsi" w:eastAsiaTheme="minorEastAsia" w:hAnsiTheme="minorHAnsi"/>
               <w:noProof/>
-              <w:sz w:val="22"/>
-              <w:lang w:val="en-US"/>
+              <w:kern w:val="2"/>
+              <w:sz w:val="24"/>
+              <w:szCs w:val="24"/>
+              <w:lang w:eastAsia="ru-RU"/>
+              <w14:ligatures w14:val="standardContextual"/>
             </w:rPr>
           </w:pPr>
-          <w:hyperlink w:anchor="_Toc178930864" w:history="1">
+          <w:hyperlink w:anchor="_Toc184033536" w:history="1">
             <w:r>
               <w:rPr>
                 <w:rStyle w:val="aff9"/>
                 <w:noProof/>
               </w:rPr>
-              <w:t>2.5 Минимизация методом Куайна-Мак-Класски</w:t>
+              <w:t>1.5 Минимизация методом Куайна-Мак-Класски</w:t>
             </w:r>
             <w:r>
               <w:rPr>
@@ -1740,7 +1786,7 @@
                 <w:noProof/>
                 <w:webHidden/>
               </w:rPr>
-              <w:instrText xml:space="preserve"> PAGEREF _Toc178930864 \h </w:instrText>
+              <w:instrText xml:space="preserve"> PAGEREF _Toc184033536 \h </w:instrText>
             </w:r>
             <w:r>
               <w:rPr>
@@ -1775,23 +1821,26 @@
           <w:pPr>
             <w:pStyle w:val="24"/>
             <w:tabs>
-              <w:tab w:val="right" w:leader="dot" w:pos="9628"/>
+              <w:tab w:val="right" w:leader="dot" w:pos="10195"/>
             </w:tabs>
-            <w:ind w:hanging="280"/>
+            <w:ind w:left="0"/>
             <w:rPr>
               <w:rFonts w:asciiTheme="minorHAnsi" w:eastAsiaTheme="minorEastAsia" w:hAnsiTheme="minorHAnsi"/>
               <w:noProof/>
-              <w:sz w:val="22"/>
-              <w:lang w:val="en-US"/>
+              <w:kern w:val="2"/>
+              <w:sz w:val="24"/>
+              <w:szCs w:val="24"/>
+              <w:lang w:eastAsia="ru-RU"/>
+              <w14:ligatures w14:val="standardContextual"/>
             </w:rPr>
           </w:pPr>
-          <w:hyperlink w:anchor="_Toc178930865" w:history="1">
+          <w:hyperlink w:anchor="_Toc184033537" w:history="1">
             <w:r>
               <w:rPr>
                 <w:rStyle w:val="aff9"/>
                 <w:noProof/>
               </w:rPr>
-              <w:t xml:space="preserve">2.6 Реализация схем в </w:t>
+              <w:t xml:space="preserve">1.6 Реализация схем в </w:t>
             </w:r>
             <w:r>
               <w:rPr>
@@ -1820,7 +1869,7 @@
                 <w:noProof/>
                 <w:webHidden/>
               </w:rPr>
-              <w:instrText xml:space="preserve"> PAGEREF _Toc178930865 \h </w:instrText>
+              <w:instrText xml:space="preserve"> PAGEREF _Toc184033537 \h </w:instrText>
             </w:r>
             <w:r>
               <w:rPr>
@@ -1855,38 +1904,26 @@
           <w:pPr>
             <w:pStyle w:val="24"/>
             <w:tabs>
-              <w:tab w:val="right" w:leader="dot" w:pos="9628"/>
+              <w:tab w:val="right" w:leader="dot" w:pos="10195"/>
             </w:tabs>
-            <w:ind w:hanging="280"/>
+            <w:ind w:left="0"/>
             <w:rPr>
               <w:rFonts w:asciiTheme="minorHAnsi" w:eastAsiaTheme="minorEastAsia" w:hAnsiTheme="minorHAnsi"/>
               <w:noProof/>
-              <w:sz w:val="22"/>
-              <w:lang w:val="en-US"/>
+              <w:kern w:val="2"/>
+              <w:sz w:val="24"/>
+              <w:szCs w:val="24"/>
+              <w:lang w:eastAsia="ru-RU"/>
+              <w14:ligatures w14:val="standardContextual"/>
             </w:rPr>
           </w:pPr>
-          <w:hyperlink w:anchor="_Toc178930866" w:history="1">
+          <w:hyperlink w:anchor="_Toc184033538" w:history="1">
             <w:r>
               <w:rPr>
                 <w:rStyle w:val="aff9"/>
                 <w:noProof/>
               </w:rPr>
-              <w:t>2.</w:t>
-            </w:r>
-            <w:r>
-              <w:rPr>
-                <w:rStyle w:val="aff9"/>
-                <w:noProof/>
-                <w:lang w:val="en-US"/>
-              </w:rPr>
-              <w:t>7</w:t>
-            </w:r>
-            <w:r>
-              <w:rPr>
-                <w:rStyle w:val="aff9"/>
-                <w:noProof/>
-              </w:rPr>
-              <w:t xml:space="preserve"> Реализация результатов верификации созданных схем</w:t>
+              <w:t>1.7 Реализация результатов верификации созданных схем</w:t>
             </w:r>
             <w:r>
               <w:rPr>
@@ -1907,7 +1944,7 @@
                 <w:noProof/>
                 <w:webHidden/>
               </w:rPr>
-              <w:instrText xml:space="preserve"> PAGEREF _Toc178930866 \h </w:instrText>
+              <w:instrText xml:space="preserve"> PAGEREF _Toc184033538 \h </w:instrText>
             </w:r>
             <w:r>
               <w:rPr>
@@ -1942,17 +1979,19 @@
           <w:pPr>
             <w:pStyle w:val="12"/>
             <w:tabs>
-              <w:tab w:val="right" w:leader="dot" w:pos="9628"/>
+              <w:tab w:val="right" w:leader="dot" w:pos="10195"/>
             </w:tabs>
-            <w:ind w:firstLine="0"/>
             <w:rPr>
               <w:rFonts w:asciiTheme="minorHAnsi" w:eastAsiaTheme="minorEastAsia" w:hAnsiTheme="minorHAnsi"/>
               <w:noProof/>
-              <w:sz w:val="22"/>
-              <w:lang w:val="en-US"/>
+              <w:kern w:val="2"/>
+              <w:sz w:val="24"/>
+              <w:szCs w:val="24"/>
+              <w:lang w:eastAsia="ru-RU"/>
+              <w14:ligatures w14:val="standardContextual"/>
             </w:rPr>
           </w:pPr>
-          <w:hyperlink w:anchor="_Toc178930867" w:history="1">
+          <w:hyperlink w:anchor="_Toc184033539" w:history="1">
             <w:r>
               <w:rPr>
                 <w:rStyle w:val="aff9"/>
@@ -1979,7 +2018,7 @@
                 <w:noProof/>
                 <w:webHidden/>
               </w:rPr>
-              <w:instrText xml:space="preserve"> PAGEREF _Toc178930867 \h </w:instrText>
+              <w:instrText xml:space="preserve"> PAGEREF _Toc184033539 \h </w:instrText>
             </w:r>
             <w:r>
               <w:rPr>
@@ -2014,17 +2053,19 @@
           <w:pPr>
             <w:pStyle w:val="12"/>
             <w:tabs>
-              <w:tab w:val="right" w:leader="dot" w:pos="9628"/>
+              <w:tab w:val="right" w:leader="dot" w:pos="10195"/>
             </w:tabs>
-            <w:ind w:firstLine="0"/>
             <w:rPr>
               <w:rFonts w:asciiTheme="minorHAnsi" w:eastAsiaTheme="minorEastAsia" w:hAnsiTheme="minorHAnsi"/>
               <w:noProof/>
-              <w:sz w:val="22"/>
-              <w:lang w:val="en-US"/>
+              <w:kern w:val="2"/>
+              <w:sz w:val="24"/>
+              <w:szCs w:val="24"/>
+              <w:lang w:eastAsia="ru-RU"/>
+              <w14:ligatures w14:val="standardContextual"/>
             </w:rPr>
           </w:pPr>
-          <w:hyperlink w:anchor="_Toc178930868" w:history="1">
+          <w:hyperlink w:anchor="_Toc184033540" w:history="1">
             <w:r>
               <w:rPr>
                 <w:rStyle w:val="aff9"/>
@@ -2051,7 +2092,7 @@
                 <w:noProof/>
                 <w:webHidden/>
               </w:rPr>
-              <w:instrText xml:space="preserve"> PAGEREF _Toc178930868 \h </w:instrText>
+              <w:instrText xml:space="preserve"> PAGEREF _Toc184033540 \h </w:instrText>
             </w:r>
             <w:r>
               <w:rPr>
@@ -2112,12 +2153,12 @@
       <w:pPr>
         <w:pStyle w:val="aff8"/>
       </w:pPr>
-      <w:bookmarkStart w:id="6" w:name="_Toc178930858"/>
+      <w:bookmarkStart w:id="14" w:name="_Toc184033530"/>
       <w:r>
         <w:lastRenderedPageBreak/>
         <w:t>ВВЕДЕНИЕ</w:t>
       </w:r>
-      <w:bookmarkEnd w:id="6"/>
+      <w:bookmarkEnd w:id="14"/>
     </w:p>
     <w:p>
       <w:r>
@@ -2187,32 +2228,43 @@
     <w:p>
       <w:pPr>
         <w:pStyle w:val="aff8"/>
+        <w:ind w:firstLine="709"/>
+        <w:jc w:val="both"/>
       </w:pPr>
-      <w:bookmarkStart w:id="7" w:name="_Toc178930859"/>
+      <w:bookmarkStart w:id="15" w:name="_Toc184033531"/>
       <w:r>
+        <w:rPr>
+          <w:lang w:val="en-US"/>
+        </w:rPr>
         <w:lastRenderedPageBreak/>
-        <w:t>Ход работы</w:t>
+        <w:t>1.</w:t>
       </w:r>
-      <w:bookmarkEnd w:id="7"/>
+      <w:bookmarkEnd w:id="15"/>
+      <w:r>
+        <w:t>ХОД РАБОТЫ</w:t>
+      </w:r>
     </w:p>
     <w:p>
       <w:pPr>
         <w:pStyle w:val="2"/>
       </w:pPr>
-      <w:bookmarkStart w:id="8" w:name="_Toc178930860"/>
+      <w:bookmarkStart w:id="16" w:name="_Toc184033532"/>
       <w:r>
-        <w:t>2.</w:t>
+        <w:t>1</w:t>
+      </w:r>
+      <w:r>
+        <w:t>.</w:t>
       </w:r>
       <w:r>
         <w:t>1</w:t>
       </w:r>
-      <w:bookmarkEnd w:id="8"/>
       <w:r>
         <w:t xml:space="preserve"> </w:t>
       </w:r>
       <w:r>
         <w:t>Постановка задачи</w:t>
       </w:r>
+      <w:bookmarkEnd w:id="16"/>
     </w:p>
     <w:p>
       <w:r>
@@ -2222,7 +2274,13 @@
         <w:t xml:space="preserve"> </w:t>
       </w:r>
       <w:r>
-        <w:t>Заданная логическая функция: B6F506D7.</w:t>
+        <w:t xml:space="preserve">Заданная логическая функция: </w:t>
+      </w:r>
+      <w:r>
+        <w:t>478E9C16</w:t>
+      </w:r>
+      <w:r>
+        <w:t>.</w:t>
       </w:r>
       <w:r>
         <w:t xml:space="preserve"> Функция заданная в аналитическом виде</w:t>
@@ -2269,9 +2327,9 @@
       <w:pPr>
         <w:pStyle w:val="2"/>
       </w:pPr>
-      <w:bookmarkStart w:id="9" w:name="_Toc178930861"/>
+      <w:bookmarkStart w:id="17" w:name="_Toc184033533"/>
       <w:r>
-        <w:t>2</w:t>
+        <w:t>1</w:t>
       </w:r>
       <w:r>
         <w:t>.</w:t>
@@ -2288,19 +2346,21 @@
       <w:r>
         <w:t>таблицы истинности</w:t>
       </w:r>
-      <w:bookmarkEnd w:id="9"/>
+      <w:bookmarkEnd w:id="17"/>
     </w:p>
     <w:p>
-      <w:bookmarkStart w:id="10" w:name="_Hlk178096558"/>
+      <w:bookmarkStart w:id="18" w:name="_Hlk178096558"/>
       <w:r>
         <w:t xml:space="preserve">Имея логическую функцию в векторном виде </w:t>
       </w:r>
+      <w:bookmarkStart w:id="19" w:name="_Hlk184031549"/>
       <w:r>
         <w:t>478E9C16</w:t>
       </w:r>
       <w:r>
         <w:t xml:space="preserve"> </w:t>
       </w:r>
+      <w:bookmarkEnd w:id="19"/>
       <w:r>
         <w:t>воссоздадим</w:t>
       </w:r>
@@ -2324,8 +2384,8 @@
       <w:pPr>
         <w:pStyle w:val="af5"/>
       </w:pPr>
-      <w:bookmarkStart w:id="11" w:name="_Hlk178928202"/>
-      <w:bookmarkEnd w:id="10"/>
+      <w:bookmarkStart w:id="20" w:name="_Hlk178928202"/>
+      <w:bookmarkEnd w:id="18"/>
       <w:r>
         <w:t xml:space="preserve">Таблица </w:t>
       </w:r>
@@ -2359,7 +2419,7 @@
             <w:tcW w:w="1605" w:type="dxa"/>
             <w:vAlign w:val="center"/>
           </w:tcPr>
-          <w:bookmarkEnd w:id="11"/>
+          <w:bookmarkEnd w:id="20"/>
           <w:p>
             <w:pPr>
               <w:pStyle w:val="af6"/>
@@ -5350,9 +5410,9 @@
       <w:pPr>
         <w:pStyle w:val="2"/>
       </w:pPr>
-      <w:bookmarkStart w:id="12" w:name="_Toc178930862"/>
+      <w:bookmarkStart w:id="21" w:name="_Toc184033534"/>
       <w:r>
-        <w:t>2</w:t>
+        <w:t>1</w:t>
       </w:r>
       <w:r>
         <w:t>.</w:t>
@@ -5369,7 +5429,7 @@
       <w:r>
         <w:t>методом эквивалентных логических преобразований</w:t>
       </w:r>
-      <w:bookmarkEnd w:id="12"/>
+      <w:bookmarkEnd w:id="21"/>
     </w:p>
     <w:p>
       <w:r>
@@ -5605,13 +5665,7 @@
             <w:rPr>
               <w:rFonts w:ascii="Cambria Math" w:hAnsi="Cambria Math"/>
             </w:rPr>
-            <m:t>(c → b) | c</m:t>
-          </m:r>
-          <m:r>
-            <w:rPr>
-              <w:rFonts w:ascii="Cambria Math" w:hAnsi="Cambria Math"/>
-            </w:rPr>
-            <m:t xml:space="preserve"> = </m:t>
+            <m:t xml:space="preserve">(c → b) | c = </m:t>
           </m:r>
           <m:bar>
             <m:barPr>
@@ -5724,27 +5778,14 @@
             <w:rPr>
               <w:rFonts w:ascii="Cambria Math" w:hAnsi="Cambria Math"/>
             </w:rPr>
-            <m:t>a ∨ (c → b) | c</m:t>
-          </m:r>
-          <m:r>
-            <w:rPr>
-              <w:rFonts w:ascii="Cambria Math" w:hAnsi="Cambria Math"/>
-            </w:rPr>
-            <m:t xml:space="preserve"> =</m:t>
+            <m:t>a ∨ (c → b) | c =</m:t>
           </m:r>
           <m:r>
             <w:rPr>
               <w:rFonts w:ascii="Cambria Math" w:hAnsi="Cambria Math"/>
               <w:lang w:val="en-US"/>
             </w:rPr>
-            <m:t xml:space="preserve"> </m:t>
-          </m:r>
-          <m:r>
-            <w:rPr>
-              <w:rFonts w:ascii="Cambria Math" w:hAnsi="Cambria Math"/>
-              <w:lang w:val="en-US"/>
-            </w:rPr>
-            <m:t>c</m:t>
+            <m:t xml:space="preserve"> c</m:t>
           </m:r>
           <m:acc>
             <m:accPr>
@@ -5798,14 +5839,7 @@
               <w:rFonts w:ascii="Cambria Math" w:hAnsi="Cambria Math"/>
               <w:lang w:val="en-US"/>
             </w:rPr>
-            <m:t>+a</m:t>
-          </m:r>
-          <m:r>
-            <w:rPr>
-              <w:rFonts w:ascii="Cambria Math" w:hAnsi="Cambria Math"/>
-              <w:lang w:val="en-US"/>
-            </w:rPr>
-            <m:t>, (2.5)</m:t>
+            <m:t>+a, (2.5)</m:t>
           </m:r>
         </m:oMath>
       </m:oMathPara>
@@ -5963,14 +5997,7 @@
                   <w:rFonts w:ascii="Cambria Math" w:eastAsiaTheme="minorEastAsia" w:hAnsi="Cambria Math"/>
                   <w:lang w:val="en-US"/>
                 </w:rPr>
-                <m:t>2.</m:t>
-              </m:r>
-              <m:r>
-                <w:rPr>
-                  <w:rFonts w:ascii="Cambria Math" w:eastAsiaTheme="minorEastAsia" w:hAnsi="Cambria Math"/>
-                  <w:lang w:val="en-US"/>
-                </w:rPr>
-                <m:t>6</m:t>
+                <m:t>2.6</m:t>
               </m:r>
             </m:e>
           </m:d>
@@ -5981,10 +6008,10 @@
       <w:pPr>
         <w:pStyle w:val="2"/>
       </w:pPr>
-      <w:bookmarkStart w:id="13" w:name="_Toc178930863"/>
+      <w:bookmarkStart w:id="22" w:name="_Toc184033535"/>
       <w:r>
         <w:lastRenderedPageBreak/>
-        <w:t>2</w:t>
+        <w:t>1</w:t>
       </w:r>
       <w:r>
         <w:t xml:space="preserve">.4 Минимизация </w:t>
@@ -5992,7 +6019,7 @@
       <w:r>
         <w:t>методом карт Карно</w:t>
       </w:r>
-      <w:bookmarkEnd w:id="13"/>
+      <w:bookmarkEnd w:id="22"/>
     </w:p>
     <w:p>
       <w:r>
@@ -6393,7 +6420,7 @@
                                           </pic:cNvPicPr>
                                         </pic:nvPicPr>
                                         <pic:blipFill>
-                                          <a:blip r:embed="rId11">
+                                          <a:blip r:embed="rId12">
                                             <a:extLst>
                                               <a:ext uri="{28A0092B-C50C-407E-A947-70E740481C1C}">
                                                 <a14:useLocalDpi xmlns:a14="http://schemas.microsoft.com/office/drawing/2010/main" val="0"/>
@@ -6634,7 +6661,7 @@
                     </wp:anchor>
                   </w:drawing>
                 </mc:Choice>
-                <mc:Fallback xmlns:w16du="http://schemas.microsoft.com/office/word/2023/wordml/word16du" xmlns:oel="http://schemas.microsoft.com/office/2019/extlst">
+                <mc:Fallback>
                   <w:pict>
                     <v:shapetype w14:anchorId="0BA169D1" id="_x0000_t86" coordsize="21600,21600" o:spt="86" adj="1800" path="m,qx21600@0l21600@1qy,21600e" filled="f">
                       <v:formulas>
@@ -6828,7 +6855,7 @@
                     </wp:anchor>
                   </w:drawing>
                 </mc:Choice>
-                <mc:Fallback xmlns:w16du="http://schemas.microsoft.com/office/word/2023/wordml/word16du" xmlns:oel="http://schemas.microsoft.com/office/2019/extlst">
+                <mc:Fallback>
                   <w:pict>
                     <v:shape w14:anchorId="02ABC93B" id="Правая круглая скобка 3" o:spid="_x0000_s1026" type="#_x0000_t86" style="position:absolute;margin-left:2.35pt;margin-top:3.3pt;width:27.45pt;height:18.7pt;rotation:90;z-index:251680768;visibility:visible;mso-wrap-style:square;mso-width-percent:0;mso-wrap-distance-left:9pt;mso-wrap-distance-top:0;mso-wrap-distance-right:9pt;mso-wrap-distance-bottom:0;mso-position-horizontal:absolute;mso-position-horizontal-relative:text;mso-position-vertical:absolute;mso-position-vertical-relative:text;mso-width-percent:0;mso-width-relative:margin;v-text-anchor:middle" o:gfxdata="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" strokecolor="black [3213]" strokeweight="1.5pt">
                       <v:stroke joinstyle="miter"/>
@@ -7069,7 +7096,7 @@
                     </wp:anchor>
                   </w:drawing>
                 </mc:Choice>
-                <mc:Fallback xmlns:w16du="http://schemas.microsoft.com/office/word/2023/wordml/word16du" xmlns:oel="http://schemas.microsoft.com/office/2019/extlst">
+                <mc:Fallback>
                   <w:pict>
                     <v:shape w14:anchorId="36E2C527" id="Правая круглая скобка 3" o:spid="_x0000_s1026" type="#_x0000_t86" style="position:absolute;margin-left:-4.15pt;margin-top:.95pt;width:33.45pt;height:18.7pt;z-index:251672576;visibility:visible;mso-wrap-style:square;mso-wrap-distance-left:9pt;mso-wrap-distance-top:0;mso-wrap-distance-right:9pt;mso-wrap-distance-bottom:0;mso-position-horizontal:absolute;mso-position-horizontal-relative:text;mso-position-vertical:absolute;mso-position-vertical-relative:text;v-text-anchor:middle" o:gfxdata="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" strokecolor="#ffc000" strokeweight="1.5pt">
                       <v:stroke joinstyle="miter"/>
@@ -7393,7 +7420,7 @@
                     </wp:anchor>
                   </w:drawing>
                 </mc:Choice>
-                <mc:Fallback xmlns:w16du="http://schemas.microsoft.com/office/word/2023/wordml/word16du" xmlns:oel="http://schemas.microsoft.com/office/2019/extlst">
+                <mc:Fallback>
                   <w:pict>
                     <v:shape w14:anchorId="69211062" id="Правая круглая скобка 3" o:spid="_x0000_s1026" type="#_x0000_t86" style="position:absolute;margin-left:-3.05pt;margin-top:.95pt;width:33.45pt;height:18.7pt;rotation:180;z-index:251676672;visibility:visible;mso-wrap-style:square;mso-wrap-distance-left:9pt;mso-wrap-distance-top:0;mso-wrap-distance-right:9pt;mso-wrap-distance-bottom:0;mso-position-horizontal:absolute;mso-position-horizontal-relative:text;mso-position-vertical:absolute;mso-position-vertical-relative:text;v-text-anchor:middle" o:gfxdata="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" strokecolor="#ffc000" strokeweight="1.5pt">
                       <v:stroke joinstyle="miter"/>
@@ -7813,7 +7840,7 @@
                     </wp:anchor>
                   </w:drawing>
                 </mc:Choice>
-                <mc:Fallback xmlns:w16du="http://schemas.microsoft.com/office/word/2023/wordml/word16du" xmlns:oel="http://schemas.microsoft.com/office/2019/extlst">
+                <mc:Fallback>
                   <w:pict>
                     <v:shape w14:anchorId="650500C3" id="Правая круглая скобка 3" o:spid="_x0000_s1026" type="#_x0000_t86" style="position:absolute;margin-left:-4.05pt;margin-top:1.15pt;width:33.45pt;height:18.7pt;z-index:251666432;visibility:visible;mso-wrap-style:square;mso-wrap-distance-left:9pt;mso-wrap-distance-top:0;mso-wrap-distance-right:9pt;mso-wrap-distance-bottom:0;mso-position-horizontal:absolute;mso-position-horizontal-relative:text;mso-position-vertical:absolute;mso-position-vertical-relative:text;v-text-anchor:middle" o:gfxdata="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" strokecolor="#4472c4 [3204]" strokeweight="1.5pt">
                       <v:stroke joinstyle="miter"/>
@@ -8030,7 +8057,7 @@
                     </wp:anchor>
                   </w:drawing>
                 </mc:Choice>
-                <mc:Fallback xmlns:w16du="http://schemas.microsoft.com/office/word/2023/wordml/word16du" xmlns:oel="http://schemas.microsoft.com/office/2019/extlst">
+                <mc:Fallback>
                   <w:pict>
                     <v:shape w14:anchorId="773E79A3" id="Правая круглая скобка 3" o:spid="_x0000_s1026" type="#_x0000_t86" style="position:absolute;margin-left:-2.75pt;margin-top:2.25pt;width:33.45pt;height:18.7pt;rotation:180;z-index:251668480;visibility:visible;mso-wrap-style:square;mso-wrap-distance-left:9pt;mso-wrap-distance-top:0;mso-wrap-distance-right:9pt;mso-wrap-distance-bottom:0;mso-position-horizontal:absolute;mso-position-horizontal-relative:text;mso-position-vertical:absolute;mso-position-vertical-relative:text;v-text-anchor:middle" o:gfxdata="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" strokecolor="#4472c4 [3204]" strokeweight="1.5pt">
                       <v:stroke joinstyle="miter"/>
@@ -9198,9 +9225,9 @@
       <w:pPr>
         <w:pStyle w:val="2"/>
       </w:pPr>
-      <w:bookmarkStart w:id="14" w:name="_Toc178930864"/>
+      <w:bookmarkStart w:id="23" w:name="_Toc184033536"/>
       <w:r>
-        <w:t>2</w:t>
+        <w:t>1</w:t>
       </w:r>
       <w:r>
         <w:t>.</w:t>
@@ -9214,7 +9241,7 @@
       <w:r>
         <w:t>методом Куайна-Мак-Класски</w:t>
       </w:r>
-      <w:bookmarkEnd w:id="14"/>
+      <w:bookmarkEnd w:id="23"/>
     </w:p>
     <w:p>
       <w:r>
@@ -11999,7 +12026,7 @@
       <w:pPr>
         <w:pStyle w:val="af5"/>
       </w:pPr>
-      <w:bookmarkStart w:id="15" w:name="_Hlk178928179"/>
+      <w:bookmarkStart w:id="24" w:name="_Hlk178928179"/>
       <w:r>
         <w:lastRenderedPageBreak/>
         <w:t xml:space="preserve">Таблица </w:t>
@@ -12047,7 +12074,7 @@
           <w:tcPr>
             <w:tcW w:w="1417" w:type="dxa"/>
           </w:tcPr>
-          <w:bookmarkEnd w:id="15"/>
+          <w:bookmarkEnd w:id="24"/>
           <w:p>
             <w:pPr>
               <w:pStyle w:val="af5"/>
@@ -16414,7 +16441,7 @@
       <w:pPr>
         <w:pStyle w:val="af5"/>
       </w:pPr>
-      <w:bookmarkStart w:id="16" w:name="_Hlk178929044"/>
+      <w:bookmarkStart w:id="25" w:name="_Hlk178929044"/>
       <w:r>
         <w:t xml:space="preserve">Таблица </w:t>
       </w:r>
@@ -16428,7 +16455,7 @@
         <w:t>Нахождение ядровых импликантов</w:t>
       </w:r>
     </w:p>
-    <w:bookmarkEnd w:id="16"/>
+    <w:bookmarkEnd w:id="25"/>
     <w:tbl>
       <w:tblPr>
         <w:tblStyle w:val="aff1"/>
@@ -24834,13 +24861,11 @@
       <w:pPr>
         <w:rPr>
           <w:szCs w:val="28"/>
-          <w:lang w:val="en-US"/>
         </w:rPr>
       </w:pPr>
       <w:r>
         <w:rPr>
           <w:szCs w:val="28"/>
-          <w:lang w:val="en-US"/>
         </w:rPr>
         <w:t>[</w:t>
       </w:r>
@@ -24853,7 +24878,6 @@
       <w:r>
         <w:rPr>
           <w:szCs w:val="28"/>
-          <w:lang w:val="en-US"/>
         </w:rPr>
         <w:t>], [</w:t>
       </w:r>
@@ -24866,7 +24890,6 @@
       <w:r>
         <w:rPr>
           <w:szCs w:val="28"/>
-          <w:lang w:val="en-US"/>
         </w:rPr>
         <w:t>], [</w:t>
       </w:r>
@@ -24879,7 +24902,6 @@
       <w:r>
         <w:rPr>
           <w:szCs w:val="28"/>
-          <w:lang w:val="en-US"/>
         </w:rPr>
         <w:t>], [</w:t>
       </w:r>
@@ -24892,7 +24914,6 @@
       <w:r>
         <w:rPr>
           <w:szCs w:val="28"/>
-          <w:lang w:val="en-US"/>
         </w:rPr>
         <w:t>], [</w:t>
       </w:r>
@@ -24905,7 +24926,6 @@
       <w:r>
         <w:rPr>
           <w:szCs w:val="28"/>
-          <w:lang w:val="en-US"/>
         </w:rPr>
         <w:t>]</w:t>
       </w:r>
@@ -28522,9 +28542,9 @@
       <w:pPr>
         <w:pStyle w:val="2"/>
       </w:pPr>
-      <w:bookmarkStart w:id="17" w:name="_Toc178930865"/>
+      <w:bookmarkStart w:id="26" w:name="_Toc184033537"/>
       <w:r>
-        <w:t>2</w:t>
+        <w:t>1</w:t>
       </w:r>
       <w:r>
         <w:t>.</w:t>
@@ -28553,7 +28573,7 @@
         </w:rPr>
         <w:t>ogisim</w:t>
       </w:r>
-      <w:bookmarkEnd w:id="17"/>
+      <w:bookmarkEnd w:id="26"/>
     </w:p>
     <w:p>
       <w:r>
@@ -28606,7 +28626,7 @@
                     <pic:cNvPicPr/>
                   </pic:nvPicPr>
                   <pic:blipFill>
-                    <a:blip r:embed="rId12">
+                    <a:blip r:embed="rId13">
                       <a:extLst>
                         <a:ext uri="{28A0092B-C50C-407E-A947-70E740481C1C}">
                           <a14:useLocalDpi xmlns:a14="http://schemas.microsoft.com/office/drawing/2010/main" val="0"/>
@@ -28717,7 +28737,7 @@
                     <pic:cNvPicPr/>
                   </pic:nvPicPr>
                   <pic:blipFill>
-                    <a:blip r:embed="rId13">
+                    <a:blip r:embed="rId14">
                       <a:extLst>
                         <a:ext uri="{28A0092B-C50C-407E-A947-70E740481C1C}">
                           <a14:useLocalDpi xmlns:a14="http://schemas.microsoft.com/office/drawing/2010/main" val="0"/>
@@ -28810,9 +28830,12 @@
       <w:pPr>
         <w:pStyle w:val="2"/>
       </w:pPr>
-      <w:bookmarkStart w:id="18" w:name="_Toc178930866"/>
+      <w:bookmarkStart w:id="27" w:name="_Toc184033538"/>
       <w:r>
-        <w:t>2.</w:t>
+        <w:t>1</w:t>
+      </w:r>
+      <w:r>
+        <w:t>.</w:t>
       </w:r>
       <w:r>
         <w:t>7</w:t>
@@ -28826,7 +28849,7 @@
       <w:r>
         <w:t>верификации созданных схем</w:t>
       </w:r>
-      <w:bookmarkEnd w:id="18"/>
+      <w:bookmarkEnd w:id="27"/>
     </w:p>
     <w:p>
       <w:r>
@@ -28835,11 +28858,11 @@
       <w:r>
         <w:t>схемах, реализуем р</w:t>
       </w:r>
-      <w:bookmarkStart w:id="19" w:name="_Hlk177682023"/>
+      <w:bookmarkStart w:id="28" w:name="_Hlk177682023"/>
       <w:r>
         <w:t xml:space="preserve">езультаты верификации </w:t>
       </w:r>
-      <w:bookmarkEnd w:id="19"/>
+      <w:bookmarkEnd w:id="28"/>
       <w:r>
         <w:t>созданных схем(</w:t>
       </w:r>
@@ -28879,7 +28902,7 @@
                     <pic:cNvPicPr/>
                   </pic:nvPicPr>
                   <pic:blipFill>
-                    <a:blip r:embed="rId14"/>
+                    <a:blip r:embed="rId15"/>
                     <a:stretch>
                       <a:fillRect/>
                     </a:stretch>
@@ -28930,12 +28953,12 @@
       <w:pPr>
         <w:pStyle w:val="aff8"/>
       </w:pPr>
-      <w:bookmarkStart w:id="20" w:name="_Toc178930867"/>
+      <w:bookmarkStart w:id="29" w:name="_Toc184033539"/>
       <w:r>
         <w:lastRenderedPageBreak/>
         <w:t>ЗАКЛЮЧЕНИЕ</w:t>
       </w:r>
-      <w:bookmarkEnd w:id="20"/>
+      <w:bookmarkEnd w:id="29"/>
     </w:p>
     <w:p>
       <w:r>
@@ -28967,12 +28990,12 @@
         <w:ind w:firstLine="0"/>
         <w:jc w:val="center"/>
       </w:pPr>
-      <w:bookmarkStart w:id="21" w:name="_Toc178930868"/>
+      <w:bookmarkStart w:id="30" w:name="_Toc184033540"/>
       <w:r>
         <w:lastRenderedPageBreak/>
         <w:t>СПИСОК ИСПОЛЬЗОВАННЫХ ИСТОЧНИКОВ</w:t>
       </w:r>
-      <w:bookmarkEnd w:id="21"/>
+      <w:bookmarkEnd w:id="30"/>
     </w:p>
     <w:p>
       <w:pPr>
@@ -29024,7 +29047,7 @@
       <w:r>
         <w:t xml:space="preserve">: </w:t>
       </w:r>
-      <w:hyperlink r:id="rId15" w:history="1">
+      <w:hyperlink r:id="rId16" w:history="1">
         <w:r>
           <w:rPr>
             <w:rStyle w:val="aff9"/>
@@ -29075,7 +29098,7 @@
       <w:r>
         <w:t xml:space="preserve">: </w:t>
       </w:r>
-      <w:hyperlink r:id="rId16" w:history="1">
+      <w:hyperlink r:id="rId17" w:history="1">
         <w:r>
           <w:rPr>
             <w:rStyle w:val="aff9"/>
@@ -29096,7 +29119,7 @@
       <w:r>
         <w:t xml:space="preserve">Мусихин А. Г., Смирнов Н. А. Архитектура вычислительных машин и систем [Электронный ресурс]:учебное пособие. - М.: РТУ МИРЭА, 2021. - – Режим доступа: </w:t>
       </w:r>
-      <w:hyperlink r:id="rId17" w:history="1">
+      <w:hyperlink r:id="rId18" w:history="1">
         <w:r>
           <w:rPr>
             <w:rStyle w:val="aff9"/>
@@ -29117,7 +29140,7 @@
       <w:r>
         <w:t xml:space="preserve">Мусихин А. Г., Смирнов Н. А. Архитектура вычислительных машин и систем [Электронный ресурс]:учебное пособие. - М.: РТУ МИРЭА, 2020. - – Режим доступа: </w:t>
       </w:r>
-      <w:hyperlink r:id="rId18" w:history="1">
+      <w:hyperlink r:id="rId19" w:history="1">
         <w:r>
           <w:rPr>
             <w:rStyle w:val="aff9"/>
@@ -29128,7 +29151,7 @@
       <w:r>
         <w:t xml:space="preserve"> 2. Мусихин А. Г., Смирнов Н. А. Архитектура вычислительных машин и систем [Электронный ресурс]:методические рекомендации к контрольным работам. - М.: РТУ МИРЭА, 2020. - – Режим доступа: </w:t>
       </w:r>
-      <w:hyperlink r:id="rId19" w:history="1">
+      <w:hyperlink r:id="rId20" w:history="1">
         <w:r>
           <w:rPr>
             <w:rStyle w:val="aff9"/>
@@ -29145,8 +29168,8 @@
       </w:pPr>
     </w:p>
     <w:sectPr>
-      <w:footerReference w:type="default" r:id="rId20"/>
-      <w:footerReference w:type="first" r:id="rId21"/>
+      <w:footerReference w:type="default" r:id="rId21"/>
+      <w:footerReference w:type="first" r:id="rId22"/>
       <w:pgSz w:w="11906" w:h="16838"/>
       <w:pgMar w:top="1134" w:right="567" w:bottom="1134" w:left="1134" w:header="709" w:footer="709" w:gutter="0"/>
       <w:cols w:space="708"/>
@@ -29158,7 +29181,7 @@
 </file>
 
 <file path=word/endnotes.xml><?xml version="1.0" encoding="utf-8"?>
-<w:endnotes xmlns:wpc="http://schemas.microsoft.com/office/word/2010/wordprocessingCanvas" xmlns:cx="http://schemas.microsoft.com/office/drawing/2014/chartex" xmlns:cx1="http://schemas.microsoft.com/office/drawing/2015/9/8/chartex" xmlns:cx2="http://schemas.microsoft.com/office/drawing/2015/10/21/chartex" xmlns:cx3="http://schemas.microsoft.com/office/drawing/2016/5/9/chartex" xmlns:cx4="http://schemas.microsoft.com/office/drawing/2016/5/10/chartex" xmlns:cx5="http://schemas.microsoft.com/office/drawing/2016/5/11/chartex" xmlns:cx6="http://schemas.microsoft.com/office/drawing/2016/5/12/chartex" xmlns:cx7="http://schemas.microsoft.com/office/drawing/2016/5/13/chartex" xmlns:cx8="http://schemas.microsoft.com/office/drawing/2016/5/14/chartex" xmlns:mc="http://schemas.openxmlformats.org/markup-compatibility/2006" xmlns:aink="http://schemas.microsoft.com/office/drawing/2016/ink" xmlns:am3d="http://schemas.microsoft.com/office/drawing/2017/model3d" xmlns:o="urn:schemas-microsoft-com:office:office" xmlns:r="http://schemas.openxmlformats.org/officeDocument/2006/relationships" xmlns:m="http://schemas.openxmlformats.org/officeDocument/2006/math" xmlns:v="urn:schemas-microsoft-com:vml" xmlns:wp14="http://schemas.microsoft.com/office/word/2010/wordprocessingDrawing" xmlns:wp="http://schemas.openxmlformats.org/drawingml/2006/wordprocessingDrawing" xmlns:w10="urn:schemas-microsoft-com:office:word" xmlns:w="http://schemas.openxmlformats.org/wordprocessingml/2006/main" xmlns:w14="http://schemas.microsoft.com/office/word/2010/wordml" xmlns:w15="http://schemas.microsoft.com/office/word/2012/wordml" xmlns:w16cex="http://schemas.microsoft.com/office/word/2018/wordml/cex" xmlns:w16cid="http://schemas.microsoft.com/office/word/2016/wordml/cid" xmlns:w16="http://schemas.microsoft.com/office/word/2018/wordml" xmlns:w16sdtdh="http://schemas.microsoft.com/office/word/2020/wordml/sdtdatahash" xmlns:w16se="http://schemas.microsoft.com/office/word/2015/wordml/symex" xmlns:wpg="http://schemas.microsoft.com/office/word/2010/wordprocessingGroup" xmlns:wpi="http://schemas.microsoft.com/office/word/2010/wordprocessingInk" xmlns:wne="http://schemas.microsoft.com/office/word/2006/wordml" xmlns:wps="http://schemas.microsoft.com/office/word/2010/wordprocessingShape" mc:Ignorable="w14 w15 w16se w16cid w16 w16cex w16sdtdh wp14">
+<w:endnotes xmlns:wpc="http://schemas.microsoft.com/office/word/2010/wordprocessingCanvas" xmlns:cx="http://schemas.microsoft.com/office/drawing/2014/chartex" xmlns:cx1="http://schemas.microsoft.com/office/drawing/2015/9/8/chartex" xmlns:cx2="http://schemas.microsoft.com/office/drawing/2015/10/21/chartex" xmlns:cx3="http://schemas.microsoft.com/office/drawing/2016/5/9/chartex" xmlns:cx4="http://schemas.microsoft.com/office/drawing/2016/5/10/chartex" xmlns:cx5="http://schemas.microsoft.com/office/drawing/2016/5/11/chartex" xmlns:cx6="http://schemas.microsoft.com/office/drawing/2016/5/12/chartex" xmlns:cx7="http://schemas.microsoft.com/office/drawing/2016/5/13/chartex" xmlns:cx8="http://schemas.microsoft.com/office/drawing/2016/5/14/chartex" xmlns:mc="http://schemas.openxmlformats.org/markup-compatibility/2006" xmlns:aink="http://schemas.microsoft.com/office/drawing/2016/ink" xmlns:am3d="http://schemas.microsoft.com/office/drawing/2017/model3d" xmlns:o="urn:schemas-microsoft-com:office:office" xmlns:oel="http://schemas.microsoft.com/office/2019/extlst" xmlns:r="http://schemas.openxmlformats.org/officeDocument/2006/relationships" xmlns:m="http://schemas.openxmlformats.org/officeDocument/2006/math" xmlns:v="urn:schemas-microsoft-com:vml" xmlns:wp14="http://schemas.microsoft.com/office/word/2010/wordprocessingDrawing" xmlns:wp="http://schemas.openxmlformats.org/drawingml/2006/wordprocessingDrawing" xmlns:w10="urn:schemas-microsoft-com:office:word" xmlns:w="http://schemas.openxmlformats.org/wordprocessingml/2006/main" xmlns:w14="http://schemas.microsoft.com/office/word/2010/wordml" xmlns:w15="http://schemas.microsoft.com/office/word/2012/wordml" xmlns:w16cex="http://schemas.microsoft.com/office/word/2018/wordml/cex" xmlns:w16cid="http://schemas.microsoft.com/office/word/2016/wordml/cid" xmlns:w16="http://schemas.microsoft.com/office/word/2018/wordml" xmlns:w16du="http://schemas.microsoft.com/office/word/2023/wordml/word16du" xmlns:w16sdtdh="http://schemas.microsoft.com/office/word/2020/wordml/sdtdatahash" xmlns:w16se="http://schemas.microsoft.com/office/word/2015/wordml/symex" xmlns:wpg="http://schemas.microsoft.com/office/word/2010/wordprocessingGroup" xmlns:wpi="http://schemas.microsoft.com/office/word/2010/wordprocessingInk" xmlns:wne="http://schemas.microsoft.com/office/word/2006/wordml" xmlns:wps="http://schemas.microsoft.com/office/word/2010/wordprocessingShape" mc:Ignorable="w14 w15 w16se w16cid w16 w16cex w16sdtdh w16du wp14">
   <w:endnote w:type="separator" w:id="-1">
     <w:p>
       <w:pPr>
@@ -29183,7 +29206,7 @@
 </file>
 
 <file path=word/footer1.xml><?xml version="1.0" encoding="utf-8"?>
-<w:ftr xmlns:wpc="http://schemas.microsoft.com/office/word/2010/wordprocessingCanvas" xmlns:cx="http://schemas.microsoft.com/office/drawing/2014/chartex" xmlns:cx1="http://schemas.microsoft.com/office/drawing/2015/9/8/chartex" xmlns:cx2="http://schemas.microsoft.com/office/drawing/2015/10/21/chartex" xmlns:cx3="http://schemas.microsoft.com/office/drawing/2016/5/9/chartex" xmlns:cx4="http://schemas.microsoft.com/office/drawing/2016/5/10/chartex" xmlns:cx5="http://schemas.microsoft.com/office/drawing/2016/5/11/chartex" xmlns:cx6="http://schemas.microsoft.com/office/drawing/2016/5/12/chartex" xmlns:cx7="http://schemas.microsoft.com/office/drawing/2016/5/13/chartex" xmlns:cx8="http://schemas.microsoft.com/office/drawing/2016/5/14/chartex" xmlns:mc="http://schemas.openxmlformats.org/markup-compatibility/2006" xmlns:aink="http://schemas.microsoft.com/office/drawing/2016/ink" xmlns:am3d="http://schemas.microsoft.com/office/drawing/2017/model3d" xmlns:o="urn:schemas-microsoft-com:office:office" xmlns:r="http://schemas.openxmlformats.org/officeDocument/2006/relationships" xmlns:m="http://schemas.openxmlformats.org/officeDocument/2006/math" xmlns:v="urn:schemas-microsoft-com:vml" xmlns:wp14="http://schemas.microsoft.com/office/word/2010/wordprocessingDrawing" xmlns:wp="http://schemas.openxmlformats.org/drawingml/2006/wordprocessingDrawing" xmlns:w10="urn:schemas-microsoft-com:office:word" xmlns:w="http://schemas.openxmlformats.org/wordprocessingml/2006/main" xmlns:w14="http://schemas.microsoft.com/office/word/2010/wordml" xmlns:w15="http://schemas.microsoft.com/office/word/2012/wordml" xmlns:w16cex="http://schemas.microsoft.com/office/word/2018/wordml/cex" xmlns:w16cid="http://schemas.microsoft.com/office/word/2016/wordml/cid" xmlns:w16="http://schemas.microsoft.com/office/word/2018/wordml" xmlns:w16sdtdh="http://schemas.microsoft.com/office/word/2020/wordml/sdtdatahash" xmlns:w16se="http://schemas.microsoft.com/office/word/2015/wordml/symex" xmlns:wpg="http://schemas.microsoft.com/office/word/2010/wordprocessingGroup" xmlns:wpi="http://schemas.microsoft.com/office/word/2010/wordprocessingInk" xmlns:wne="http://schemas.microsoft.com/office/word/2006/wordml" xmlns:wps="http://schemas.microsoft.com/office/word/2010/wordprocessingShape" mc:Ignorable="w14 w15 w16se w16cid w16 w16cex w16sdtdh wp14">
+<w:ftr xmlns:wpc="http://schemas.microsoft.com/office/word/2010/wordprocessingCanvas" xmlns:cx="http://schemas.microsoft.com/office/drawing/2014/chartex" xmlns:cx1="http://schemas.microsoft.com/office/drawing/2015/9/8/chartex" xmlns:cx2="http://schemas.microsoft.com/office/drawing/2015/10/21/chartex" xmlns:cx3="http://schemas.microsoft.com/office/drawing/2016/5/9/chartex" xmlns:cx4="http://schemas.microsoft.com/office/drawing/2016/5/10/chartex" xmlns:cx5="http://schemas.microsoft.com/office/drawing/2016/5/11/chartex" xmlns:cx6="http://schemas.microsoft.com/office/drawing/2016/5/12/chartex" xmlns:cx7="http://schemas.microsoft.com/office/drawing/2016/5/13/chartex" xmlns:cx8="http://schemas.microsoft.com/office/drawing/2016/5/14/chartex" xmlns:mc="http://schemas.openxmlformats.org/markup-compatibility/2006" xmlns:aink="http://schemas.microsoft.com/office/drawing/2016/ink" xmlns:am3d="http://schemas.microsoft.com/office/drawing/2017/model3d" xmlns:o="urn:schemas-microsoft-com:office:office" xmlns:oel="http://schemas.microsoft.com/office/2019/extlst" xmlns:r="http://schemas.openxmlformats.org/officeDocument/2006/relationships" xmlns:m="http://schemas.openxmlformats.org/officeDocument/2006/math" xmlns:v="urn:schemas-microsoft-com:vml" xmlns:wp14="http://schemas.microsoft.com/office/word/2010/wordprocessingDrawing" xmlns:wp="http://schemas.openxmlformats.org/drawingml/2006/wordprocessingDrawing" xmlns:w10="urn:schemas-microsoft-com:office:word" xmlns:w="http://schemas.openxmlformats.org/wordprocessingml/2006/main" xmlns:w14="http://schemas.microsoft.com/office/word/2010/wordml" xmlns:w15="http://schemas.microsoft.com/office/word/2012/wordml" xmlns:w16cex="http://schemas.microsoft.com/office/word/2018/wordml/cex" xmlns:w16cid="http://schemas.microsoft.com/office/word/2016/wordml/cid" xmlns:w16="http://schemas.microsoft.com/office/word/2018/wordml" xmlns:w16du="http://schemas.microsoft.com/office/word/2023/wordml/word16du" xmlns:w16sdtdh="http://schemas.microsoft.com/office/word/2020/wordml/sdtdatahash" xmlns:w16se="http://schemas.microsoft.com/office/word/2015/wordml/symex" xmlns:wpg="http://schemas.microsoft.com/office/word/2010/wordprocessingGroup" xmlns:wpi="http://schemas.microsoft.com/office/word/2010/wordprocessingInk" xmlns:wne="http://schemas.microsoft.com/office/word/2006/wordml" xmlns:wps="http://schemas.microsoft.com/office/word/2010/wordprocessingShape" mc:Ignorable="w14 w15 w16se w16cid w16 w16cex w16sdtdh w16du wp14">
   <w:sdt>
     <w:sdtPr>
       <w:id w:val="-1462578960"/>
@@ -29230,7 +29253,7 @@
 </file>
 
 <file path=word/footer2.xml><?xml version="1.0" encoding="utf-8"?>
-<w:ftr xmlns:wpc="http://schemas.microsoft.com/office/word/2010/wordprocessingCanvas" xmlns:cx="http://schemas.microsoft.com/office/drawing/2014/chartex" xmlns:cx1="http://schemas.microsoft.com/office/drawing/2015/9/8/chartex" xmlns:cx2="http://schemas.microsoft.com/office/drawing/2015/10/21/chartex" xmlns:cx3="http://schemas.microsoft.com/office/drawing/2016/5/9/chartex" xmlns:cx4="http://schemas.microsoft.com/office/drawing/2016/5/10/chartex" xmlns:cx5="http://schemas.microsoft.com/office/drawing/2016/5/11/chartex" xmlns:cx6="http://schemas.microsoft.com/office/drawing/2016/5/12/chartex" xmlns:cx7="http://schemas.microsoft.com/office/drawing/2016/5/13/chartex" xmlns:cx8="http://schemas.microsoft.com/office/drawing/2016/5/14/chartex" xmlns:mc="http://schemas.openxmlformats.org/markup-compatibility/2006" xmlns:aink="http://schemas.microsoft.com/office/drawing/2016/ink" xmlns:am3d="http://schemas.microsoft.com/office/drawing/2017/model3d" xmlns:o="urn:schemas-microsoft-com:office:office" xmlns:r="http://schemas.openxmlformats.org/officeDocument/2006/relationships" xmlns:m="http://schemas.openxmlformats.org/officeDocument/2006/math" xmlns:v="urn:schemas-microsoft-com:vml" xmlns:wp14="http://schemas.microsoft.com/office/word/2010/wordprocessingDrawing" xmlns:wp="http://schemas.openxmlformats.org/drawingml/2006/wordprocessingDrawing" xmlns:w10="urn:schemas-microsoft-com:office:word" xmlns:w="http://schemas.openxmlformats.org/wordprocessingml/2006/main" xmlns:w14="http://schemas.microsoft.com/office/word/2010/wordml" xmlns:w15="http://schemas.microsoft.com/office/word/2012/wordml" xmlns:w16cex="http://schemas.microsoft.com/office/word/2018/wordml/cex" xmlns:w16cid="http://schemas.microsoft.com/office/word/2016/wordml/cid" xmlns:w16="http://schemas.microsoft.com/office/word/2018/wordml" xmlns:w16sdtdh="http://schemas.microsoft.com/office/word/2020/wordml/sdtdatahash" xmlns:w16se="http://schemas.microsoft.com/office/word/2015/wordml/symex" xmlns:wpg="http://schemas.microsoft.com/office/word/2010/wordprocessingGroup" xmlns:wpi="http://schemas.microsoft.com/office/word/2010/wordprocessingInk" xmlns:wne="http://schemas.microsoft.com/office/word/2006/wordml" xmlns:wps="http://schemas.microsoft.com/office/word/2010/wordprocessingShape" mc:Ignorable="w14 w15 w16se w16cid w16 w16cex w16sdtdh wp14">
+<w:ftr xmlns:wpc="http://schemas.microsoft.com/office/word/2010/wordprocessingCanvas" xmlns:cx="http://schemas.microsoft.com/office/drawing/2014/chartex" xmlns:cx1="http://schemas.microsoft.com/office/drawing/2015/9/8/chartex" xmlns:cx2="http://schemas.microsoft.com/office/drawing/2015/10/21/chartex" xmlns:cx3="http://schemas.microsoft.com/office/drawing/2016/5/9/chartex" xmlns:cx4="http://schemas.microsoft.com/office/drawing/2016/5/10/chartex" xmlns:cx5="http://schemas.microsoft.com/office/drawing/2016/5/11/chartex" xmlns:cx6="http://schemas.microsoft.com/office/drawing/2016/5/12/chartex" xmlns:cx7="http://schemas.microsoft.com/office/drawing/2016/5/13/chartex" xmlns:cx8="http://schemas.microsoft.com/office/drawing/2016/5/14/chartex" xmlns:mc="http://schemas.openxmlformats.org/markup-compatibility/2006" xmlns:aink="http://schemas.microsoft.com/office/drawing/2016/ink" xmlns:am3d="http://schemas.microsoft.com/office/drawing/2017/model3d" xmlns:o="urn:schemas-microsoft-com:office:office" xmlns:oel="http://schemas.microsoft.com/office/2019/extlst" xmlns:r="http://schemas.openxmlformats.org/officeDocument/2006/relationships" xmlns:m="http://schemas.openxmlformats.org/officeDocument/2006/math" xmlns:v="urn:schemas-microsoft-com:vml" xmlns:wp14="http://schemas.microsoft.com/office/word/2010/wordprocessingDrawing" xmlns:wp="http://schemas.openxmlformats.org/drawingml/2006/wordprocessingDrawing" xmlns:w10="urn:schemas-microsoft-com:office:word" xmlns:w="http://schemas.openxmlformats.org/wordprocessingml/2006/main" xmlns:w14="http://schemas.microsoft.com/office/word/2010/wordml" xmlns:w15="http://schemas.microsoft.com/office/word/2012/wordml" xmlns:w16cex="http://schemas.microsoft.com/office/word/2018/wordml/cex" xmlns:w16cid="http://schemas.microsoft.com/office/word/2016/wordml/cid" xmlns:w16="http://schemas.microsoft.com/office/word/2018/wordml" xmlns:w16du="http://schemas.microsoft.com/office/word/2023/wordml/word16du" xmlns:w16sdtdh="http://schemas.microsoft.com/office/word/2020/wordml/sdtdatahash" xmlns:w16se="http://schemas.microsoft.com/office/word/2015/wordml/symex" xmlns:wpg="http://schemas.microsoft.com/office/word/2010/wordprocessingGroup" xmlns:wpi="http://schemas.microsoft.com/office/word/2010/wordprocessingInk" xmlns:wne="http://schemas.microsoft.com/office/word/2006/wordml" xmlns:wps="http://schemas.microsoft.com/office/word/2010/wordprocessingShape" mc:Ignorable="w14 w15 w16se w16cid w16 w16cex w16sdtdh w16du wp14">
   <w:p>
     <w:pPr>
       <w:pStyle w:val="affd"/>
@@ -29245,7 +29268,7 @@
 </file>
 
 <file path=word/footnotes.xml><?xml version="1.0" encoding="utf-8"?>
-<w:footnotes xmlns:wpc="http://schemas.microsoft.com/office/word/2010/wordprocessingCanvas" xmlns:cx="http://schemas.microsoft.com/office/drawing/2014/chartex" xmlns:cx1="http://schemas.microsoft.com/office/drawing/2015/9/8/chartex" xmlns:cx2="http://schemas.microsoft.com/office/drawing/2015/10/21/chartex" xmlns:cx3="http://schemas.microsoft.com/office/drawing/2016/5/9/chartex" xmlns:cx4="http://schemas.microsoft.com/office/drawing/2016/5/10/chartex" xmlns:cx5="http://schemas.microsoft.com/office/drawing/2016/5/11/chartex" xmlns:cx6="http://schemas.microsoft.com/office/drawing/2016/5/12/chartex" xmlns:cx7="http://schemas.microsoft.com/office/drawing/2016/5/13/chartex" xmlns:cx8="http://schemas.microsoft.com/office/drawing/2016/5/14/chartex" xmlns:mc="http://schemas.openxmlformats.org/markup-compatibility/2006" xmlns:aink="http://schemas.microsoft.com/office/drawing/2016/ink" xmlns:am3d="http://schemas.microsoft.com/office/drawing/2017/model3d" xmlns:o="urn:schemas-microsoft-com:office:office" xmlns:r="http://schemas.openxmlformats.org/officeDocument/2006/relationships" xmlns:m="http://schemas.openxmlformats.org/officeDocument/2006/math" xmlns:v="urn:schemas-microsoft-com:vml" xmlns:wp14="http://schemas.microsoft.com/office/word/2010/wordprocessingDrawing" xmlns:wp="http://schemas.openxmlformats.org/drawingml/2006/wordprocessingDrawing" xmlns:w10="urn:schemas-microsoft-com:office:word" xmlns:w="http://schemas.openxmlformats.org/wordprocessingml/2006/main" xmlns:w14="http://schemas.microsoft.com/office/word/2010/wordml" xmlns:w15="http://schemas.microsoft.com/office/word/2012/wordml" xmlns:w16cex="http://schemas.microsoft.com/office/word/2018/wordml/cex" xmlns:w16cid="http://schemas.microsoft.com/office/word/2016/wordml/cid" xmlns:w16="http://schemas.microsoft.com/office/word/2018/wordml" xmlns:w16sdtdh="http://schemas.microsoft.com/office/word/2020/wordml/sdtdatahash" xmlns:w16se="http://schemas.microsoft.com/office/word/2015/wordml/symex" xmlns:wpg="http://schemas.microsoft.com/office/word/2010/wordprocessingGroup" xmlns:wpi="http://schemas.microsoft.com/office/word/2010/wordprocessingInk" xmlns:wne="http://schemas.microsoft.com/office/word/2006/wordml" xmlns:wps="http://schemas.microsoft.com/office/word/2010/wordprocessingShape" mc:Ignorable="w14 w15 w16se w16cid w16 w16cex w16sdtdh wp14">
+<w:footnotes xmlns:wpc="http://schemas.microsoft.com/office/word/2010/wordprocessingCanvas" xmlns:cx="http://schemas.microsoft.com/office/drawing/2014/chartex" xmlns:cx1="http://schemas.microsoft.com/office/drawing/2015/9/8/chartex" xmlns:cx2="http://schemas.microsoft.com/office/drawing/2015/10/21/chartex" xmlns:cx3="http://schemas.microsoft.com/office/drawing/2016/5/9/chartex" xmlns:cx4="http://schemas.microsoft.com/office/drawing/2016/5/10/chartex" xmlns:cx5="http://schemas.microsoft.com/office/drawing/2016/5/11/chartex" xmlns:cx6="http://schemas.microsoft.com/office/drawing/2016/5/12/chartex" xmlns:cx7="http://schemas.microsoft.com/office/drawing/2016/5/13/chartex" xmlns:cx8="http://schemas.microsoft.com/office/drawing/2016/5/14/chartex" xmlns:mc="http://schemas.openxmlformats.org/markup-compatibility/2006" xmlns:aink="http://schemas.microsoft.com/office/drawing/2016/ink" xmlns:am3d="http://schemas.microsoft.com/office/drawing/2017/model3d" xmlns:o="urn:schemas-microsoft-com:office:office" xmlns:oel="http://schemas.microsoft.com/office/2019/extlst" xmlns:r="http://schemas.openxmlformats.org/officeDocument/2006/relationships" xmlns:m="http://schemas.openxmlformats.org/officeDocument/2006/math" xmlns:v="urn:schemas-microsoft-com:vml" xmlns:wp14="http://schemas.microsoft.com/office/word/2010/wordprocessingDrawing" xmlns:wp="http://schemas.openxmlformats.org/drawingml/2006/wordprocessingDrawing" xmlns:w10="urn:schemas-microsoft-com:office:word" xmlns:w="http://schemas.openxmlformats.org/wordprocessingml/2006/main" xmlns:w14="http://schemas.microsoft.com/office/word/2010/wordml" xmlns:w15="http://schemas.microsoft.com/office/word/2012/wordml" xmlns:w16cex="http://schemas.microsoft.com/office/word/2018/wordml/cex" xmlns:w16cid="http://schemas.microsoft.com/office/word/2016/wordml/cid" xmlns:w16="http://schemas.microsoft.com/office/word/2018/wordml" xmlns:w16du="http://schemas.microsoft.com/office/word/2023/wordml/word16du" xmlns:w16sdtdh="http://schemas.microsoft.com/office/word/2020/wordml/sdtdatahash" xmlns:w16se="http://schemas.microsoft.com/office/word/2015/wordml/symex" xmlns:wpg="http://schemas.microsoft.com/office/word/2010/wordprocessingGroup" xmlns:wpi="http://schemas.microsoft.com/office/word/2010/wordprocessingInk" xmlns:wne="http://schemas.microsoft.com/office/word/2006/wordml" xmlns:wps="http://schemas.microsoft.com/office/word/2010/wordprocessingShape" mc:Ignorable="w14 w15 w16se w16cid w16 w16cex w16sdtdh w16du wp14">
   <w:footnote w:type="separator" w:id="-1">
     <w:p>
       <w:pPr>
@@ -29270,7 +29293,7 @@
 </file>
 
 <file path=word/numbering.xml><?xml version="1.0" encoding="utf-8"?>
-<w:numbering xmlns:wpc="http://schemas.microsoft.com/office/word/2010/wordprocessingCanvas" xmlns:cx="http://schemas.microsoft.com/office/drawing/2014/chartex" xmlns:cx1="http://schemas.microsoft.com/office/drawing/2015/9/8/chartex" xmlns:cx2="http://schemas.microsoft.com/office/drawing/2015/10/21/chartex" xmlns:cx3="http://schemas.microsoft.com/office/drawing/2016/5/9/chartex" xmlns:cx4="http://schemas.microsoft.com/office/drawing/2016/5/10/chartex" xmlns:cx5="http://schemas.microsoft.com/office/drawing/2016/5/11/chartex" xmlns:cx6="http://schemas.microsoft.com/office/drawing/2016/5/12/chartex" xmlns:cx7="http://schemas.microsoft.com/office/drawing/2016/5/13/chartex" xmlns:cx8="http://schemas.microsoft.com/office/drawing/2016/5/14/chartex" xmlns:mc="http://schemas.openxmlformats.org/markup-compatibility/2006" xmlns:aink="http://schemas.microsoft.com/office/drawing/2016/ink" xmlns:am3d="http://schemas.microsoft.com/office/drawing/2017/model3d" xmlns:o="urn:schemas-microsoft-com:office:office" xmlns:r="http://schemas.openxmlformats.org/officeDocument/2006/relationships" xmlns:m="http://schemas.openxmlformats.org/officeDocument/2006/math" xmlns:v="urn:schemas-microsoft-com:vml" xmlns:wp14="http://schemas.microsoft.com/office/word/2010/wordprocessingDrawing" xmlns:wp="http://schemas.openxmlformats.org/drawingml/2006/wordprocessingDrawing" xmlns:w10="urn:schemas-microsoft-com:office:word" xmlns:w="http://schemas.openxmlformats.org/wordprocessingml/2006/main" xmlns:w14="http://schemas.microsoft.com/office/word/2010/wordml" xmlns:w15="http://schemas.microsoft.com/office/word/2012/wordml" xmlns:w16cex="http://schemas.microsoft.com/office/word/2018/wordml/cex" xmlns:w16cid="http://schemas.microsoft.com/office/word/2016/wordml/cid" xmlns:w16="http://schemas.microsoft.com/office/word/2018/wordml" xmlns:w16sdtdh="http://schemas.microsoft.com/office/word/2020/wordml/sdtdatahash" xmlns:w16se="http://schemas.microsoft.com/office/word/2015/wordml/symex" xmlns:wpg="http://schemas.microsoft.com/office/word/2010/wordprocessingGroup" xmlns:wpi="http://schemas.microsoft.com/office/word/2010/wordprocessingInk" xmlns:wne="http://schemas.microsoft.com/office/word/2006/wordml" xmlns:wps="http://schemas.microsoft.com/office/word/2010/wordprocessingShape" mc:Ignorable="w14 w15 w16se w16cid w16 w16cex w16sdtdh wp14">
+<w:numbering xmlns:wpc="http://schemas.microsoft.com/office/word/2010/wordprocessingCanvas" xmlns:cx="http://schemas.microsoft.com/office/drawing/2014/chartex" xmlns:cx1="http://schemas.microsoft.com/office/drawing/2015/9/8/chartex" xmlns:cx2="http://schemas.microsoft.com/office/drawing/2015/10/21/chartex" xmlns:cx3="http://schemas.microsoft.com/office/drawing/2016/5/9/chartex" xmlns:cx4="http://schemas.microsoft.com/office/drawing/2016/5/10/chartex" xmlns:cx5="http://schemas.microsoft.com/office/drawing/2016/5/11/chartex" xmlns:cx6="http://schemas.microsoft.com/office/drawing/2016/5/12/chartex" xmlns:cx7="http://schemas.microsoft.com/office/drawing/2016/5/13/chartex" xmlns:cx8="http://schemas.microsoft.com/office/drawing/2016/5/14/chartex" xmlns:mc="http://schemas.openxmlformats.org/markup-compatibility/2006" xmlns:aink="http://schemas.microsoft.com/office/drawing/2016/ink" xmlns:am3d="http://schemas.microsoft.com/office/drawing/2017/model3d" xmlns:o="urn:schemas-microsoft-com:office:office" xmlns:oel="http://schemas.microsoft.com/office/2019/extlst" xmlns:r="http://schemas.openxmlformats.org/officeDocument/2006/relationships" xmlns:m="http://schemas.openxmlformats.org/officeDocument/2006/math" xmlns:v="urn:schemas-microsoft-com:vml" xmlns:wp14="http://schemas.microsoft.com/office/word/2010/wordprocessingDrawing" xmlns:wp="http://schemas.openxmlformats.org/drawingml/2006/wordprocessingDrawing" xmlns:w10="urn:schemas-microsoft-com:office:word" xmlns:w="http://schemas.openxmlformats.org/wordprocessingml/2006/main" xmlns:w14="http://schemas.microsoft.com/office/word/2010/wordml" xmlns:w15="http://schemas.microsoft.com/office/word/2012/wordml" xmlns:w16cex="http://schemas.microsoft.com/office/word/2018/wordml/cex" xmlns:w16cid="http://schemas.microsoft.com/office/word/2016/wordml/cid" xmlns:w16="http://schemas.microsoft.com/office/word/2018/wordml" xmlns:w16du="http://schemas.microsoft.com/office/word/2023/wordml/word16du" xmlns:w16sdtdh="http://schemas.microsoft.com/office/word/2020/wordml/sdtdatahash" xmlns:w16se="http://schemas.microsoft.com/office/word/2015/wordml/symex" xmlns:wpg="http://schemas.microsoft.com/office/word/2010/wordprocessingGroup" xmlns:wpi="http://schemas.microsoft.com/office/word/2010/wordprocessingInk" xmlns:wne="http://schemas.microsoft.com/office/word/2006/wordml" xmlns:wps="http://schemas.microsoft.com/office/word/2010/wordprocessingShape" mc:Ignorable="w14 w15 w16se w16cid w16 w16cex w16sdtdh w16du wp14">
   <w:numPicBullet w:numPicBulletId="0">
     <w:pict>
       <v:shapetype id="_x0000_t75" coordsize="21600,21600" o:spt="75" o:preferrelative="t" path="m@4@5l@4@11@9@11@9@5xe" filled="f" stroked="f">
@@ -29292,7 +29315,7 @@
         <v:path o:extrusionok="f" gradientshapeok="t" o:connecttype="rect"/>
         <o:lock v:ext="edit" aspectratio="t"/>
       </v:shapetype>
-      <v:shape id="_x0000_i1278" type="#_x0000_t75" style="width:27.75pt;height:15.75pt;visibility:visible;mso-wrap-style:square" o:bullet="t">
+      <v:shape id="_x0000_i1040" type="#_x0000_t75" style="width:34.3pt;height:20.15pt;visibility:visible;mso-wrap-style:square" o:bullet="t">
         <v:imagedata r:id="rId1" o:title=""/>
       </v:shape>
     </w:pict>
@@ -30735,59 +30758,59 @@
       </w:pPr>
     </w:lvl>
   </w:abstractNum>
-  <w:num w:numId="1">
+  <w:num w:numId="1" w16cid:durableId="1743718707">
     <w:abstractNumId w:val="11"/>
   </w:num>
-  <w:num w:numId="2">
+  <w:num w:numId="2" w16cid:durableId="357892414">
     <w:abstractNumId w:val="11"/>
   </w:num>
-  <w:num w:numId="3">
+  <w:num w:numId="3" w16cid:durableId="1483736519">
     <w:abstractNumId w:val="7"/>
   </w:num>
-  <w:num w:numId="4">
+  <w:num w:numId="4" w16cid:durableId="247620473">
     <w:abstractNumId w:val="3"/>
   </w:num>
-  <w:num w:numId="5">
+  <w:num w:numId="5" w16cid:durableId="700013442">
     <w:abstractNumId w:val="12"/>
   </w:num>
-  <w:num w:numId="6">
+  <w:num w:numId="6" w16cid:durableId="196430166">
     <w:abstractNumId w:val="8"/>
   </w:num>
-  <w:num w:numId="7">
+  <w:num w:numId="7" w16cid:durableId="941450056">
     <w:abstractNumId w:val="5"/>
   </w:num>
-  <w:num w:numId="8">
+  <w:num w:numId="8" w16cid:durableId="1302688630">
     <w:abstractNumId w:val="6"/>
   </w:num>
-  <w:num w:numId="9">
+  <w:num w:numId="9" w16cid:durableId="1173498067">
     <w:abstractNumId w:val="10"/>
   </w:num>
-  <w:num w:numId="10">
+  <w:num w:numId="10" w16cid:durableId="2079286501">
     <w:abstractNumId w:val="0"/>
   </w:num>
-  <w:num w:numId="11">
+  <w:num w:numId="11" w16cid:durableId="1336111977">
     <w:abstractNumId w:val="1"/>
   </w:num>
-  <w:num w:numId="12">
+  <w:num w:numId="12" w16cid:durableId="2823313">
     <w:abstractNumId w:val="9"/>
   </w:num>
-  <w:num w:numId="13">
+  <w:num w:numId="13" w16cid:durableId="2084721821">
     <w:abstractNumId w:val="14"/>
   </w:num>
-  <w:num w:numId="14">
+  <w:num w:numId="14" w16cid:durableId="1518077925">
     <w:abstractNumId w:val="2"/>
   </w:num>
-  <w:num w:numId="15">
+  <w:num w:numId="15" w16cid:durableId="27725883">
     <w:abstractNumId w:val="4"/>
   </w:num>
-  <w:num w:numId="16">
+  <w:num w:numId="16" w16cid:durableId="1052580374">
     <w:abstractNumId w:val="13"/>
   </w:num>
 </w:numbering>
 </file>
 
 <file path=word/styles.xml><?xml version="1.0" encoding="utf-8"?>
-<w:styles xmlns:mc="http://schemas.openxmlformats.org/markup-compatibility/2006" xmlns:r="http://schemas.openxmlformats.org/officeDocument/2006/relationships" xmlns:w="http://schemas.openxmlformats.org/wordprocessingml/2006/main" xmlns:w14="http://schemas.microsoft.com/office/word/2010/wordml" xmlns:w15="http://schemas.microsoft.com/office/word/2012/wordml" xmlns:w16cex="http://schemas.microsoft.com/office/word/2018/wordml/cex" xmlns:w16cid="http://schemas.microsoft.com/office/word/2016/wordml/cid" xmlns:w16="http://schemas.microsoft.com/office/word/2018/wordml" xmlns:w16sdtdh="http://schemas.microsoft.com/office/word/2020/wordml/sdtdatahash" xmlns:w16se="http://schemas.microsoft.com/office/word/2015/wordml/symex" mc:Ignorable="w14 w15 w16se w16cid w16 w16cex w16sdtdh">
+<w:styles xmlns:mc="http://schemas.openxmlformats.org/markup-compatibility/2006" xmlns:r="http://schemas.openxmlformats.org/officeDocument/2006/relationships" xmlns:w="http://schemas.openxmlformats.org/wordprocessingml/2006/main" xmlns:w14="http://schemas.microsoft.com/office/word/2010/wordml" xmlns:w15="http://schemas.microsoft.com/office/word/2012/wordml" xmlns:w16cex="http://schemas.microsoft.com/office/word/2018/wordml/cex" xmlns:w16cid="http://schemas.microsoft.com/office/word/2016/wordml/cid" xmlns:w16="http://schemas.microsoft.com/office/word/2018/wordml" xmlns:w16du="http://schemas.microsoft.com/office/word/2023/wordml/word16du" xmlns:w16sdtdh="http://schemas.microsoft.com/office/word/2020/wordml/sdtdatahash" xmlns:w16se="http://schemas.microsoft.com/office/word/2015/wordml/symex" mc:Ignorable="w14 w15 w16se w16cid w16 w16cex w16sdtdh w16du">
   <w:docDefaults>
     <w:rPrDefault>
       <w:rPr>
@@ -43414,21 +43437,21 @@
 </a:theme>
 </file>
 
-<file path=customXml/item1.xml>
-</file>
-
-<file path=customXml/item2.xml><?xml version="1.0" encoding="utf-8"?>
+<file path=customXml/item1.xml><?xml version="1.0" encoding="utf-8"?>
 <b:Sources xmlns:b="http://schemas.openxmlformats.org/officeDocument/2006/bibliography" xmlns="http://schemas.openxmlformats.org/officeDocument/2006/bibliography" SelectedStyle="\APASixthEditionOfficeOnline.xsl" StyleName="APA" Version="6"/>
 </file>
 
-<file path=customXml/itemProps1.xml><?xml version="1.0" encoding="utf-8"?>
-<ds:datastoreItem xmlns:ds="http://schemas.openxmlformats.org/officeDocument/2006/customXml" ds:itemID="{A67D258A-9AB9-4B70-93AA-F6BF1F1C0448}"/>
+<file path=customXml/item2.xml>
 </file>
 
-<file path=customXml/itemProps2.xml><?xml version="1.0" encoding="utf-8"?>
+<file path=customXml/itemProps1.xml><?xml version="1.0" encoding="utf-8"?>
 <ds:datastoreItem xmlns:ds="http://schemas.openxmlformats.org/officeDocument/2006/customXml" ds:itemID="{9ABEFD2F-EAFE-4E82-B1B8-676CD1FD8797}">
   <ds:schemaRefs>
     <ds:schemaRef ds:uri="http://schemas.openxmlformats.org/officeDocument/2006/bibliography"/>
   </ds:schemaRefs>
 </ds:datastoreItem>
+</file>
+
+<file path=customXml/itemProps2.xml><?xml version="1.0" encoding="utf-8"?>
+<ds:datastoreItem xmlns:ds="http://schemas.openxmlformats.org/officeDocument/2006/customXml" ds:itemID="{A67D258A-9AB9-4B70-93AA-F6BF1F1C0448}"/>
 </file>
</xml_diff>